<commit_message>
Add update CO data from CD, Modify the destination of file name, File Save Dialog, The label of hour
</commit_message>
<xml_diff>
--- a/docs/TempleteCD(COMP503).docx
+++ b/docs/TempleteCD(COMP503).docx
@@ -146,6 +146,72 @@
             <w:r>
               <w:rPr>
                 <w:b/>
+                <w:noProof/>
+                <w:lang w:eastAsia="en-US"/>
+              </w:rPr>
+              <mc:AlternateContent>
+                <mc:Choice Requires="wpi">
+                  <w:drawing>
+                    <wp:anchor distT="0" distB="0" distL="114300" distR="114300" simplePos="0" relativeHeight="251671552" behindDoc="0" locked="0" layoutInCell="1" allowOverlap="1" wp14:anchorId="43D8235D" wp14:editId="4796D89B">
+                      <wp:simplePos x="0" y="0"/>
+                      <wp:positionH relativeFrom="column">
+                        <wp:posOffset>154185</wp:posOffset>
+                      </wp:positionH>
+                      <wp:positionV relativeFrom="paragraph">
+                        <wp:posOffset>81000</wp:posOffset>
+                      </wp:positionV>
+                      <wp:extent cx="750240" cy="360"/>
+                      <wp:effectExtent l="76200" t="114300" r="88265" b="133350"/>
+                      <wp:wrapNone/>
+                      <wp:docPr id="16" name="Ink 16"/>
+                      <wp:cNvGraphicFramePr/>
+                      <a:graphic xmlns:a="http://schemas.openxmlformats.org/drawingml/2006/main">
+                        <a:graphicData uri="http://schemas.microsoft.com/office/word/2010/wordprocessingInk">
+                          <w14:contentPart bwMode="auto" r:id="rId7">
+                            <w14:nvContentPartPr>
+                              <w14:cNvContentPartPr/>
+                            </w14:nvContentPartPr>
+                            <w14:xfrm>
+                              <a:off x="0" y="0"/>
+                              <a:ext cx="750240" cy="360"/>
+                            </w14:xfrm>
+                          </w14:contentPart>
+                        </a:graphicData>
+                      </a:graphic>
+                    </wp:anchor>
+                  </w:drawing>
+                </mc:Choice>
+                <mc:Fallback>
+                  <w:pict>
+                    <v:shapetype w14:anchorId="0AEDE93B" id="_x0000_t75" coordsize="21600,21600" o:spt="75" o:preferrelative="t" path="m@4@5l@4@11@9@11@9@5xe" filled="f" stroked="f">
+                      <v:stroke joinstyle="miter"/>
+                      <v:formulas>
+                        <v:f eqn="if lineDrawn pixelLineWidth 0"/>
+                        <v:f eqn="sum @0 1 0"/>
+                        <v:f eqn="sum 0 0 @1"/>
+                        <v:f eqn="prod @2 1 2"/>
+                        <v:f eqn="prod @3 21600 pixelWidth"/>
+                        <v:f eqn="prod @3 21600 pixelHeight"/>
+                        <v:f eqn="sum @0 0 1"/>
+                        <v:f eqn="prod @6 1 2"/>
+                        <v:f eqn="prod @7 21600 pixelWidth"/>
+                        <v:f eqn="sum @8 21600 0"/>
+                        <v:f eqn="prod @7 21600 pixelHeight"/>
+                        <v:f eqn="sum @10 21600 0"/>
+                      </v:formulas>
+                      <v:path o:extrusionok="f" gradientshapeok="t" o:connecttype="rect"/>
+                      <o:lock v:ext="edit" aspectratio="t"/>
+                    </v:shapetype>
+                    <v:shape id="Ink 16" o:spid="_x0000_s1026" type="#_x0000_t75" style="position:absolute;margin-left:9.35pt;margin-top:.75pt;width:64.7pt;height:11.4pt;z-index:251671552;visibility:visible;mso-wrap-style:square;mso-wrap-distance-left:9pt;mso-wrap-distance-top:0;mso-wrap-distance-right:9pt;mso-wrap-distance-bottom:0;mso-position-horizontal:absolute;mso-position-horizontal-relative:text;mso-position-vertical:absolute;mso-position-vertical-relative:text" o:gfxdata="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">
+                      <v:imagedata r:id="rId8" o:title=""/>
+                    </v:shape>
+                  </w:pict>
+                </mc:Fallback>
+              </mc:AlternateContent>
+            </w:r>
+            <w:r>
+              <w:rPr>
+                <w:b/>
                 <w:lang w:eastAsia="en-US"/>
               </w:rPr>
               <w:t>COMP503</w:t>
@@ -212,6 +278,53 @@
             <w:r>
               <w:rPr>
                 <w:b/>
+                <w:noProof/>
+                <w:lang w:eastAsia="en-US"/>
+              </w:rPr>
+              <mc:AlternateContent>
+                <mc:Choice Requires="wpi">
+                  <w:drawing>
+                    <wp:anchor distT="0" distB="0" distL="114300" distR="114300" simplePos="0" relativeHeight="251672576" behindDoc="0" locked="0" layoutInCell="1" allowOverlap="1" wp14:anchorId="35AD7AD6" wp14:editId="6512717C">
+                      <wp:simplePos x="0" y="0"/>
+                      <wp:positionH relativeFrom="column">
+                        <wp:posOffset>157425</wp:posOffset>
+                      </wp:positionH>
+                      <wp:positionV relativeFrom="paragraph">
+                        <wp:posOffset>66430</wp:posOffset>
+                      </wp:positionV>
+                      <wp:extent cx="3008520" cy="88560"/>
+                      <wp:effectExtent l="76200" t="95250" r="0" b="140335"/>
+                      <wp:wrapNone/>
+                      <wp:docPr id="17" name="Ink 17"/>
+                      <wp:cNvGraphicFramePr/>
+                      <a:graphic xmlns:a="http://schemas.openxmlformats.org/drawingml/2006/main">
+                        <a:graphicData uri="http://schemas.microsoft.com/office/word/2010/wordprocessingInk">
+                          <w14:contentPart bwMode="auto" r:id="rId9">
+                            <w14:nvContentPartPr>
+                              <w14:cNvContentPartPr/>
+                            </w14:nvContentPartPr>
+                            <w14:xfrm>
+                              <a:off x="0" y="0"/>
+                              <a:ext cx="3008520" cy="88560"/>
+                            </w14:xfrm>
+                          </w14:contentPart>
+                        </a:graphicData>
+                      </a:graphic>
+                    </wp:anchor>
+                  </w:drawing>
+                </mc:Choice>
+                <mc:Fallback>
+                  <w:pict>
+                    <v:shape w14:anchorId="49BD1805" id="Ink 17" o:spid="_x0000_s1026" type="#_x0000_t75" style="position:absolute;margin-left:9.55pt;margin-top:-.4pt;width:242.6pt;height:18.3pt;z-index:251672576;visibility:visible;mso-wrap-style:square;mso-wrap-distance-left:9pt;mso-wrap-distance-top:0;mso-wrap-distance-right:9pt;mso-wrap-distance-bottom:0;mso-position-horizontal:absolute;mso-position-horizontal-relative:text;mso-position-vertical:absolute;mso-position-vertical-relative:text" o:gfxdata="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">
+                      <v:imagedata r:id="rId10" o:title=""/>
+                    </v:shape>
+                  </w:pict>
+                </mc:Fallback>
+              </mc:AlternateContent>
+            </w:r>
+            <w:r>
+              <w:rPr>
+                <w:b/>
                 <w:lang w:eastAsia="en-US"/>
               </w:rPr>
               <w:t>Fundamentals of Computer Programming</w:t>
@@ -279,6 +392,53 @@
             <w:r>
               <w:rPr>
                 <w:b/>
+                <w:noProof/>
+                <w:lang w:eastAsia="x-none"/>
+              </w:rPr>
+              <mc:AlternateContent>
+                <mc:Choice Requires="wpi">
+                  <w:drawing>
+                    <wp:anchor distT="0" distB="0" distL="114300" distR="114300" simplePos="0" relativeHeight="251668480" behindDoc="0" locked="0" layoutInCell="1" allowOverlap="1" wp14:anchorId="37EF1955" wp14:editId="5D62A17E">
+                      <wp:simplePos x="0" y="0"/>
+                      <wp:positionH relativeFrom="column">
+                        <wp:posOffset>184425</wp:posOffset>
+                      </wp:positionH>
+                      <wp:positionV relativeFrom="paragraph">
+                        <wp:posOffset>78500</wp:posOffset>
+                      </wp:positionV>
+                      <wp:extent cx="86400" cy="5760"/>
+                      <wp:effectExtent l="76200" t="114300" r="104140" b="127635"/>
+                      <wp:wrapNone/>
+                      <wp:docPr id="13" name="Ink 13"/>
+                      <wp:cNvGraphicFramePr/>
+                      <a:graphic xmlns:a="http://schemas.openxmlformats.org/drawingml/2006/main">
+                        <a:graphicData uri="http://schemas.microsoft.com/office/word/2010/wordprocessingInk">
+                          <w14:contentPart bwMode="auto" r:id="rId11">
+                            <w14:nvContentPartPr>
+                              <w14:cNvContentPartPr/>
+                            </w14:nvContentPartPr>
+                            <w14:xfrm>
+                              <a:off x="0" y="0"/>
+                              <a:ext cx="86400" cy="5760"/>
+                            </w14:xfrm>
+                          </w14:contentPart>
+                        </a:graphicData>
+                      </a:graphic>
+                    </wp:anchor>
+                  </w:drawing>
+                </mc:Choice>
+                <mc:Fallback>
+                  <w:pict>
+                    <v:shape w14:anchorId="2442C3BB" id="Ink 13" o:spid="_x0000_s1026" type="#_x0000_t75" style="position:absolute;margin-left:11.7pt;margin-top:.55pt;width:12.45pt;height:11.75pt;z-index:251668480;visibility:visible;mso-wrap-style:square;mso-wrap-distance-left:9pt;mso-wrap-distance-top:0;mso-wrap-distance-right:9pt;mso-wrap-distance-bottom:0;mso-position-horizontal:absolute;mso-position-horizontal-relative:text;mso-position-vertical:absolute;mso-position-vertical-relative:text" o:gfxdata="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">
+                      <v:imagedata r:id="rId12" o:title=""/>
+                    </v:shape>
+                  </w:pict>
+                </mc:Fallback>
+              </mc:AlternateContent>
+            </w:r>
+            <w:r>
+              <w:rPr>
+                <w:b/>
                 <w:lang w:eastAsia="x-none"/>
               </w:rPr>
               <w:t>5</w:t>
@@ -347,6 +507,100 @@
             <w:r>
               <w:rPr>
                 <w:b/>
+                <w:noProof/>
+                <w:lang w:eastAsia="x-none"/>
+              </w:rPr>
+              <mc:AlternateContent>
+                <mc:Choice Requires="wpi">
+                  <w:drawing>
+                    <wp:anchor distT="0" distB="0" distL="114300" distR="114300" simplePos="0" relativeHeight="251670528" behindDoc="0" locked="0" layoutInCell="1" allowOverlap="1" wp14:anchorId="4CD2A1DD" wp14:editId="4C9E6C1A">
+                      <wp:simplePos x="0" y="0"/>
+                      <wp:positionH relativeFrom="column">
+                        <wp:posOffset>494385</wp:posOffset>
+                      </wp:positionH>
+                      <wp:positionV relativeFrom="paragraph">
+                        <wp:posOffset>-122910</wp:posOffset>
+                      </wp:positionV>
+                      <wp:extent cx="148320" cy="256320"/>
+                      <wp:effectExtent l="38100" t="38100" r="42545" b="48895"/>
+                      <wp:wrapNone/>
+                      <wp:docPr id="15" name="Ink 15"/>
+                      <wp:cNvGraphicFramePr/>
+                      <a:graphic xmlns:a="http://schemas.openxmlformats.org/drawingml/2006/main">
+                        <a:graphicData uri="http://schemas.microsoft.com/office/word/2010/wordprocessingInk">
+                          <w14:contentPart bwMode="auto" r:id="rId13">
+                            <w14:nvContentPartPr>
+                              <w14:cNvContentPartPr/>
+                            </w14:nvContentPartPr>
+                            <w14:xfrm>
+                              <a:off x="0" y="0"/>
+                              <a:ext cx="148320" cy="256320"/>
+                            </w14:xfrm>
+                          </w14:contentPart>
+                        </a:graphicData>
+                      </a:graphic>
+                    </wp:anchor>
+                  </w:drawing>
+                </mc:Choice>
+                <mc:Fallback>
+                  <w:pict>
+                    <v:shape w14:anchorId="7B8EDF3F" id="Ink 15" o:spid="_x0000_s1026" type="#_x0000_t75" style="position:absolute;margin-left:38.25pt;margin-top:-10.4pt;width:13.1pt;height:21.6pt;z-index:251670528;visibility:visible;mso-wrap-style:square;mso-wrap-distance-left:9pt;mso-wrap-distance-top:0;mso-wrap-distance-right:9pt;mso-wrap-distance-bottom:0;mso-position-horizontal:absolute;mso-position-horizontal-relative:text;mso-position-vertical:absolute;mso-position-vertical-relative:text" o:gfxdata="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">
+                      <v:imagedata r:id="rId14" o:title=""/>
+                    </v:shape>
+                  </w:pict>
+                </mc:Fallback>
+              </mc:AlternateContent>
+            </w:r>
+            <w:r>
+              <w:rPr>
+                <w:b/>
+                <w:noProof/>
+                <w:lang w:eastAsia="x-none"/>
+              </w:rPr>
+              <mc:AlternateContent>
+                <mc:Choice Requires="wpi">
+                  <w:drawing>
+                    <wp:anchor distT="0" distB="0" distL="114300" distR="114300" simplePos="0" relativeHeight="251669504" behindDoc="0" locked="0" layoutInCell="1" allowOverlap="1" wp14:anchorId="63087141" wp14:editId="56FE7331">
+                      <wp:simplePos x="0" y="0"/>
+                      <wp:positionH relativeFrom="column">
+                        <wp:posOffset>137265</wp:posOffset>
+                      </wp:positionH>
+                      <wp:positionV relativeFrom="paragraph">
+                        <wp:posOffset>79770</wp:posOffset>
+                      </wp:positionV>
+                      <wp:extent cx="208800" cy="28080"/>
+                      <wp:effectExtent l="57150" t="114300" r="96520" b="124460"/>
+                      <wp:wrapNone/>
+                      <wp:docPr id="14" name="Ink 14"/>
+                      <wp:cNvGraphicFramePr/>
+                      <a:graphic xmlns:a="http://schemas.openxmlformats.org/drawingml/2006/main">
+                        <a:graphicData uri="http://schemas.microsoft.com/office/word/2010/wordprocessingInk">
+                          <w14:contentPart bwMode="auto" r:id="rId15">
+                            <w14:nvContentPartPr>
+                              <w14:cNvContentPartPr/>
+                            </w14:nvContentPartPr>
+                            <w14:xfrm>
+                              <a:off x="0" y="0"/>
+                              <a:ext cx="208800" cy="28080"/>
+                            </w14:xfrm>
+                          </w14:contentPart>
+                        </a:graphicData>
+                      </a:graphic>
+                    </wp:anchor>
+                  </w:drawing>
+                </mc:Choice>
+                <mc:Fallback>
+                  <w:pict>
+                    <v:shape w14:anchorId="51DDDEAB" id="Ink 14" o:spid="_x0000_s1026" type="#_x0000_t75" style="position:absolute;margin-left:8pt;margin-top:.65pt;width:22.15pt;height:13.5pt;z-index:251669504;visibility:visible;mso-wrap-style:square;mso-wrap-distance-left:9pt;mso-wrap-distance-top:0;mso-wrap-distance-right:9pt;mso-wrap-distance-bottom:0;mso-position-horizontal:absolute;mso-position-horizontal-relative:text;mso-position-vertical:absolute;mso-position-vertical-relative:text" o:gfxdata="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">
+                      <v:imagedata r:id="rId16" o:title=""/>
+                    </v:shape>
+                  </w:pict>
+                </mc:Fallback>
+              </mc:AlternateContent>
+            </w:r>
+            <w:r>
+              <w:rPr>
+                <w:b/>
                 <w:w w:val="101"/>
                 <w:lang w:eastAsia="x-none"/>
               </w:rPr>
@@ -430,6 +684,53 @@
             <w:r>
               <w:rPr>
                 <w:b/>
+                <w:noProof/>
+                <w:lang w:eastAsia="x-none"/>
+              </w:rPr>
+              <mc:AlternateContent>
+                <mc:Choice Requires="wpi">
+                  <w:drawing>
+                    <wp:anchor distT="0" distB="0" distL="114300" distR="114300" simplePos="0" relativeHeight="251664384" behindDoc="0" locked="0" layoutInCell="1" allowOverlap="1" wp14:anchorId="186FA3AB" wp14:editId="3F9FF223">
+                      <wp:simplePos x="0" y="0"/>
+                      <wp:positionH relativeFrom="column">
+                        <wp:posOffset>174705</wp:posOffset>
+                      </wp:positionH>
+                      <wp:positionV relativeFrom="paragraph">
+                        <wp:posOffset>81040</wp:posOffset>
+                      </wp:positionV>
+                      <wp:extent cx="342720" cy="36720"/>
+                      <wp:effectExtent l="76200" t="114300" r="95885" b="116205"/>
+                      <wp:wrapNone/>
+                      <wp:docPr id="8" name="Ink 8"/>
+                      <wp:cNvGraphicFramePr/>
+                      <a:graphic xmlns:a="http://schemas.openxmlformats.org/drawingml/2006/main">
+                        <a:graphicData uri="http://schemas.microsoft.com/office/word/2010/wordprocessingInk">
+                          <w14:contentPart bwMode="auto" r:id="rId17">
+                            <w14:nvContentPartPr>
+                              <w14:cNvContentPartPr/>
+                            </w14:nvContentPartPr>
+                            <w14:xfrm>
+                              <a:off x="0" y="0"/>
+                              <a:ext cx="342720" cy="36720"/>
+                            </w14:xfrm>
+                          </w14:contentPart>
+                        </a:graphicData>
+                      </a:graphic>
+                    </wp:anchor>
+                  </w:drawing>
+                </mc:Choice>
+                <mc:Fallback>
+                  <w:pict>
+                    <v:shape w14:anchorId="6822638D" id="Ink 8" o:spid="_x0000_s1026" type="#_x0000_t75" style="position:absolute;margin-left:10.9pt;margin-top:.75pt;width:32.7pt;height:14.25pt;z-index:251664384;visibility:visible;mso-wrap-style:square;mso-wrap-distance-left:9pt;mso-wrap-distance-top:0;mso-wrap-distance-right:9pt;mso-wrap-distance-bottom:0;mso-position-horizontal:absolute;mso-position-horizontal-relative:text;mso-position-vertical:absolute;mso-position-vertical-relative:text" o:gfxdata="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">
+                      <v:imagedata r:id="rId18" o:title=""/>
+                    </v:shape>
+                  </w:pict>
+                </mc:Fallback>
+              </mc:AlternateContent>
+            </w:r>
+            <w:r>
+              <w:rPr>
+                <w:b/>
                 <w:w w:val="101"/>
                 <w:lang w:eastAsia="x-none"/>
               </w:rPr>
@@ -505,6 +806,100 @@
             <w:r>
               <w:rPr>
                 <w:b/>
+                <w:noProof/>
+                <w:lang w:eastAsia="x-none"/>
+              </w:rPr>
+              <mc:AlternateContent>
+                <mc:Choice Requires="wpi">
+                  <w:drawing>
+                    <wp:anchor distT="0" distB="0" distL="114300" distR="114300" simplePos="0" relativeHeight="251667456" behindDoc="0" locked="0" layoutInCell="1" allowOverlap="1" wp14:anchorId="47FA6136" wp14:editId="27FFA0F0">
+                      <wp:simplePos x="0" y="0"/>
+                      <wp:positionH relativeFrom="column">
+                        <wp:posOffset>662505</wp:posOffset>
+                      </wp:positionH>
+                      <wp:positionV relativeFrom="paragraph">
+                        <wp:posOffset>-110650</wp:posOffset>
+                      </wp:positionV>
+                      <wp:extent cx="123840" cy="481320"/>
+                      <wp:effectExtent l="57150" t="38100" r="47625" b="52705"/>
+                      <wp:wrapNone/>
+                      <wp:docPr id="12" name="Ink 12"/>
+                      <wp:cNvGraphicFramePr/>
+                      <a:graphic xmlns:a="http://schemas.openxmlformats.org/drawingml/2006/main">
+                        <a:graphicData uri="http://schemas.microsoft.com/office/word/2010/wordprocessingInk">
+                          <w14:contentPart bwMode="auto" r:id="rId19">
+                            <w14:nvContentPartPr>
+                              <w14:cNvContentPartPr/>
+                            </w14:nvContentPartPr>
+                            <w14:xfrm>
+                              <a:off x="0" y="0"/>
+                              <a:ext cx="123840" cy="481320"/>
+                            </w14:xfrm>
+                          </w14:contentPart>
+                        </a:graphicData>
+                      </a:graphic>
+                    </wp:anchor>
+                  </w:drawing>
+                </mc:Choice>
+                <mc:Fallback>
+                  <w:pict>
+                    <v:shape w14:anchorId="179DF61D" id="Ink 12" o:spid="_x0000_s1026" type="#_x0000_t75" style="position:absolute;margin-left:51.45pt;margin-top:-9.4pt;width:11.15pt;height:39.35pt;z-index:251667456;visibility:visible;mso-wrap-style:square;mso-wrap-distance-left:9pt;mso-wrap-distance-top:0;mso-wrap-distance-right:9pt;mso-wrap-distance-bottom:0;mso-position-horizontal:absolute;mso-position-horizontal-relative:text;mso-position-vertical:absolute;mso-position-vertical-relative:text" o:gfxdata="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">
+                      <v:imagedata r:id="rId20" o:title=""/>
+                    </v:shape>
+                  </w:pict>
+                </mc:Fallback>
+              </mc:AlternateContent>
+            </w:r>
+            <w:r>
+              <w:rPr>
+                <w:b/>
+                <w:noProof/>
+                <w:lang w:eastAsia="x-none"/>
+              </w:rPr>
+              <mc:AlternateContent>
+                <mc:Choice Requires="wpi">
+                  <w:drawing>
+                    <wp:anchor distT="0" distB="0" distL="114300" distR="114300" simplePos="0" relativeHeight="251665408" behindDoc="0" locked="0" layoutInCell="1" allowOverlap="1" wp14:anchorId="59A674A6" wp14:editId="5ADF2D5D">
+                      <wp:simplePos x="0" y="0"/>
+                      <wp:positionH relativeFrom="column">
+                        <wp:posOffset>174705</wp:posOffset>
+                      </wp:positionH>
+                      <wp:positionV relativeFrom="paragraph">
+                        <wp:posOffset>102470</wp:posOffset>
+                      </wp:positionV>
+                      <wp:extent cx="389160" cy="360"/>
+                      <wp:effectExtent l="76200" t="114300" r="87630" b="133350"/>
+                      <wp:wrapNone/>
+                      <wp:docPr id="9" name="Ink 9"/>
+                      <wp:cNvGraphicFramePr/>
+                      <a:graphic xmlns:a="http://schemas.openxmlformats.org/drawingml/2006/main">
+                        <a:graphicData uri="http://schemas.microsoft.com/office/word/2010/wordprocessingInk">
+                          <w14:contentPart bwMode="auto" r:id="rId21">
+                            <w14:nvContentPartPr>
+                              <w14:cNvContentPartPr/>
+                            </w14:nvContentPartPr>
+                            <w14:xfrm>
+                              <a:off x="0" y="0"/>
+                              <a:ext cx="389160" cy="360"/>
+                            </w14:xfrm>
+                          </w14:contentPart>
+                        </a:graphicData>
+                      </a:graphic>
+                    </wp:anchor>
+                  </w:drawing>
+                </mc:Choice>
+                <mc:Fallback>
+                  <w:pict>
+                    <v:shape w14:anchorId="2B71DA99" id="Ink 9" o:spid="_x0000_s1026" type="#_x0000_t75" style="position:absolute;margin-left:10.9pt;margin-top:2.4pt;width:36.35pt;height:11.4pt;z-index:251665408;visibility:visible;mso-wrap-style:square;mso-wrap-distance-left:9pt;mso-wrap-distance-top:0;mso-wrap-distance-right:9pt;mso-wrap-distance-bottom:0;mso-position-horizontal:absolute;mso-position-horizontal-relative:text;mso-position-vertical:absolute;mso-position-vertical-relative:text" o:gfxdata="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">
+                      <v:imagedata r:id="rId22" o:title=""/>
+                    </v:shape>
+                  </w:pict>
+                </mc:Fallback>
+              </mc:AlternateContent>
+            </w:r>
+            <w:r>
+              <w:rPr>
+                <w:b/>
                 <w:w w:val="101"/>
                 <w:lang w:eastAsia="x-none"/>
               </w:rPr>
@@ -573,6 +968,53 @@
             <w:r>
               <w:rPr>
                 <w:b/>
+                <w:noProof/>
+                <w:lang w:eastAsia="x-none"/>
+              </w:rPr>
+              <mc:AlternateContent>
+                <mc:Choice Requires="wpi">
+                  <w:drawing>
+                    <wp:anchor distT="0" distB="0" distL="114300" distR="114300" simplePos="0" relativeHeight="251666432" behindDoc="0" locked="0" layoutInCell="1" allowOverlap="1" wp14:anchorId="07EA7612" wp14:editId="1F477E43">
+                      <wp:simplePos x="0" y="0"/>
+                      <wp:positionH relativeFrom="column">
+                        <wp:posOffset>172905</wp:posOffset>
+                      </wp:positionH>
+                      <wp:positionV relativeFrom="paragraph">
+                        <wp:posOffset>98340</wp:posOffset>
+                      </wp:positionV>
+                      <wp:extent cx="353160" cy="16200"/>
+                      <wp:effectExtent l="76200" t="95250" r="104140" b="136525"/>
+                      <wp:wrapNone/>
+                      <wp:docPr id="10" name="Ink 10"/>
+                      <wp:cNvGraphicFramePr/>
+                      <a:graphic xmlns:a="http://schemas.openxmlformats.org/drawingml/2006/main">
+                        <a:graphicData uri="http://schemas.microsoft.com/office/word/2010/wordprocessingInk">
+                          <w14:contentPart bwMode="auto" r:id="rId23">
+                            <w14:nvContentPartPr>
+                              <w14:cNvContentPartPr/>
+                            </w14:nvContentPartPr>
+                            <w14:xfrm>
+                              <a:off x="0" y="0"/>
+                              <a:ext cx="353160" cy="16200"/>
+                            </w14:xfrm>
+                          </w14:contentPart>
+                        </a:graphicData>
+                      </a:graphic>
+                    </wp:anchor>
+                  </w:drawing>
+                </mc:Choice>
+                <mc:Fallback>
+                  <w:pict>
+                    <v:shape w14:anchorId="0E131A70" id="Ink 10" o:spid="_x0000_s1026" type="#_x0000_t75" style="position:absolute;margin-left:10.8pt;margin-top:2.1pt;width:33.45pt;height:12.65pt;z-index:251666432;visibility:visible;mso-wrap-style:square;mso-wrap-distance-left:9pt;mso-wrap-distance-top:0;mso-wrap-distance-right:9pt;mso-wrap-distance-bottom:0;mso-position-horizontal:absolute;mso-position-horizontal-relative:text;mso-position-vertical:absolute;mso-position-vertical-relative:text" o:gfxdata="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">
+                      <v:imagedata r:id="rId24" o:title=""/>
+                    </v:shape>
+                  </w:pict>
+                </mc:Fallback>
+              </mc:AlternateContent>
+            </w:r>
+            <w:r>
+              <w:rPr>
+                <w:b/>
                 <w:w w:val="101"/>
                 <w:lang w:eastAsia="x-none"/>
               </w:rPr>
@@ -610,6 +1052,53 @@
             <w:r>
               <w:rPr>
                 <w:b/>
+                <w:noProof/>
+                <w:lang w:eastAsia="x-none"/>
+              </w:rPr>
+              <mc:AlternateContent>
+                <mc:Choice Requires="wpi">
+                  <w:drawing>
+                    <wp:anchor distT="0" distB="0" distL="114300" distR="114300" simplePos="0" relativeHeight="251673600" behindDoc="0" locked="0" layoutInCell="1" allowOverlap="1" wp14:anchorId="0D57AEF0" wp14:editId="4D57FBEF">
+                      <wp:simplePos x="0" y="0"/>
+                      <wp:positionH relativeFrom="column">
+                        <wp:posOffset>1106165</wp:posOffset>
+                      </wp:positionH>
+                      <wp:positionV relativeFrom="paragraph">
+                        <wp:posOffset>59650</wp:posOffset>
+                      </wp:positionV>
+                      <wp:extent cx="485280" cy="1227960"/>
+                      <wp:effectExtent l="76200" t="114300" r="86360" b="125095"/>
+                      <wp:wrapNone/>
+                      <wp:docPr id="20" name="Ink 20"/>
+                      <wp:cNvGraphicFramePr/>
+                      <a:graphic xmlns:a="http://schemas.openxmlformats.org/drawingml/2006/main">
+                        <a:graphicData uri="http://schemas.microsoft.com/office/word/2010/wordprocessingInk">
+                          <w14:contentPart bwMode="auto" r:id="rId25">
+                            <w14:nvContentPartPr>
+                              <w14:cNvContentPartPr/>
+                            </w14:nvContentPartPr>
+                            <w14:xfrm>
+                              <a:off x="0" y="0"/>
+                              <a:ext cx="485280" cy="1227960"/>
+                            </w14:xfrm>
+                          </w14:contentPart>
+                        </a:graphicData>
+                      </a:graphic>
+                    </wp:anchor>
+                  </w:drawing>
+                </mc:Choice>
+                <mc:Fallback>
+                  <w:pict>
+                    <v:shape w14:anchorId="1ACD0F1B" id="Ink 20" o:spid="_x0000_s1026" type="#_x0000_t75" style="position:absolute;margin-left:84.25pt;margin-top:-.95pt;width:43.85pt;height:108.05pt;z-index:251673600;visibility:visible;mso-wrap-style:square;mso-wrap-distance-left:9pt;mso-wrap-distance-top:0;mso-wrap-distance-right:9pt;mso-wrap-distance-bottom:0;mso-position-horizontal:absolute;mso-position-horizontal-relative:text;mso-position-vertical:absolute;mso-position-vertical-relative:text" o:gfxdata="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">
+                      <v:imagedata r:id="rId26" o:title=""/>
+                    </v:shape>
+                  </w:pict>
+                </mc:Fallback>
+              </mc:AlternateContent>
+            </w:r>
+            <w:r>
+              <w:rPr>
+                <w:b/>
                 <w:lang w:eastAsia="x-none"/>
               </w:rPr>
               <w:t>Course Aim</w:t>
@@ -649,23 +1138,7 @@
                 <w:sz w:val="22"/>
                 <w:szCs w:val="22"/>
               </w:rPr>
-              <w:t xml:space="preserve">This course introduces students to the fundamental principles of computing logic and the development of </w:t>
-            </w:r>
-            <w:proofErr w:type="gramStart"/>
-            <w:r>
-              <w:rPr>
-                <w:sz w:val="22"/>
-                <w:szCs w:val="22"/>
-              </w:rPr>
-              <w:t>problem solving</w:t>
-            </w:r>
-            <w:proofErr w:type="gramEnd"/>
-            <w:r>
-              <w:rPr>
-                <w:sz w:val="22"/>
-                <w:szCs w:val="22"/>
-              </w:rPr>
-              <w:t xml:space="preserve"> skills using structured programming techniques. The student will acquire basic competence in the chosen programming language and will apply this language to simple tasks using good programming techniques. It includes requirements for problem solving using given tools, steps and strategies, problem analysis, program development and testing. Students will be able to demonstrate an understanding of different programming language features.</w:t>
+              <w:t>This course introduces students to the fundamental principles of computing logic and the development of problem solving skills using structured programming techniques. The student will acquire basic competence in the chosen programming language and will apply this language to simple tasks using good programming techniques. It includes requirements for problem solving using given tools, steps and strategies, problem analysis, program development and testing. Students will be able to demonstrate an understanding of different programming language features.</w:t>
             </w:r>
           </w:p>
         </w:tc>
@@ -860,23 +1333,7 @@
                 <w:sz w:val="22"/>
                 <w:szCs w:val="22"/>
               </w:rPr>
-              <w:t xml:space="preserve">Understand and construct structured programming designs for a given business requirement including basic elements of computer programming such as variables, data and error types, statements, expressions, </w:t>
-            </w:r>
-            <w:proofErr w:type="gramStart"/>
-            <w:r>
-              <w:rPr>
-                <w:sz w:val="22"/>
-                <w:szCs w:val="22"/>
-              </w:rPr>
-              <w:t>operators</w:t>
-            </w:r>
-            <w:proofErr w:type="gramEnd"/>
-            <w:r>
-              <w:rPr>
-                <w:sz w:val="22"/>
-                <w:szCs w:val="22"/>
-              </w:rPr>
-              <w:t xml:space="preserve"> and graphical user-interface.</w:t>
+              <w:t>Understand and construct structured programming designs for a given business requirement including basic elements of computer programming such as variables, data and error types, statements, expressions, operators and graphical user-interface.</w:t>
             </w:r>
           </w:p>
         </w:tc>
@@ -965,23 +1422,7 @@
                 <w:sz w:val="22"/>
                 <w:szCs w:val="22"/>
               </w:rPr>
-              <w:t xml:space="preserve">Understand and apply the simple and nested selection/decision control structure when writing program code to </w:t>
-            </w:r>
-            <w:proofErr w:type="gramStart"/>
-            <w:r>
-              <w:rPr>
-                <w:sz w:val="22"/>
-                <w:szCs w:val="22"/>
-              </w:rPr>
-              <w:t>make a decision</w:t>
-            </w:r>
-            <w:proofErr w:type="gramEnd"/>
-            <w:r>
-              <w:rPr>
-                <w:sz w:val="22"/>
-                <w:szCs w:val="22"/>
-              </w:rPr>
-              <w:t>.</w:t>
+              <w:t>Understand and apply the simple and nested selection/decision control structure when writing program code to make a decision.</w:t>
             </w:r>
           </w:p>
         </w:tc>
@@ -1127,6 +1568,53 @@
             <w:r>
               <w:rPr>
                 <w:b/>
+                <w:noProof/>
+                <w:lang w:eastAsia="x-none"/>
+              </w:rPr>
+              <mc:AlternateContent>
+                <mc:Choice Requires="wpi">
+                  <w:drawing>
+                    <wp:anchor distT="0" distB="0" distL="114300" distR="114300" simplePos="0" relativeHeight="251674624" behindDoc="0" locked="0" layoutInCell="1" allowOverlap="1" wp14:anchorId="6371BB22" wp14:editId="7FC5FDEC">
+                      <wp:simplePos x="0" y="0"/>
+                      <wp:positionH relativeFrom="column">
+                        <wp:posOffset>214305</wp:posOffset>
+                      </wp:positionH>
+                      <wp:positionV relativeFrom="paragraph">
+                        <wp:posOffset>-1653700</wp:posOffset>
+                      </wp:positionV>
+                      <wp:extent cx="412920" cy="3951360"/>
+                      <wp:effectExtent l="76200" t="95250" r="82550" b="144780"/>
+                      <wp:wrapNone/>
+                      <wp:docPr id="21" name="Ink 21"/>
+                      <wp:cNvGraphicFramePr/>
+                      <a:graphic xmlns:a="http://schemas.openxmlformats.org/drawingml/2006/main">
+                        <a:graphicData uri="http://schemas.microsoft.com/office/word/2010/wordprocessingInk">
+                          <w14:contentPart bwMode="auto" r:id="rId27">
+                            <w14:nvContentPartPr>
+                              <w14:cNvContentPartPr/>
+                            </w14:nvContentPartPr>
+                            <w14:xfrm>
+                              <a:off x="0" y="0"/>
+                              <a:ext cx="412920" cy="3951360"/>
+                            </w14:xfrm>
+                          </w14:contentPart>
+                        </a:graphicData>
+                      </a:graphic>
+                    </wp:anchor>
+                  </w:drawing>
+                </mc:Choice>
+                <mc:Fallback>
+                  <w:pict>
+                    <v:shape w14:anchorId="653DDC9F" id="Ink 21" o:spid="_x0000_s1026" type="#_x0000_t75" style="position:absolute;margin-left:14pt;margin-top:-135.85pt;width:38.15pt;height:322.5pt;z-index:251674624;visibility:visible;mso-wrap-style:square;mso-wrap-distance-left:9pt;mso-wrap-distance-top:0;mso-wrap-distance-right:9pt;mso-wrap-distance-bottom:0;mso-position-horizontal:absolute;mso-position-horizontal-relative:text;mso-position-vertical:absolute;mso-position-vertical-relative:text" o:gfxdata="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">
+                      <v:imagedata r:id="rId28" o:title=""/>
+                    </v:shape>
+                  </w:pict>
+                </mc:Fallback>
+              </mc:AlternateContent>
+            </w:r>
+            <w:r>
+              <w:rPr>
+                <w:b/>
                 <w:w w:val="101"/>
                 <w:lang w:eastAsia="x-none"/>
               </w:rPr>
@@ -1159,23 +1647,7 @@
                 <w:sz w:val="22"/>
                 <w:szCs w:val="22"/>
               </w:rPr>
-              <w:t xml:space="preserve">Familiarise with the concept of divide &amp; </w:t>
-            </w:r>
-            <w:proofErr w:type="gramStart"/>
-            <w:r>
-              <w:rPr>
-                <w:sz w:val="22"/>
-                <w:szCs w:val="22"/>
-              </w:rPr>
-              <w:t>conquer, and</w:t>
-            </w:r>
-            <w:proofErr w:type="gramEnd"/>
-            <w:r>
-              <w:rPr>
-                <w:sz w:val="22"/>
-                <w:szCs w:val="22"/>
-              </w:rPr>
-              <w:t xml:space="preserve"> use the technology of “method” for writing effective, efficient and reusable computer program. </w:t>
+              <w:t xml:space="preserve">Familiarise with the concept of divide &amp; conquer, and use the technology of “method” for writing effective, efficient and reusable computer program. </w:t>
             </w:r>
           </w:p>
         </w:tc>
@@ -1424,15 +1896,7 @@
               <w:ind w:left="60" w:right="166"/>
             </w:pPr>
             <w:r>
-              <w:t xml:space="preserve">Develop workplace </w:t>
-            </w:r>
-            <w:proofErr w:type="gramStart"/>
-            <w:r>
-              <w:t>soft-skills</w:t>
-            </w:r>
-            <w:proofErr w:type="gramEnd"/>
-            <w:r>
-              <w:t xml:space="preserve"> including working in groups, writing formal reports, carrying out individual research and/or delivering oral presentations</w:t>
+              <w:t>Develop workplace soft-skills including working in groups, writing formal reports, carrying out individual research and/or delivering oral presentations</w:t>
             </w:r>
           </w:p>
         </w:tc>
@@ -1652,27 +2116,7 @@
                 <w:szCs w:val="16"/>
                 <w:lang w:eastAsia="x-none"/>
               </w:rPr>
-              <w:t>(</w:t>
-            </w:r>
-            <w:proofErr w:type="gramStart"/>
-            <w:r>
-              <w:rPr>
-                <w:b/>
-                <w:sz w:val="16"/>
-                <w:szCs w:val="16"/>
-                <w:lang w:eastAsia="x-none"/>
-              </w:rPr>
-              <w:t>where</w:t>
-            </w:r>
-            <w:proofErr w:type="gramEnd"/>
-            <w:r>
-              <w:rPr>
-                <w:b/>
-                <w:sz w:val="16"/>
-                <w:szCs w:val="16"/>
-                <w:lang w:eastAsia="x-none"/>
-              </w:rPr>
-              <w:t xml:space="preserve"> appropriate)</w:t>
+              <w:t>(where appropriate)</w:t>
             </w:r>
           </w:p>
         </w:tc>
@@ -1850,6 +2294,7 @@
                 <w:b/>
                 <w:lang w:eastAsia="x-none"/>
               </w:rPr>
+              <w:lastRenderedPageBreak/>
               <w:t xml:space="preserve">Summative Assessment </w:t>
             </w:r>
           </w:p>
@@ -2223,6 +2668,52 @@
             </w:pPr>
             <w:r>
               <w:rPr>
+                <w:noProof/>
+                <w:lang w:eastAsia="x-none"/>
+              </w:rPr>
+              <mc:AlternateContent>
+                <mc:Choice Requires="wpi">
+                  <w:drawing>
+                    <wp:anchor distT="0" distB="0" distL="114300" distR="114300" simplePos="0" relativeHeight="251675648" behindDoc="0" locked="0" layoutInCell="1" allowOverlap="1" wp14:anchorId="7ABFD176" wp14:editId="0AA46102">
+                      <wp:simplePos x="0" y="0"/>
+                      <wp:positionH relativeFrom="column">
+                        <wp:posOffset>448305</wp:posOffset>
+                      </wp:positionH>
+                      <wp:positionV relativeFrom="paragraph">
+                        <wp:posOffset>-447320</wp:posOffset>
+                      </wp:positionV>
+                      <wp:extent cx="235440" cy="969840"/>
+                      <wp:effectExtent l="76200" t="95250" r="88900" b="135255"/>
+                      <wp:wrapNone/>
+                      <wp:docPr id="24" name="Ink 24"/>
+                      <wp:cNvGraphicFramePr/>
+                      <a:graphic xmlns:a="http://schemas.openxmlformats.org/drawingml/2006/main">
+                        <a:graphicData uri="http://schemas.microsoft.com/office/word/2010/wordprocessingInk">
+                          <w14:contentPart bwMode="auto" r:id="rId29">
+                            <w14:nvContentPartPr>
+                              <w14:cNvContentPartPr/>
+                            </w14:nvContentPartPr>
+                            <w14:xfrm>
+                              <a:off x="0" y="0"/>
+                              <a:ext cx="235440" cy="969840"/>
+                            </w14:xfrm>
+                          </w14:contentPart>
+                        </a:graphicData>
+                      </a:graphic>
+                    </wp:anchor>
+                  </w:drawing>
+                </mc:Choice>
+                <mc:Fallback>
+                  <w:pict>
+                    <v:shape w14:anchorId="78226644" id="Ink 24" o:spid="_x0000_s1026" type="#_x0000_t75" style="position:absolute;margin-left:32.45pt;margin-top:-40.85pt;width:24.25pt;height:87.7pt;z-index:251675648;visibility:visible;mso-wrap-style:square;mso-wrap-distance-left:9pt;mso-wrap-distance-top:0;mso-wrap-distance-right:9pt;mso-wrap-distance-bottom:0;mso-position-horizontal:absolute;mso-position-horizontal-relative:text;mso-position-vertical:absolute;mso-position-vertical-relative:text" o:gfxdata="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">
+                      <v:imagedata r:id="rId30" o:title=""/>
+                    </v:shape>
+                  </w:pict>
+                </mc:Fallback>
+              </mc:AlternateContent>
+            </w:r>
+            <w:r>
+              <w:rPr>
                 <w:lang w:eastAsia="x-none"/>
               </w:rPr>
               <w:t>Assignment 2</w:t>
@@ -2250,6 +2741,98 @@
                 <w:lang w:eastAsia="x-none"/>
               </w:rPr>
             </w:pPr>
+            <w:r>
+              <w:rPr>
+                <w:noProof/>
+                <w:lang w:eastAsia="x-none"/>
+              </w:rPr>
+              <mc:AlternateContent>
+                <mc:Choice Requires="wpi">
+                  <w:drawing>
+                    <wp:anchor distT="0" distB="0" distL="114300" distR="114300" simplePos="0" relativeHeight="251677696" behindDoc="0" locked="0" layoutInCell="1" allowOverlap="1" wp14:anchorId="2AAD661A" wp14:editId="2BFC63E8">
+                      <wp:simplePos x="0" y="0"/>
+                      <wp:positionH relativeFrom="column">
+                        <wp:posOffset>1175335</wp:posOffset>
+                      </wp:positionH>
+                      <wp:positionV relativeFrom="paragraph">
+                        <wp:posOffset>-377120</wp:posOffset>
+                      </wp:positionV>
+                      <wp:extent cx="160200" cy="902520"/>
+                      <wp:effectExtent l="76200" t="95250" r="87630" b="145415"/>
+                      <wp:wrapNone/>
+                      <wp:docPr id="27" name="Ink 27"/>
+                      <wp:cNvGraphicFramePr/>
+                      <a:graphic xmlns:a="http://schemas.openxmlformats.org/drawingml/2006/main">
+                        <a:graphicData uri="http://schemas.microsoft.com/office/word/2010/wordprocessingInk">
+                          <w14:contentPart bwMode="auto" r:id="rId31">
+                            <w14:nvContentPartPr>
+                              <w14:cNvContentPartPr/>
+                            </w14:nvContentPartPr>
+                            <w14:xfrm>
+                              <a:off x="0" y="0"/>
+                              <a:ext cx="160200" cy="902520"/>
+                            </w14:xfrm>
+                          </w14:contentPart>
+                        </a:graphicData>
+                      </a:graphic>
+                    </wp:anchor>
+                  </w:drawing>
+                </mc:Choice>
+                <mc:Fallback>
+                  <w:pict>
+                    <v:shape w14:anchorId="4C173869" id="Ink 27" o:spid="_x0000_s1026" type="#_x0000_t75" style="position:absolute;margin-left:89.7pt;margin-top:-35.35pt;width:18.25pt;height:82.35pt;z-index:251677696;visibility:visible;mso-wrap-style:square;mso-wrap-distance-left:9pt;mso-wrap-distance-top:0;mso-wrap-distance-right:9pt;mso-wrap-distance-bottom:0;mso-position-horizontal:absolute;mso-position-horizontal-relative:text;mso-position-vertical:absolute;mso-position-vertical-relative:text" o:gfxdata="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">
+                      <v:imagedata r:id="rId32" o:title=""/>
+                    </v:shape>
+                  </w:pict>
+                </mc:Fallback>
+              </mc:AlternateContent>
+            </w:r>
+            <w:r>
+              <w:rPr>
+                <w:noProof/>
+                <w:lang w:eastAsia="x-none"/>
+              </w:rPr>
+              <mc:AlternateContent>
+                <mc:Choice Requires="wpi">
+                  <w:drawing>
+                    <wp:anchor distT="0" distB="0" distL="114300" distR="114300" simplePos="0" relativeHeight="251676672" behindDoc="0" locked="0" layoutInCell="1" allowOverlap="1" wp14:anchorId="3C8EF911" wp14:editId="000B9689">
+                      <wp:simplePos x="0" y="0"/>
+                      <wp:positionH relativeFrom="column">
+                        <wp:posOffset>186055</wp:posOffset>
+                      </wp:positionH>
+                      <wp:positionV relativeFrom="paragraph">
+                        <wp:posOffset>-357320</wp:posOffset>
+                      </wp:positionV>
+                      <wp:extent cx="180000" cy="911160"/>
+                      <wp:effectExtent l="76200" t="114300" r="86995" b="118110"/>
+                      <wp:wrapNone/>
+                      <wp:docPr id="26" name="Ink 26"/>
+                      <wp:cNvGraphicFramePr/>
+                      <a:graphic xmlns:a="http://schemas.openxmlformats.org/drawingml/2006/main">
+                        <a:graphicData uri="http://schemas.microsoft.com/office/word/2010/wordprocessingInk">
+                          <w14:contentPart bwMode="auto" r:id="rId33">
+                            <w14:nvContentPartPr>
+                              <w14:cNvContentPartPr/>
+                            </w14:nvContentPartPr>
+                            <w14:xfrm>
+                              <a:off x="0" y="0"/>
+                              <a:ext cx="180000" cy="911160"/>
+                            </w14:xfrm>
+                          </w14:contentPart>
+                        </a:graphicData>
+                      </a:graphic>
+                    </wp:anchor>
+                  </w:drawing>
+                </mc:Choice>
+                <mc:Fallback>
+                  <w:pict>
+                    <v:shape w14:anchorId="7499B1B9" id="Ink 26" o:spid="_x0000_s1026" type="#_x0000_t75" style="position:absolute;margin-left:11.85pt;margin-top:-33.8pt;width:19.8pt;height:83.1pt;z-index:251676672;visibility:visible;mso-wrap-style:square;mso-wrap-distance-left:9pt;mso-wrap-distance-top:0;mso-wrap-distance-right:9pt;mso-wrap-distance-bottom:0;mso-position-horizontal:absolute;mso-position-horizontal-relative:text;mso-position-vertical:absolute;mso-position-vertical-relative:text" o:gfxdata="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">
+                      <v:imagedata r:id="rId34" o:title=""/>
+                    </v:shape>
+                  </w:pict>
+                </mc:Fallback>
+              </mc:AlternateContent>
+            </w:r>
             <w:r>
               <w:rPr>
                 <w:lang w:eastAsia="x-none"/>
@@ -2427,6 +3010,53 @@
                 <w:lang w:eastAsia="x-none"/>
               </w:rPr>
             </w:pPr>
+            <w:r>
+              <w:rPr>
+                <w:b/>
+                <w:noProof/>
+                <w:lang w:eastAsia="x-none"/>
+              </w:rPr>
+              <mc:AlternateContent>
+                <mc:Choice Requires="wpi">
+                  <w:drawing>
+                    <wp:anchor distT="0" distB="0" distL="114300" distR="114300" simplePos="0" relativeHeight="251680768" behindDoc="0" locked="0" layoutInCell="1" allowOverlap="1" wp14:anchorId="40B3D3DC" wp14:editId="5A5A390A">
+                      <wp:simplePos x="0" y="0"/>
+                      <wp:positionH relativeFrom="column">
+                        <wp:posOffset>506730</wp:posOffset>
+                      </wp:positionH>
+                      <wp:positionV relativeFrom="paragraph">
+                        <wp:posOffset>45085</wp:posOffset>
+                      </wp:positionV>
+                      <wp:extent cx="4818960" cy="3486960"/>
+                      <wp:effectExtent l="38100" t="38100" r="58420" b="56515"/>
+                      <wp:wrapNone/>
+                      <wp:docPr id="31" name="Ink 31"/>
+                      <wp:cNvGraphicFramePr/>
+                      <a:graphic xmlns:a="http://schemas.openxmlformats.org/drawingml/2006/main">
+                        <a:graphicData uri="http://schemas.microsoft.com/office/word/2010/wordprocessingInk">
+                          <w14:contentPart bwMode="auto" r:id="rId35">
+                            <w14:nvContentPartPr>
+                              <w14:cNvContentPartPr/>
+                            </w14:nvContentPartPr>
+                            <w14:xfrm>
+                              <a:off x="0" y="0"/>
+                              <a:ext cx="4818960" cy="3486960"/>
+                            </w14:xfrm>
+                          </w14:contentPart>
+                        </a:graphicData>
+                      </a:graphic>
+                    </wp:anchor>
+                  </w:drawing>
+                </mc:Choice>
+                <mc:Fallback>
+                  <w:pict>
+                    <v:shape w14:anchorId="2F12BDAC" id="Ink 31" o:spid="_x0000_s1026" type="#_x0000_t75" style="position:absolute;margin-left:39.2pt;margin-top:2.85pt;width:380.9pt;height:275.95pt;z-index:251680768;visibility:visible;mso-wrap-style:square;mso-wrap-distance-left:9pt;mso-wrap-distance-top:0;mso-wrap-distance-right:9pt;mso-wrap-distance-bottom:0;mso-position-horizontal:absolute;mso-position-horizontal-relative:text;mso-position-vertical:absolute;mso-position-vertical-relative:text" o:gfxdata="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">
+                      <v:imagedata r:id="rId36" o:title=""/>
+                    </v:shape>
+                  </w:pict>
+                </mc:Fallback>
+              </mc:AlternateContent>
+            </w:r>
             <w:r>
               <w:rPr>
                 <w:b/>
@@ -2743,8 +3373,8 @@
     </w:p>
     <w:p/>
     <w:sectPr>
-      <w:headerReference w:type="default" r:id="rId5"/>
-      <w:footerReference w:type="default" r:id="rId6"/>
+      <w:headerReference w:type="default" r:id="rId37"/>
+      <w:footerReference w:type="default" r:id="rId38"/>
       <w:pgSz w:w="11906" w:h="16838" w:code="9"/>
       <w:pgMar w:top="1440" w:right="1440" w:bottom="1440" w:left="1440" w:header="720" w:footer="720" w:gutter="0"/>
       <w:cols w:space="720"/>
@@ -2752,6 +3382,25 @@
     </w:sectPr>
   </w:body>
 </w:document>
+</file>
+
+<file path=word/endnotes.xml><?xml version="1.0" encoding="utf-8"?>
+<w:endnotes xmlns:wpc="http://schemas.microsoft.com/office/word/2010/wordprocessingCanvas" xmlns:cx="http://schemas.microsoft.com/office/drawing/2014/chartex" xmlns:cx1="http://schemas.microsoft.com/office/drawing/2015/9/8/chartex" xmlns:cx2="http://schemas.microsoft.com/office/drawing/2015/10/21/chartex" xmlns:cx3="http://schemas.microsoft.com/office/drawing/2016/5/9/chartex" xmlns:cx4="http://schemas.microsoft.com/office/drawing/2016/5/10/chartex" xmlns:cx5="http://schemas.microsoft.com/office/drawing/2016/5/11/chartex" xmlns:cx6="http://schemas.microsoft.com/office/drawing/2016/5/12/chartex" xmlns:cx7="http://schemas.microsoft.com/office/drawing/2016/5/13/chartex" xmlns:cx8="http://schemas.microsoft.com/office/drawing/2016/5/14/chartex" xmlns:mc="http://schemas.openxmlformats.org/markup-compatibility/2006" xmlns:aink="http://schemas.microsoft.com/office/drawing/2016/ink" xmlns:am3d="http://schemas.microsoft.com/office/drawing/2017/model3d" xmlns:o="urn:schemas-microsoft-com:office:office" xmlns:r="http://schemas.openxmlformats.org/officeDocument/2006/relationships" xmlns:m="http://schemas.openxmlformats.org/officeDocument/2006/math" xmlns:v="urn:schemas-microsoft-com:vml" xmlns:wp14="http://schemas.microsoft.com/office/word/2010/wordprocessingDrawing" xmlns:wp="http://schemas.openxmlformats.org/drawingml/2006/wordprocessingDrawing" xmlns:w10="urn:schemas-microsoft-com:office:word" xmlns:w="http://schemas.openxmlformats.org/wordprocessingml/2006/main" xmlns:w14="http://schemas.microsoft.com/office/word/2010/wordml" xmlns:w15="http://schemas.microsoft.com/office/word/2012/wordml" xmlns:w16cex="http://schemas.microsoft.com/office/word/2018/wordml/cex" xmlns:w16cid="http://schemas.microsoft.com/office/word/2016/wordml/cid" xmlns:w16="http://schemas.microsoft.com/office/word/2018/wordml" xmlns:w16sdtdh="http://schemas.microsoft.com/office/word/2020/wordml/sdtdatahash" xmlns:w16se="http://schemas.microsoft.com/office/word/2015/wordml/symex" xmlns:wpg="http://schemas.microsoft.com/office/word/2010/wordprocessingGroup" xmlns:wpi="http://schemas.microsoft.com/office/word/2010/wordprocessingInk" xmlns:wne="http://schemas.microsoft.com/office/word/2006/wordml" xmlns:wps="http://schemas.microsoft.com/office/word/2010/wordprocessingShape" mc:Ignorable="w14 w15 w16se w16cid w16 w16cex w16sdtdh wp14">
+  <w:endnote w:type="separator" w:id="-1">
+    <w:p>
+      <w:r>
+        <w:separator/>
+      </w:r>
+    </w:p>
+  </w:endnote>
+  <w:endnote w:type="continuationSeparator" w:id="0">
+    <w:p>
+      <w:r>
+        <w:continuationSeparator/>
+      </w:r>
+    </w:p>
+  </w:endnote>
+</w:endnotes>
 </file>
 
 <file path=word/footer1.xml><?xml version="1.0" encoding="utf-8"?>
@@ -3076,6 +3725,25 @@
 </w:ftr>
 </file>
 
+<file path=word/footnotes.xml><?xml version="1.0" encoding="utf-8"?>
+<w:footnotes xmlns:wpc="http://schemas.microsoft.com/office/word/2010/wordprocessingCanvas" xmlns:cx="http://schemas.microsoft.com/office/drawing/2014/chartex" xmlns:cx1="http://schemas.microsoft.com/office/drawing/2015/9/8/chartex" xmlns:cx2="http://schemas.microsoft.com/office/drawing/2015/10/21/chartex" xmlns:cx3="http://schemas.microsoft.com/office/drawing/2016/5/9/chartex" xmlns:cx4="http://schemas.microsoft.com/office/drawing/2016/5/10/chartex" xmlns:cx5="http://schemas.microsoft.com/office/drawing/2016/5/11/chartex" xmlns:cx6="http://schemas.microsoft.com/office/drawing/2016/5/12/chartex" xmlns:cx7="http://schemas.microsoft.com/office/drawing/2016/5/13/chartex" xmlns:cx8="http://schemas.microsoft.com/office/drawing/2016/5/14/chartex" xmlns:mc="http://schemas.openxmlformats.org/markup-compatibility/2006" xmlns:aink="http://schemas.microsoft.com/office/drawing/2016/ink" xmlns:am3d="http://schemas.microsoft.com/office/drawing/2017/model3d" xmlns:o="urn:schemas-microsoft-com:office:office" xmlns:r="http://schemas.openxmlformats.org/officeDocument/2006/relationships" xmlns:m="http://schemas.openxmlformats.org/officeDocument/2006/math" xmlns:v="urn:schemas-microsoft-com:vml" xmlns:wp14="http://schemas.microsoft.com/office/word/2010/wordprocessingDrawing" xmlns:wp="http://schemas.openxmlformats.org/drawingml/2006/wordprocessingDrawing" xmlns:w10="urn:schemas-microsoft-com:office:word" xmlns:w="http://schemas.openxmlformats.org/wordprocessingml/2006/main" xmlns:w14="http://schemas.microsoft.com/office/word/2010/wordml" xmlns:w15="http://schemas.microsoft.com/office/word/2012/wordml" xmlns:w16cex="http://schemas.microsoft.com/office/word/2018/wordml/cex" xmlns:w16cid="http://schemas.microsoft.com/office/word/2016/wordml/cid" xmlns:w16="http://schemas.microsoft.com/office/word/2018/wordml" xmlns:w16sdtdh="http://schemas.microsoft.com/office/word/2020/wordml/sdtdatahash" xmlns:w16se="http://schemas.microsoft.com/office/word/2015/wordml/symex" xmlns:wpg="http://schemas.microsoft.com/office/word/2010/wordprocessingGroup" xmlns:wpi="http://schemas.microsoft.com/office/word/2010/wordprocessingInk" xmlns:wne="http://schemas.microsoft.com/office/word/2006/wordml" xmlns:wps="http://schemas.microsoft.com/office/word/2010/wordprocessingShape" mc:Ignorable="w14 w15 w16se w16cid w16 w16cex w16sdtdh wp14">
+  <w:footnote w:type="separator" w:id="-1">
+    <w:p>
+      <w:r>
+        <w:separator/>
+      </w:r>
+    </w:p>
+  </w:footnote>
+  <w:footnote w:type="continuationSeparator" w:id="0">
+    <w:p>
+      <w:r>
+        <w:continuationSeparator/>
+      </w:r>
+    </w:p>
+  </w:footnote>
+</w:footnotes>
+</file>
+
 <file path=word/header1.xml><?xml version="1.0" encoding="utf-8"?>
 <w:hdr xmlns:wpc="http://schemas.microsoft.com/office/word/2010/wordprocessingCanvas" xmlns:cx="http://schemas.microsoft.com/office/drawing/2014/chartex" xmlns:cx1="http://schemas.microsoft.com/office/drawing/2015/9/8/chartex" xmlns:cx2="http://schemas.microsoft.com/office/drawing/2015/10/21/chartex" xmlns:cx3="http://schemas.microsoft.com/office/drawing/2016/5/9/chartex" xmlns:cx4="http://schemas.microsoft.com/office/drawing/2016/5/10/chartex" xmlns:cx5="http://schemas.microsoft.com/office/drawing/2016/5/11/chartex" xmlns:cx6="http://schemas.microsoft.com/office/drawing/2016/5/12/chartex" xmlns:cx7="http://schemas.microsoft.com/office/drawing/2016/5/13/chartex" xmlns:cx8="http://schemas.microsoft.com/office/drawing/2016/5/14/chartex" xmlns:mc="http://schemas.openxmlformats.org/markup-compatibility/2006" xmlns:aink="http://schemas.microsoft.com/office/drawing/2016/ink" xmlns:am3d="http://schemas.microsoft.com/office/drawing/2017/model3d" xmlns:o="urn:schemas-microsoft-com:office:office" xmlns:r="http://schemas.openxmlformats.org/officeDocument/2006/relationships" xmlns:m="http://schemas.openxmlformats.org/officeDocument/2006/math" xmlns:v="urn:schemas-microsoft-com:vml" xmlns:wp14="http://schemas.microsoft.com/office/word/2010/wordprocessingDrawing" xmlns:wp="http://schemas.openxmlformats.org/drawingml/2006/wordprocessingDrawing" xmlns:w10="urn:schemas-microsoft-com:office:word" xmlns:w="http://schemas.openxmlformats.org/wordprocessingml/2006/main" xmlns:w14="http://schemas.microsoft.com/office/word/2010/wordml" xmlns:w15="http://schemas.microsoft.com/office/word/2012/wordml" xmlns:w16cex="http://schemas.microsoft.com/office/word/2018/wordml/cex" xmlns:w16cid="http://schemas.microsoft.com/office/word/2016/wordml/cid" xmlns:w16="http://schemas.microsoft.com/office/word/2018/wordml" xmlns:w16sdtdh="http://schemas.microsoft.com/office/word/2020/wordml/sdtdatahash" xmlns:w16se="http://schemas.microsoft.com/office/word/2015/wordml/symex" xmlns:wpg="http://schemas.microsoft.com/office/word/2010/wordprocessingGroup" xmlns:wpi="http://schemas.microsoft.com/office/word/2010/wordprocessingInk" xmlns:wne="http://schemas.microsoft.com/office/word/2006/wordml" xmlns:wps="http://schemas.microsoft.com/office/word/2010/wordprocessingShape" mc:Ignorable="w14 w15 w16se w16cid w16 w16cex w16sdtdh wp14">
   <w:p>
@@ -3168,14 +3836,7 @@
         <w:rFonts w:ascii="Calibri" w:hAnsi="Calibri"/>
         <w:lang w:val="en-NZ"/>
       </w:rPr>
-      <w:t xml:space="preserve">COURSE </w:t>
-    </w:r>
-    <w:r>
-      <w:rPr>
-        <w:rFonts w:ascii="Calibri" w:hAnsi="Calibri"/>
-        <w:lang w:val="en-NZ"/>
-      </w:rPr>
-      <w:t>DESCRIPTOR</w:t>
+      <w:t>COURSE DESCRIPTOR</w:t>
     </w:r>
   </w:p>
   <w:p>
@@ -3810,6 +4471,436 @@
 </w:styles>
 </file>
 
+<file path=word/ink/ink1.xml><?xml version="1.0" encoding="utf-8"?>
+<inkml:ink xmlns:inkml="http://www.w3.org/2003/InkML">
+  <inkml:definitions>
+    <inkml:context xml:id="ctx0">
+      <inkml:inkSource xml:id="inkSrc0">
+        <inkml:traceFormat>
+          <inkml:channel name="X" type="integer" min="-2.14748E9" max="2.14748E9" units="cm"/>
+          <inkml:channel name="Y" type="integer" min="-2.14748E9" max="2.14748E9" units="cm"/>
+        </inkml:traceFormat>
+        <inkml:channelProperties>
+          <inkml:channelProperty channel="X" name="resolution" value="1000" units="1/cm"/>
+          <inkml:channelProperty channel="Y" name="resolution" value="1000" units="1/cm"/>
+        </inkml:channelProperties>
+      </inkml:inkSource>
+      <inkml:timestamp xml:id="ts0" timeString="2021-11-01T21:14:35.304"/>
+    </inkml:context>
+    <inkml:brush xml:id="br0">
+      <inkml:brushProperty name="width" value="0.2" units="cm"/>
+      <inkml:brushProperty name="height" value="0.4" units="cm"/>
+      <inkml:brushProperty name="color" value="#A2D762"/>
+      <inkml:brushProperty name="tip" value="rectangle"/>
+      <inkml:brushProperty name="rasterOp" value="maskPen"/>
+      <inkml:brushProperty name="ignorePressure" value="1"/>
+    </inkml:brush>
+  </inkml:definitions>
+  <inkml:trace contextRef="#ctx0" brushRef="#br0">1 1,'2059'0,"-2035"0</inkml:trace>
+</inkml:ink>
+</file>
+
+<file path=word/ink/ink10.xml><?xml version="1.0" encoding="utf-8"?>
+<inkml:ink xmlns:inkml="http://www.w3.org/2003/InkML">
+  <inkml:definitions>
+    <inkml:context xml:id="ctx0">
+      <inkml:inkSource xml:id="inkSrc0">
+        <inkml:traceFormat>
+          <inkml:channel name="X" type="integer" min="-2.14748E9" max="2.14748E9" units="cm"/>
+          <inkml:channel name="Y" type="integer" min="-2.14748E9" max="2.14748E9" units="cm"/>
+        </inkml:traceFormat>
+        <inkml:channelProperties>
+          <inkml:channelProperty channel="X" name="resolution" value="1000" units="1/cm"/>
+          <inkml:channelProperty channel="Y" name="resolution" value="1000" units="1/cm"/>
+        </inkml:channelProperties>
+      </inkml:inkSource>
+      <inkml:timestamp xml:id="ts0" timeString="2021-11-01T21:17:42.754"/>
+    </inkml:context>
+    <inkml:brush xml:id="br0">
+      <inkml:brushProperty name="width" value="0.2" units="cm"/>
+      <inkml:brushProperty name="height" value="0.4" units="cm"/>
+      <inkml:brushProperty name="color" value="#00FDFF"/>
+      <inkml:brushProperty name="tip" value="rectangle"/>
+      <inkml:brushProperty name="rasterOp" value="maskPen"/>
+      <inkml:brushProperty name="ignorePressure" value="1"/>
+    </inkml:brush>
+  </inkml:definitions>
+  <inkml:trace contextRef="#ctx0" brushRef="#br0">1343 1,'0'0,"0"0,0 0,1 0,-1 0,0 0,0 0,0 0,0 0,1 0,-1 0,0 0,0 0,0 0,0 0,1 0,-1 0,0 1,0-1,0 0,0 0,0 0,0 0,1 0,-1 1,0-1,0 0,0 0,0 0,0 0,0 1,0-1,0 0,0 0,0 0,0 1,0-1,0 0,0 0,0 0,0 0,0 1,0-1,0 0,0 0,0 0,0 0,0 1,0-1,0 0,-1 0,1 0,-7 11,-10 1,0 0,0-2,-1 0,0-1,-24 8,-1 1,-50 28,-119 78,159-87,1 3,3 1,-51 54,-116 160,187-214,-41 78,-13 53,28-54,31-70,2 0,3 2,2 0,2 1,-14 86,11 42,7 214,11-361,9 185,-6-186,2-1,1 0,1 0,2-1,13 31,10 11,59 97,-70-136,1-1,1-1,2-1,1-1,32 27,-3-10,2-2,2-3,123 63,-64-57,-26-11,-64-25,1-2,54 10,-52-13,-6 0</inkml:trace>
+</inkml:ink>
+</file>
+
+<file path=word/ink/ink11.xml><?xml version="1.0" encoding="utf-8"?>
+<inkml:ink xmlns:inkml="http://www.w3.org/2003/InkML">
+  <inkml:definitions>
+    <inkml:context xml:id="ctx0">
+      <inkml:inkSource xml:id="inkSrc0">
+        <inkml:traceFormat>
+          <inkml:channel name="X" type="integer" min="-2.14748E9" max="2.14748E9" units="cm"/>
+          <inkml:channel name="Y" type="integer" min="-2.14748E9" max="2.14748E9" units="cm"/>
+        </inkml:traceFormat>
+        <inkml:channelProperties>
+          <inkml:channelProperty channel="X" name="resolution" value="1000" units="1/cm"/>
+          <inkml:channelProperty channel="Y" name="resolution" value="1000" units="1/cm"/>
+        </inkml:channelProperties>
+      </inkml:inkSource>
+      <inkml:timestamp xml:id="ts0" timeString="2021-11-01T21:18:14.267"/>
+    </inkml:context>
+    <inkml:brush xml:id="br0">
+      <inkml:brushProperty name="width" value="0.2" units="cm"/>
+      <inkml:brushProperty name="height" value="0.4" units="cm"/>
+      <inkml:brushProperty name="color" value="#FF2500"/>
+      <inkml:brushProperty name="tip" value="rectangle"/>
+      <inkml:brushProperty name="rasterOp" value="maskPen"/>
+      <inkml:brushProperty name="ignorePressure" value="1"/>
+    </inkml:brush>
+  </inkml:definitions>
+  <inkml:trace contextRef="#ctx0" brushRef="#br0">1118 1,'1'0,"0"0,0 1,0-1,1 1,-1-1,0 1,0-1,0 1,0 0,0-1,0 1,-1 0,1 0,0 0,0 0,0 0,-1 0,1 0,-1 0,1 0,-1 0,1 0,-1 0,1 0,-1 1,0-1,0 0,1 2,4 39,-5-36,1 17,-1 0,0 0,-2 0,-1-1,-1 1,-1 0,0-1,-13 30,-6 7,-2-1,-3-1,-42 61,59-97,1 0,-16 42,5-10,-5 11,2 1,4 1,-24 126,1 47,25-132,9-55,-7 97,12-88,-3 1,-16 65,3-24,3 54,3-24,-10-1,-5 45,-25 232,18-152,10-75,-4 185,30-298,-17 269,-39-34,13-82,13-84,16-78,-8 67,11 37,-13 89,7-137,-10 43,-19 141,21 4,11-109,-8 294,24 0,1-188,0-148,6-1,31 164,92 239,-87-387,-22-76,39 98,129 242,20-12,-204-407,235 426,-220-406,27 33,-16-23,-22-27</inkml:trace>
+</inkml:ink>
+</file>
+
+<file path=word/ink/ink12.xml><?xml version="1.0" encoding="utf-8"?>
+<inkml:ink xmlns:inkml="http://www.w3.org/2003/InkML">
+  <inkml:definitions>
+    <inkml:context xml:id="ctx0">
+      <inkml:inkSource xml:id="inkSrc0">
+        <inkml:traceFormat>
+          <inkml:channel name="X" type="integer" min="-2.14748E9" max="2.14748E9" units="cm"/>
+          <inkml:channel name="Y" type="integer" min="-2.14748E9" max="2.14748E9" units="cm"/>
+        </inkml:traceFormat>
+        <inkml:channelProperties>
+          <inkml:channelProperty channel="X" name="resolution" value="1000" units="1/cm"/>
+          <inkml:channelProperty channel="Y" name="resolution" value="1000" units="1/cm"/>
+        </inkml:channelProperties>
+      </inkml:inkSource>
+      <inkml:timestamp xml:id="ts0" timeString="2021-11-01T21:20:58.353"/>
+    </inkml:context>
+    <inkml:brush xml:id="br0">
+      <inkml:brushProperty name="width" value="0.2" units="cm"/>
+      <inkml:brushProperty name="height" value="0.4" units="cm"/>
+      <inkml:brushProperty name="color" value="#00B44B"/>
+      <inkml:brushProperty name="tip" value="rectangle"/>
+      <inkml:brushProperty name="rasterOp" value="maskPen"/>
+      <inkml:brushProperty name="ignorePressure" value="1"/>
+    </inkml:brush>
+  </inkml:definitions>
+  <inkml:trace contextRef="#ctx0" brushRef="#br0">495 1,'0'2,"-1"0,1 1,-1-1,0 0,0 1,0-1,0 0,0 0,-1 0,1 0,-3 3,-1 1,-49 65,-23 36,52-67,2 1,3 2,1 0,1 0,-11 51,14-42,-27 61,21-62,-18 74,-44 312,74-344,7 145,4-137,0-47,2-1,3 0,15 56,-19-97,1 0,0-1,1 1,0-1,10 16,40 48,-38-53,0 1,17 31,-23-33,1-2,1 1,1-1,29 29,74 57,-33-32,57 43,-118-99</inkml:trace>
+</inkml:ink>
+</file>
+
+<file path=word/ink/ink13.xml><?xml version="1.0" encoding="utf-8"?>
+<inkml:ink xmlns:inkml="http://www.w3.org/2003/InkML">
+  <inkml:definitions>
+    <inkml:context xml:id="ctx0">
+      <inkml:inkSource xml:id="inkSrc0">
+        <inkml:traceFormat>
+          <inkml:channel name="X" type="integer" min="-2.14748E9" max="2.14748E9" units="cm"/>
+          <inkml:channel name="Y" type="integer" min="-2.14748E9" max="2.14748E9" units="cm"/>
+        </inkml:traceFormat>
+        <inkml:channelProperties>
+          <inkml:channelProperty channel="X" name="resolution" value="1000" units="1/cm"/>
+          <inkml:channelProperty channel="Y" name="resolution" value="1000" units="1/cm"/>
+        </inkml:channelProperties>
+      </inkml:inkSource>
+      <inkml:timestamp xml:id="ts0" timeString="2021-11-01T21:21:55.721"/>
+    </inkml:context>
+    <inkml:brush xml:id="br0">
+      <inkml:brushProperty name="width" value="0.2" units="cm"/>
+      <inkml:brushProperty name="height" value="0.4" units="cm"/>
+      <inkml:brushProperty name="color" value="#D9AEFF"/>
+      <inkml:brushProperty name="tip" value="rectangle"/>
+      <inkml:brushProperty name="rasterOp" value="maskPen"/>
+      <inkml:brushProperty name="ignorePressure" value="1"/>
+    </inkml:brush>
+  </inkml:definitions>
+  <inkml:trace contextRef="#ctx0" brushRef="#br0">426 4,'0'-1,"0"1,0 0,-1 0,1-1,0 1,-1 0,1 0,-1-1,1 1,0 0,-1 0,1 0,-1 0,1 0,0 0,-1 0,1 0,-1 0,1 0,-1 0,1 0,0 0,-1 0,1 0,-1 0,1 0,0 0,-1 0,1 1,-1-1,1 0,0 0,-1 1,1-1,0 0,-1 0,1 1,0-1,0 0,-1 1,1-1,0 0,0 1,-1-1,1 1,0-1,0 0,0 1,0-1,0 1,0-1,0 0,0 2,-10 31,8-23,-72 187,6-20,3 4,-22 75,13 44,65-258,1 0,2 1,-1 45,8 132,2-93,3 16,-3-119,1 1,2-1,13 41,-3-27,2-1,1-1,1-1,2 0,35 41,-8-20,2-1,59 47,-89-86,-2-3</inkml:trace>
+</inkml:ink>
+</file>
+
+<file path=word/ink/ink14.xml><?xml version="1.0" encoding="utf-8"?>
+<inkml:ink xmlns:inkml="http://www.w3.org/2003/InkML">
+  <inkml:definitions>
+    <inkml:context xml:id="ctx0">
+      <inkml:inkSource xml:id="inkSrc0">
+        <inkml:traceFormat>
+          <inkml:channel name="X" type="integer" min="-2.14748E9" max="2.14748E9" units="cm"/>
+          <inkml:channel name="Y" type="integer" min="-2.14748E9" max="2.14748E9" units="cm"/>
+        </inkml:traceFormat>
+        <inkml:channelProperties>
+          <inkml:channelProperty channel="X" name="resolution" value="1000" units="1/cm"/>
+          <inkml:channelProperty channel="Y" name="resolution" value="1000" units="1/cm"/>
+        </inkml:channelProperties>
+      </inkml:inkSource>
+      <inkml:timestamp xml:id="ts0" timeString="2021-11-01T21:21:34.926"/>
+    </inkml:context>
+    <inkml:brush xml:id="br0">
+      <inkml:brushProperty name="width" value="0.2" units="cm"/>
+      <inkml:brushProperty name="height" value="0.4" units="cm"/>
+      <inkml:brushProperty name="color" value="#0069AF"/>
+      <inkml:brushProperty name="tip" value="rectangle"/>
+      <inkml:brushProperty name="rasterOp" value="maskPen"/>
+      <inkml:brushProperty name="ignorePressure" value="1"/>
+    </inkml:brush>
+  </inkml:definitions>
+  <inkml:trace contextRef="#ctx0" brushRef="#br0">437 5,'1'0,"-1"-1,1 1,0-1,-1 1,1 0,-1-1,1 1,0 0,-1 0,1-1,0 1,0 0,-1 0,1 0,0 0,-1 0,1 0,0 0,0 0,-1 0,1 0,0 0,-1 1,1-1,0 0,-1 0,1 1,0-1,-1 0,1 1,-1-1,1 1,-1-1,1 1,-1-1,1 1,-1-1,1 1,-1 0,1-1,-1 1,0-1,0 1,1 0,-1-1,0 3,1 1,0 1,-1-1,1 1,-1-1,-1 1,1-1,-2 7,-4 16,-1 1,-1-2,-23 49,-47 77,67-131,-21 36,-132 267,149-284,1 1,2 1,-11 71,0 130,5-61,-3 59,21 137,1-362,1 1,0-1,1 0,1 1,1-2,0 1,1 0,1-1,0 0,1-1,1 0,18 24,-10-18,0-1,2-1,0-1,0-1,2-1,0 0,37 19,6 2,-47-25,0 0,1-1,1-2,0 1,29 7,-29-12</inkml:trace>
+</inkml:ink>
+</file>
+
+<file path=word/ink/ink15.xml><?xml version="1.0" encoding="utf-8"?>
+<inkml:ink xmlns:inkml="http://www.w3.org/2003/InkML">
+  <inkml:definitions>
+    <inkml:context xml:id="ctx0">
+      <inkml:inkSource xml:id="inkSrc0">
+        <inkml:traceFormat>
+          <inkml:channel name="X" type="integer" min="-2.14748E9" max="2.14748E9" units="cm"/>
+          <inkml:channel name="Y" type="integer" min="-2.14748E9" max="2.14748E9" units="cm"/>
+          <inkml:channel name="F" type="integer" max="32767" units="dev"/>
+        </inkml:traceFormat>
+        <inkml:channelProperties>
+          <inkml:channelProperty channel="X" name="resolution" value="1000" units="1/cm"/>
+          <inkml:channelProperty channel="Y" name="resolution" value="1000" units="1/cm"/>
+          <inkml:channelProperty channel="F" name="resolution" value="0" units="1/dev"/>
+        </inkml:channelProperties>
+      </inkml:inkSource>
+      <inkml:timestamp xml:id="ts0" timeString="2021-11-01T21:22:48.089"/>
+    </inkml:context>
+    <inkml:brush xml:id="br0">
+      <inkml:brushProperty name="width" value="0.05" units="cm"/>
+      <inkml:brushProperty name="height" value="0.05" units="cm"/>
+    </inkml:brush>
+  </inkml:definitions>
+  <inkml:trace contextRef="#ctx0" brushRef="#br0">12589 255 24575,'-37'52'0,"-1"-3"0,-2-1 0,-82 74 0,-111 74 0,150-129 0,-570 459 0,-134 33 0,148-114 0,374-245-69,-789 572-514,51-94 551,563-383 23,-27 2 267,104-68-1609,100-57-3917,-380 244 5538,170-71-380,80-53 1351,128-105 5082,134-90-7757,3 1-3455,-52 38 4928,-61 47 3293,15 17-1050,44-28-2282,-23 25 0,17 18 0,-250 338 0,340-425 0,-54 61 0,-3-20 0,-79 84 0,196-218 0,-73 50 0,40-32 0,-6 5 0,-154 89 0,130-101 146,57-27-1657,11-5-5315</inkml:trace>
+  <inkml:trace contextRef="#ctx0" brushRef="#br0" timeOffset="2482.3">1 1 24575,'7'0'0,"0"2"0,0-1 0,0 1 0,0 0 0,0 1 0,0-1 0,-1 1 0,1 1 0,6 4 0,11 4 0,386 217-4979,-200-106 3174,716 436 1414,-17 34 0,299 167 391,-865-549 0,332 270 0,-562-391 0,377 288 0,-139-126 0,307 226 0,-248-178-40,101 76-61,-25 30 44,-190-124-185,125 115 1534,-272-268 3029,75 59-5330,110 95-3271,312 264 4587,-189-162-204,-88-79-68,250 222 101,108 92 6965,-670-580-7101,-20-14 0,38 34 0,144 125 0,-165-147 0,2-1 0,70 33 0,-5-2 0,-54-29 0,2-3 0,2-3 0,1-3 0,78 21 0,-66-35 314,-23-5-1993,-37-6-5147</inkml:trace>
+</inkml:ink>
+</file>
+
+<file path=word/ink/ink2.xml><?xml version="1.0" encoding="utf-8"?>
+<inkml:ink xmlns:inkml="http://www.w3.org/2003/InkML">
+  <inkml:definitions>
+    <inkml:context xml:id="ctx0">
+      <inkml:inkSource xml:id="inkSrc0">
+        <inkml:traceFormat>
+          <inkml:channel name="X" type="integer" min="-2.14748E9" max="2.14748E9" units="cm"/>
+          <inkml:channel name="Y" type="integer" min="-2.14748E9" max="2.14748E9" units="cm"/>
+        </inkml:traceFormat>
+        <inkml:channelProperties>
+          <inkml:channelProperty channel="X" name="resolution" value="1000" units="1/cm"/>
+          <inkml:channelProperty channel="Y" name="resolution" value="1000" units="1/cm"/>
+        </inkml:channelProperties>
+      </inkml:inkSource>
+      <inkml:timestamp xml:id="ts0" timeString="2021-11-01T21:14:55.681"/>
+    </inkml:context>
+    <inkml:brush xml:id="br0">
+      <inkml:brushProperty name="width" value="0.2" units="cm"/>
+      <inkml:brushProperty name="height" value="0.4" units="cm"/>
+      <inkml:brushProperty name="color" value="#A2D762"/>
+      <inkml:brushProperty name="tip" value="rectangle"/>
+      <inkml:brushProperty name="rasterOp" value="maskPen"/>
+      <inkml:brushProperty name="ignorePressure" value="1"/>
+    </inkml:brush>
+  </inkml:definitions>
+  <inkml:trace contextRef="#ctx0" brushRef="#br0">5 30,'0'0,"-1"0,1 0,0 0,0 0,-1-1,1 1,0 0,0 0,0 0,-1 0,1-1,0 1,0 0,0 0,-1 0,1-1,0 1,0 0,0 0,0-1,0 1,0 0,-1 0,1-1,0 1,0 0,0 0,0-1,0 1,0 0,0-1,0 1,0 0,0 0,0-1,1 1,-1 0,10-7,20 1,35 0,107 4,-102 3,186 20,-40 0,-136-13,0 4,117 31,-95-18,-46-15,0-3,66 0,-28-2,-50 1,56 13,18 3,-40-16,40 7,-56-5,83 2,65-11,-75-1,318 3,-429-3,0 0,-1-2,35-9,32-5,251-29,-279 37,61-17,56-9,-40 26,155 8,-146 3,3608-1,-3731 0</inkml:trace>
+</inkml:ink>
+</file>
+
+<file path=word/ink/ink3.xml><?xml version="1.0" encoding="utf-8"?>
+<inkml:ink xmlns:inkml="http://www.w3.org/2003/InkML">
+  <inkml:definitions>
+    <inkml:context xml:id="ctx0">
+      <inkml:inkSource xml:id="inkSrc0">
+        <inkml:traceFormat>
+          <inkml:channel name="X" type="integer" min="-2.14748E9" max="2.14748E9" units="cm"/>
+          <inkml:channel name="Y" type="integer" min="-2.14748E9" max="2.14748E9" units="cm"/>
+        </inkml:traceFormat>
+        <inkml:channelProperties>
+          <inkml:channelProperty channel="X" name="resolution" value="1000" units="1/cm"/>
+          <inkml:channelProperty channel="Y" name="resolution" value="1000" units="1/cm"/>
+        </inkml:channelProperties>
+      </inkml:inkSource>
+      <inkml:timestamp xml:id="ts0" timeString="2021-11-01T21:12:55.683"/>
+    </inkml:context>
+    <inkml:brush xml:id="br0">
+      <inkml:brushProperty name="width" value="0.2" units="cm"/>
+      <inkml:brushProperty name="height" value="0.4" units="cm"/>
+      <inkml:brushProperty name="color" value="#FFACD5"/>
+      <inkml:brushProperty name="tip" value="rectangle"/>
+      <inkml:brushProperty name="rasterOp" value="maskPen"/>
+      <inkml:brushProperty name="ignorePressure" value="1"/>
+    </inkml:brush>
+  </inkml:definitions>
+  <inkml:trace contextRef="#ctx0" brushRef="#br0">1 15,'0'-2,"2"-1,6 0,9 0,15 1,11 1,4 1,1-1,-7 1</inkml:trace>
+</inkml:ink>
+</file>
+
+<file path=word/ink/ink4.xml><?xml version="1.0" encoding="utf-8"?>
+<inkml:ink xmlns:inkml="http://www.w3.org/2003/InkML">
+  <inkml:definitions>
+    <inkml:context xml:id="ctx0">
+      <inkml:inkSource xml:id="inkSrc0">
+        <inkml:traceFormat>
+          <inkml:channel name="X" type="integer" min="-2.14748E9" max="2.14748E9" units="cm"/>
+          <inkml:channel name="Y" type="integer" min="-2.14748E9" max="2.14748E9" units="cm"/>
+          <inkml:channel name="F" type="integer" max="32767" units="dev"/>
+        </inkml:traceFormat>
+        <inkml:channelProperties>
+          <inkml:channelProperty channel="X" name="resolution" value="1000" units="1/cm"/>
+          <inkml:channelProperty channel="Y" name="resolution" value="1000" units="1/cm"/>
+          <inkml:channelProperty channel="F" name="resolution" value="0" units="1/dev"/>
+        </inkml:channelProperties>
+      </inkml:inkSource>
+      <inkml:timestamp xml:id="ts0" timeString="2021-11-01T21:13:30.738"/>
+    </inkml:context>
+    <inkml:brush xml:id="br0">
+      <inkml:brushProperty name="width" value="0.05" units="cm"/>
+      <inkml:brushProperty name="height" value="0.05" units="cm"/>
+    </inkml:brush>
+  </inkml:definitions>
+  <inkml:trace contextRef="#ctx0" brushRef="#br0">0 14 24575,'0'-1'0,"1"1"0,-1-1 0,0 0 0,0 0 0,1 1 0,-1-1 0,0 1 0,1-1 0,-1 0 0,0 1 0,1-1 0,-1 1 0,1-1 0,-1 1 0,1-1 0,0 1 0,-1-1 0,1 1 0,-1 0 0,1-1 0,0 1 0,-1 0 0,1 0 0,0-1 0,-1 1 0,1 0 0,0 0 0,-1 0 0,1 0 0,0 0 0,0 0 0,-1 0 0,1 0 0,0 0 0,-1 0 0,2 0 0,28 5 0,-12 0 0,-1 1 0,0 0 0,0 2 0,-1 0 0,0 1 0,-1 0 0,1 1 0,20 18 0,-19-12 0,0 0 0,-2 1 0,0 1 0,0 0 0,-2 1 0,15 27 0,-13-19 0,-2 0 0,12 36 0,-20-47 0,-1 0 0,0 0 0,-2 0 0,0 0 0,0 31 0,-2-35 0,-1 0 0,0 0 0,-1 0 0,-1 0 0,0 0 0,0-1 0,-1 1 0,0-1 0,-1 0 0,-11 18 0,12-23 0,0 0 0,-1 0 0,1-1 0,-1 0 0,-1 0 0,1 0 0,0-1 0,-1 0 0,0 0 0,0 0 0,0-1 0,-1 0 0,1 0 0,-1 0 0,0-1 0,1 0 0,-1 0 0,0-1 0,-12 1 0,-7-1-1365,2-1-5461</inkml:trace>
+</inkml:ink>
+</file>
+
+<file path=word/ink/ink5.xml><?xml version="1.0" encoding="utf-8"?>
+<inkml:ink xmlns:inkml="http://www.w3.org/2003/InkML">
+  <inkml:definitions>
+    <inkml:context xml:id="ctx0">
+      <inkml:inkSource xml:id="inkSrc0">
+        <inkml:traceFormat>
+          <inkml:channel name="X" type="integer" min="-2.14748E9" max="2.14748E9" units="cm"/>
+          <inkml:channel name="Y" type="integer" min="-2.14748E9" max="2.14748E9" units="cm"/>
+        </inkml:traceFormat>
+        <inkml:channelProperties>
+          <inkml:channelProperty channel="X" name="resolution" value="1000" units="1/cm"/>
+          <inkml:channelProperty channel="Y" name="resolution" value="1000" units="1/cm"/>
+        </inkml:channelProperties>
+      </inkml:inkSource>
+      <inkml:timestamp xml:id="ts0" timeString="2021-11-01T21:13:27.378"/>
+    </inkml:context>
+    <inkml:brush xml:id="br0">
+      <inkml:brushProperty name="width" value="0.2" units="cm"/>
+      <inkml:brushProperty name="height" value="0.4" units="cm"/>
+      <inkml:brushProperty name="color" value="#FFACD5"/>
+      <inkml:brushProperty name="tip" value="rectangle"/>
+      <inkml:brushProperty name="rasterOp" value="maskPen"/>
+      <inkml:brushProperty name="ignorePressure" value="1"/>
+    </inkml:brush>
+  </inkml:definitions>
+  <inkml:trace contextRef="#ctx0" brushRef="#br0">5 1,'-1'-1,"1"1,0 0,0 0,0 0,0 1,0-1,-1 0,1 0,0 0,0 0,0 0,0 0,0 0,-1 0,1 0,0 0,0 0,0 0,0 0,0 0,0 1,0-1,-1 0,1 0,0 0,0 0,0 0,0 0,0 1,0-1,0 0,0 0,0 0,0 0,0 0,0 1,0-1,0 0,0 0,0 0,0 0,0 1,0-1,0 0,0 0,0 0,0 0,0 0,0 1,0-1,0 0,0 0,0 0,1 0,-1 0,0 0,0 0,0 1,0-1,0 0,15 4,18 0,94-5,52 3,-155 1,1 2,-1 1,43 15,-15-4,-20-7</inkml:trace>
+</inkml:ink>
+</file>
+
+<file path=word/ink/ink6.xml><?xml version="1.0" encoding="utf-8"?>
+<inkml:ink xmlns:inkml="http://www.w3.org/2003/InkML">
+  <inkml:definitions>
+    <inkml:context xml:id="ctx0">
+      <inkml:inkSource xml:id="inkSrc0">
+        <inkml:traceFormat>
+          <inkml:channel name="X" type="integer" min="-2.14748E9" max="2.14748E9" units="cm"/>
+          <inkml:channel name="Y" type="integer" min="-2.14748E9" max="2.14748E9" units="cm"/>
+        </inkml:traceFormat>
+        <inkml:channelProperties>
+          <inkml:channelProperty channel="X" name="resolution" value="1000" units="1/cm"/>
+          <inkml:channelProperty channel="Y" name="resolution" value="1000" units="1/cm"/>
+        </inkml:channelProperties>
+      </inkml:inkSource>
+      <inkml:timestamp xml:id="ts0" timeString="2021-11-01T21:12:06.076"/>
+    </inkml:context>
+    <inkml:brush xml:id="br0">
+      <inkml:brushProperty name="width" value="0.2" units="cm"/>
+      <inkml:brushProperty name="height" value="0.4" units="cm"/>
+      <inkml:brushProperty name="color" value="#00F900"/>
+      <inkml:brushProperty name="tip" value="rectangle"/>
+      <inkml:brushProperty name="rasterOp" value="maskPen"/>
+      <inkml:brushProperty name="ignorePressure" value="1"/>
+    </inkml:brush>
+  </inkml:definitions>
+  <inkml:trace contextRef="#ctx0" brushRef="#br0">0 1,'0'3,"0"0,1 0,-1 0,1 0,-1 0,1 0,0 0,0 0,1 0,-1 0,0-1,1 1,0 0,-1-1,1 0,0 1,1-1,-1 0,0 0,0 0,1 0,-1 0,1-1,0 1,-1-1,6 2,6 2,-1-1,1 0,0-1,21 2,-33-5,143 11,202-9,-181-5,-32 3,-115 0</inkml:trace>
+</inkml:ink>
+</file>
+
+<file path=word/ink/ink7.xml><?xml version="1.0" encoding="utf-8"?>
+<inkml:ink xmlns:inkml="http://www.w3.org/2003/InkML">
+  <inkml:definitions>
+    <inkml:context xml:id="ctx0">
+      <inkml:inkSource xml:id="inkSrc0">
+        <inkml:traceFormat>
+          <inkml:channel name="X" type="integer" min="-2.14748E9" max="2.14748E9" units="cm"/>
+          <inkml:channel name="Y" type="integer" min="-2.14748E9" max="2.14748E9" units="cm"/>
+          <inkml:channel name="F" type="integer" max="32767" units="dev"/>
+        </inkml:traceFormat>
+        <inkml:channelProperties>
+          <inkml:channelProperty channel="X" name="resolution" value="1000" units="1/cm"/>
+          <inkml:channelProperty channel="Y" name="resolution" value="1000" units="1/cm"/>
+          <inkml:channelProperty channel="F" name="resolution" value="0" units="1/dev"/>
+        </inkml:channelProperties>
+      </inkml:inkSource>
+      <inkml:timestamp xml:id="ts0" timeString="2021-11-01T21:12:37.004"/>
+    </inkml:context>
+    <inkml:brush xml:id="br0">
+      <inkml:brushProperty name="width" value="0.05" units="cm"/>
+      <inkml:brushProperty name="height" value="0.05" units="cm"/>
+    </inkml:brush>
+  </inkml:definitions>
+  <inkml:trace contextRef="#ctx0" brushRef="#br0">0 0 24575,'3'0'0,"0"1"0,0-1 0,0 1 0,-1-1 0,1 1 0,0 0 0,0 0 0,-1 0 0,1 0 0,0 1 0,-1-1 0,1 1 0,3 3 0,28 30 0,-20-19 0,12 16 0,-1 2 0,-2 0 0,-1 2 0,-1 0 0,25 64 0,-34-66 0,-1 1 0,-2 1 0,7 57 0,-10-56 0,9 62 0,3 193 0,-17-239 0,0-31 0,0 1 0,-2 0 0,-6 42 0,4-56 29,0-1-1,0 1 1,-1-1-1,0 1 0,-1-1 1,0-1-1,0 1 1,0-1-1,-1 0 1,0 0-1,-13 11 1,7-8-314,-1 1 1,-1-2-1,0 1 1,0-2-1,-24 11 1,6-7-6542</inkml:trace>
+</inkml:ink>
+</file>
+
+<file path=word/ink/ink8.xml><?xml version="1.0" encoding="utf-8"?>
+<inkml:ink xmlns:inkml="http://www.w3.org/2003/InkML">
+  <inkml:definitions>
+    <inkml:context xml:id="ctx0">
+      <inkml:inkSource xml:id="inkSrc0">
+        <inkml:traceFormat>
+          <inkml:channel name="X" type="integer" min="-2.14748E9" max="2.14748E9" units="cm"/>
+          <inkml:channel name="Y" type="integer" min="-2.14748E9" max="2.14748E9" units="cm"/>
+        </inkml:traceFormat>
+        <inkml:channelProperties>
+          <inkml:channelProperty channel="X" name="resolution" value="1000" units="1/cm"/>
+          <inkml:channelProperty channel="Y" name="resolution" value="1000" units="1/cm"/>
+        </inkml:channelProperties>
+      </inkml:inkSource>
+      <inkml:timestamp xml:id="ts0" timeString="2021-11-01T21:12:09.765"/>
+    </inkml:context>
+    <inkml:brush xml:id="br0">
+      <inkml:brushProperty name="width" value="0.2" units="cm"/>
+      <inkml:brushProperty name="height" value="0.4" units="cm"/>
+      <inkml:brushProperty name="color" value="#00F900"/>
+      <inkml:brushProperty name="tip" value="rectangle"/>
+      <inkml:brushProperty name="rasterOp" value="maskPen"/>
+      <inkml:brushProperty name="ignorePressure" value="1"/>
+    </inkml:brush>
+  </inkml:definitions>
+  <inkml:trace contextRef="#ctx0" brushRef="#br0">0 1,'1058'0,"-1036"0</inkml:trace>
+</inkml:ink>
+</file>
+
+<file path=word/ink/ink9.xml><?xml version="1.0" encoding="utf-8"?>
+<inkml:ink xmlns:inkml="http://www.w3.org/2003/InkML">
+  <inkml:definitions>
+    <inkml:context xml:id="ctx0">
+      <inkml:inkSource xml:id="inkSrc0">
+        <inkml:traceFormat>
+          <inkml:channel name="X" type="integer" min="-2.14748E9" max="2.14748E9" units="cm"/>
+          <inkml:channel name="Y" type="integer" min="-2.14748E9" max="2.14748E9" units="cm"/>
+        </inkml:traceFormat>
+        <inkml:channelProperties>
+          <inkml:channelProperty channel="X" name="resolution" value="1000" units="1/cm"/>
+          <inkml:channelProperty channel="Y" name="resolution" value="1000" units="1/cm"/>
+        </inkml:channelProperties>
+      </inkml:inkSource>
+      <inkml:timestamp xml:id="ts0" timeString="2021-11-01T21:12:12.927"/>
+    </inkml:context>
+    <inkml:brush xml:id="br0">
+      <inkml:brushProperty name="width" value="0.2" units="cm"/>
+      <inkml:brushProperty name="height" value="0.4" units="cm"/>
+      <inkml:brushProperty name="color" value="#00F900"/>
+      <inkml:brushProperty name="tip" value="rectangle"/>
+      <inkml:brushProperty name="rasterOp" value="maskPen"/>
+      <inkml:brushProperty name="ignorePressure" value="1"/>
+    </inkml:brush>
+  </inkml:definitions>
+  <inkml:trace contextRef="#ctx0" brushRef="#br0">5 44,'0'-1,"-1"1,1-1,-1 0,1 0,-1 0,1 0,0 0,-1 0,1 0,0 0,0 0,0 0,0 0,0 0,0-1,0 1,0 0,0 0,1 0,-1 0,0 0,1 0,0-1,0 1,0-1,0 1,0 0,1 0,-1 0,0 0,1 0,-1 1,0-1,1 0,-1 1,1-1,-1 1,3-1,7-1,1 0,-1 1,20 1,-19 0,537 0,-239 1,-291-1</inkml:trace>
+</inkml:ink>
+</file>
+
 <file path=word/theme/theme1.xml><?xml version="1.0" encoding="utf-8"?>
 <a:theme xmlns:a="http://schemas.openxmlformats.org/drawingml/2006/main" name="Office Theme">
   <a:themeElements>

</xml_diff>

<commit_message>
Elaboration of executable v 1.0
</commit_message>
<xml_diff>
--- a/docs/TempleteCD(COMP503).docx
+++ b/docs/TempleteCD(COMP503).docx
@@ -146,72 +146,6 @@
             <w:r>
               <w:rPr>
                 <w:b/>
-                <w:noProof/>
-                <w:lang w:eastAsia="en-US"/>
-              </w:rPr>
-              <mc:AlternateContent>
-                <mc:Choice Requires="wpi">
-                  <w:drawing>
-                    <wp:anchor distT="0" distB="0" distL="114300" distR="114300" simplePos="0" relativeHeight="251671552" behindDoc="0" locked="0" layoutInCell="1" allowOverlap="1" wp14:anchorId="43D8235D" wp14:editId="4796D89B">
-                      <wp:simplePos x="0" y="0"/>
-                      <wp:positionH relativeFrom="column">
-                        <wp:posOffset>154185</wp:posOffset>
-                      </wp:positionH>
-                      <wp:positionV relativeFrom="paragraph">
-                        <wp:posOffset>81000</wp:posOffset>
-                      </wp:positionV>
-                      <wp:extent cx="750240" cy="360"/>
-                      <wp:effectExtent l="76200" t="114300" r="88265" b="133350"/>
-                      <wp:wrapNone/>
-                      <wp:docPr id="16" name="Ink 16"/>
-                      <wp:cNvGraphicFramePr/>
-                      <a:graphic xmlns:a="http://schemas.openxmlformats.org/drawingml/2006/main">
-                        <a:graphicData uri="http://schemas.microsoft.com/office/word/2010/wordprocessingInk">
-                          <w14:contentPart bwMode="auto" r:id="rId7">
-                            <w14:nvContentPartPr>
-                              <w14:cNvContentPartPr/>
-                            </w14:nvContentPartPr>
-                            <w14:xfrm>
-                              <a:off x="0" y="0"/>
-                              <a:ext cx="750240" cy="360"/>
-                            </w14:xfrm>
-                          </w14:contentPart>
-                        </a:graphicData>
-                      </a:graphic>
-                    </wp:anchor>
-                  </w:drawing>
-                </mc:Choice>
-                <mc:Fallback>
-                  <w:pict>
-                    <v:shapetype w14:anchorId="0AEDE93B" id="_x0000_t75" coordsize="21600,21600" o:spt="75" o:preferrelative="t" path="m@4@5l@4@11@9@11@9@5xe" filled="f" stroked="f">
-                      <v:stroke joinstyle="miter"/>
-                      <v:formulas>
-                        <v:f eqn="if lineDrawn pixelLineWidth 0"/>
-                        <v:f eqn="sum @0 1 0"/>
-                        <v:f eqn="sum 0 0 @1"/>
-                        <v:f eqn="prod @2 1 2"/>
-                        <v:f eqn="prod @3 21600 pixelWidth"/>
-                        <v:f eqn="prod @3 21600 pixelHeight"/>
-                        <v:f eqn="sum @0 0 1"/>
-                        <v:f eqn="prod @6 1 2"/>
-                        <v:f eqn="prod @7 21600 pixelWidth"/>
-                        <v:f eqn="sum @8 21600 0"/>
-                        <v:f eqn="prod @7 21600 pixelHeight"/>
-                        <v:f eqn="sum @10 21600 0"/>
-                      </v:formulas>
-                      <v:path o:extrusionok="f" gradientshapeok="t" o:connecttype="rect"/>
-                      <o:lock v:ext="edit" aspectratio="t"/>
-                    </v:shapetype>
-                    <v:shape id="Ink 16" o:spid="_x0000_s1026" type="#_x0000_t75" style="position:absolute;margin-left:9.35pt;margin-top:.75pt;width:64.7pt;height:11.4pt;z-index:251671552;visibility:visible;mso-wrap-style:square;mso-wrap-distance-left:9pt;mso-wrap-distance-top:0;mso-wrap-distance-right:9pt;mso-wrap-distance-bottom:0;mso-position-horizontal:absolute;mso-position-horizontal-relative:text;mso-position-vertical:absolute;mso-position-vertical-relative:text" o:gfxdata="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">
-                      <v:imagedata r:id="rId8" o:title=""/>
-                    </v:shape>
-                  </w:pict>
-                </mc:Fallback>
-              </mc:AlternateContent>
-            </w:r>
-            <w:r>
-              <w:rPr>
-                <w:b/>
                 <w:lang w:eastAsia="en-US"/>
               </w:rPr>
               <w:t>COMP503</w:t>
@@ -278,53 +212,6 @@
             <w:r>
               <w:rPr>
                 <w:b/>
-                <w:noProof/>
-                <w:lang w:eastAsia="en-US"/>
-              </w:rPr>
-              <mc:AlternateContent>
-                <mc:Choice Requires="wpi">
-                  <w:drawing>
-                    <wp:anchor distT="0" distB="0" distL="114300" distR="114300" simplePos="0" relativeHeight="251672576" behindDoc="0" locked="0" layoutInCell="1" allowOverlap="1" wp14:anchorId="35AD7AD6" wp14:editId="6512717C">
-                      <wp:simplePos x="0" y="0"/>
-                      <wp:positionH relativeFrom="column">
-                        <wp:posOffset>157425</wp:posOffset>
-                      </wp:positionH>
-                      <wp:positionV relativeFrom="paragraph">
-                        <wp:posOffset>66430</wp:posOffset>
-                      </wp:positionV>
-                      <wp:extent cx="3008520" cy="88560"/>
-                      <wp:effectExtent l="76200" t="95250" r="0" b="140335"/>
-                      <wp:wrapNone/>
-                      <wp:docPr id="17" name="Ink 17"/>
-                      <wp:cNvGraphicFramePr/>
-                      <a:graphic xmlns:a="http://schemas.openxmlformats.org/drawingml/2006/main">
-                        <a:graphicData uri="http://schemas.microsoft.com/office/word/2010/wordprocessingInk">
-                          <w14:contentPart bwMode="auto" r:id="rId9">
-                            <w14:nvContentPartPr>
-                              <w14:cNvContentPartPr/>
-                            </w14:nvContentPartPr>
-                            <w14:xfrm>
-                              <a:off x="0" y="0"/>
-                              <a:ext cx="3008520" cy="88560"/>
-                            </w14:xfrm>
-                          </w14:contentPart>
-                        </a:graphicData>
-                      </a:graphic>
-                    </wp:anchor>
-                  </w:drawing>
-                </mc:Choice>
-                <mc:Fallback>
-                  <w:pict>
-                    <v:shape w14:anchorId="49BD1805" id="Ink 17" o:spid="_x0000_s1026" type="#_x0000_t75" style="position:absolute;margin-left:9.55pt;margin-top:-.4pt;width:242.6pt;height:18.3pt;z-index:251672576;visibility:visible;mso-wrap-style:square;mso-wrap-distance-left:9pt;mso-wrap-distance-top:0;mso-wrap-distance-right:9pt;mso-wrap-distance-bottom:0;mso-position-horizontal:absolute;mso-position-horizontal-relative:text;mso-position-vertical:absolute;mso-position-vertical-relative:text" o:gfxdata="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">
-                      <v:imagedata r:id="rId10" o:title=""/>
-                    </v:shape>
-                  </w:pict>
-                </mc:Fallback>
-              </mc:AlternateContent>
-            </w:r>
-            <w:r>
-              <w:rPr>
-                <w:b/>
                 <w:lang w:eastAsia="en-US"/>
               </w:rPr>
               <w:t>Fundamentals of Computer Programming</w:t>
@@ -392,53 +279,6 @@
             <w:r>
               <w:rPr>
                 <w:b/>
-                <w:noProof/>
-                <w:lang w:eastAsia="x-none"/>
-              </w:rPr>
-              <mc:AlternateContent>
-                <mc:Choice Requires="wpi">
-                  <w:drawing>
-                    <wp:anchor distT="0" distB="0" distL="114300" distR="114300" simplePos="0" relativeHeight="251668480" behindDoc="0" locked="0" layoutInCell="1" allowOverlap="1" wp14:anchorId="37EF1955" wp14:editId="5D62A17E">
-                      <wp:simplePos x="0" y="0"/>
-                      <wp:positionH relativeFrom="column">
-                        <wp:posOffset>184425</wp:posOffset>
-                      </wp:positionH>
-                      <wp:positionV relativeFrom="paragraph">
-                        <wp:posOffset>78500</wp:posOffset>
-                      </wp:positionV>
-                      <wp:extent cx="86400" cy="5760"/>
-                      <wp:effectExtent l="76200" t="114300" r="104140" b="127635"/>
-                      <wp:wrapNone/>
-                      <wp:docPr id="13" name="Ink 13"/>
-                      <wp:cNvGraphicFramePr/>
-                      <a:graphic xmlns:a="http://schemas.openxmlformats.org/drawingml/2006/main">
-                        <a:graphicData uri="http://schemas.microsoft.com/office/word/2010/wordprocessingInk">
-                          <w14:contentPart bwMode="auto" r:id="rId11">
-                            <w14:nvContentPartPr>
-                              <w14:cNvContentPartPr/>
-                            </w14:nvContentPartPr>
-                            <w14:xfrm>
-                              <a:off x="0" y="0"/>
-                              <a:ext cx="86400" cy="5760"/>
-                            </w14:xfrm>
-                          </w14:contentPart>
-                        </a:graphicData>
-                      </a:graphic>
-                    </wp:anchor>
-                  </w:drawing>
-                </mc:Choice>
-                <mc:Fallback>
-                  <w:pict>
-                    <v:shape w14:anchorId="2442C3BB" id="Ink 13" o:spid="_x0000_s1026" type="#_x0000_t75" style="position:absolute;margin-left:11.7pt;margin-top:.55pt;width:12.45pt;height:11.75pt;z-index:251668480;visibility:visible;mso-wrap-style:square;mso-wrap-distance-left:9pt;mso-wrap-distance-top:0;mso-wrap-distance-right:9pt;mso-wrap-distance-bottom:0;mso-position-horizontal:absolute;mso-position-horizontal-relative:text;mso-position-vertical:absolute;mso-position-vertical-relative:text" o:gfxdata="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">
-                      <v:imagedata r:id="rId12" o:title=""/>
-                    </v:shape>
-                  </w:pict>
-                </mc:Fallback>
-              </mc:AlternateContent>
-            </w:r>
-            <w:r>
-              <w:rPr>
-                <w:b/>
                 <w:lang w:eastAsia="x-none"/>
               </w:rPr>
               <w:t>5</w:t>
@@ -507,100 +347,6 @@
             <w:r>
               <w:rPr>
                 <w:b/>
-                <w:noProof/>
-                <w:lang w:eastAsia="x-none"/>
-              </w:rPr>
-              <mc:AlternateContent>
-                <mc:Choice Requires="wpi">
-                  <w:drawing>
-                    <wp:anchor distT="0" distB="0" distL="114300" distR="114300" simplePos="0" relativeHeight="251670528" behindDoc="0" locked="0" layoutInCell="1" allowOverlap="1" wp14:anchorId="4CD2A1DD" wp14:editId="4C9E6C1A">
-                      <wp:simplePos x="0" y="0"/>
-                      <wp:positionH relativeFrom="column">
-                        <wp:posOffset>494385</wp:posOffset>
-                      </wp:positionH>
-                      <wp:positionV relativeFrom="paragraph">
-                        <wp:posOffset>-122910</wp:posOffset>
-                      </wp:positionV>
-                      <wp:extent cx="148320" cy="256320"/>
-                      <wp:effectExtent l="38100" t="38100" r="42545" b="48895"/>
-                      <wp:wrapNone/>
-                      <wp:docPr id="15" name="Ink 15"/>
-                      <wp:cNvGraphicFramePr/>
-                      <a:graphic xmlns:a="http://schemas.openxmlformats.org/drawingml/2006/main">
-                        <a:graphicData uri="http://schemas.microsoft.com/office/word/2010/wordprocessingInk">
-                          <w14:contentPart bwMode="auto" r:id="rId13">
-                            <w14:nvContentPartPr>
-                              <w14:cNvContentPartPr/>
-                            </w14:nvContentPartPr>
-                            <w14:xfrm>
-                              <a:off x="0" y="0"/>
-                              <a:ext cx="148320" cy="256320"/>
-                            </w14:xfrm>
-                          </w14:contentPart>
-                        </a:graphicData>
-                      </a:graphic>
-                    </wp:anchor>
-                  </w:drawing>
-                </mc:Choice>
-                <mc:Fallback>
-                  <w:pict>
-                    <v:shape w14:anchorId="7B8EDF3F" id="Ink 15" o:spid="_x0000_s1026" type="#_x0000_t75" style="position:absolute;margin-left:38.25pt;margin-top:-10.4pt;width:13.1pt;height:21.6pt;z-index:251670528;visibility:visible;mso-wrap-style:square;mso-wrap-distance-left:9pt;mso-wrap-distance-top:0;mso-wrap-distance-right:9pt;mso-wrap-distance-bottom:0;mso-position-horizontal:absolute;mso-position-horizontal-relative:text;mso-position-vertical:absolute;mso-position-vertical-relative:text" o:gfxdata="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">
-                      <v:imagedata r:id="rId14" o:title=""/>
-                    </v:shape>
-                  </w:pict>
-                </mc:Fallback>
-              </mc:AlternateContent>
-            </w:r>
-            <w:r>
-              <w:rPr>
-                <w:b/>
-                <w:noProof/>
-                <w:lang w:eastAsia="x-none"/>
-              </w:rPr>
-              <mc:AlternateContent>
-                <mc:Choice Requires="wpi">
-                  <w:drawing>
-                    <wp:anchor distT="0" distB="0" distL="114300" distR="114300" simplePos="0" relativeHeight="251669504" behindDoc="0" locked="0" layoutInCell="1" allowOverlap="1" wp14:anchorId="63087141" wp14:editId="56FE7331">
-                      <wp:simplePos x="0" y="0"/>
-                      <wp:positionH relativeFrom="column">
-                        <wp:posOffset>137265</wp:posOffset>
-                      </wp:positionH>
-                      <wp:positionV relativeFrom="paragraph">
-                        <wp:posOffset>79770</wp:posOffset>
-                      </wp:positionV>
-                      <wp:extent cx="208800" cy="28080"/>
-                      <wp:effectExtent l="57150" t="114300" r="96520" b="124460"/>
-                      <wp:wrapNone/>
-                      <wp:docPr id="14" name="Ink 14"/>
-                      <wp:cNvGraphicFramePr/>
-                      <a:graphic xmlns:a="http://schemas.openxmlformats.org/drawingml/2006/main">
-                        <a:graphicData uri="http://schemas.microsoft.com/office/word/2010/wordprocessingInk">
-                          <w14:contentPart bwMode="auto" r:id="rId15">
-                            <w14:nvContentPartPr>
-                              <w14:cNvContentPartPr/>
-                            </w14:nvContentPartPr>
-                            <w14:xfrm>
-                              <a:off x="0" y="0"/>
-                              <a:ext cx="208800" cy="28080"/>
-                            </w14:xfrm>
-                          </w14:contentPart>
-                        </a:graphicData>
-                      </a:graphic>
-                    </wp:anchor>
-                  </w:drawing>
-                </mc:Choice>
-                <mc:Fallback>
-                  <w:pict>
-                    <v:shape w14:anchorId="51DDDEAB" id="Ink 14" o:spid="_x0000_s1026" type="#_x0000_t75" style="position:absolute;margin-left:8pt;margin-top:.65pt;width:22.15pt;height:13.5pt;z-index:251669504;visibility:visible;mso-wrap-style:square;mso-wrap-distance-left:9pt;mso-wrap-distance-top:0;mso-wrap-distance-right:9pt;mso-wrap-distance-bottom:0;mso-position-horizontal:absolute;mso-position-horizontal-relative:text;mso-position-vertical:absolute;mso-position-vertical-relative:text" o:gfxdata="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">
-                      <v:imagedata r:id="rId16" o:title=""/>
-                    </v:shape>
-                  </w:pict>
-                </mc:Fallback>
-              </mc:AlternateContent>
-            </w:r>
-            <w:r>
-              <w:rPr>
-                <w:b/>
                 <w:w w:val="101"/>
                 <w:lang w:eastAsia="x-none"/>
               </w:rPr>
@@ -684,53 +430,6 @@
             <w:r>
               <w:rPr>
                 <w:b/>
-                <w:noProof/>
-                <w:lang w:eastAsia="x-none"/>
-              </w:rPr>
-              <mc:AlternateContent>
-                <mc:Choice Requires="wpi">
-                  <w:drawing>
-                    <wp:anchor distT="0" distB="0" distL="114300" distR="114300" simplePos="0" relativeHeight="251664384" behindDoc="0" locked="0" layoutInCell="1" allowOverlap="1" wp14:anchorId="186FA3AB" wp14:editId="3F9FF223">
-                      <wp:simplePos x="0" y="0"/>
-                      <wp:positionH relativeFrom="column">
-                        <wp:posOffset>174705</wp:posOffset>
-                      </wp:positionH>
-                      <wp:positionV relativeFrom="paragraph">
-                        <wp:posOffset>81040</wp:posOffset>
-                      </wp:positionV>
-                      <wp:extent cx="342720" cy="36720"/>
-                      <wp:effectExtent l="76200" t="114300" r="95885" b="116205"/>
-                      <wp:wrapNone/>
-                      <wp:docPr id="8" name="Ink 8"/>
-                      <wp:cNvGraphicFramePr/>
-                      <a:graphic xmlns:a="http://schemas.openxmlformats.org/drawingml/2006/main">
-                        <a:graphicData uri="http://schemas.microsoft.com/office/word/2010/wordprocessingInk">
-                          <w14:contentPart bwMode="auto" r:id="rId17">
-                            <w14:nvContentPartPr>
-                              <w14:cNvContentPartPr/>
-                            </w14:nvContentPartPr>
-                            <w14:xfrm>
-                              <a:off x="0" y="0"/>
-                              <a:ext cx="342720" cy="36720"/>
-                            </w14:xfrm>
-                          </w14:contentPart>
-                        </a:graphicData>
-                      </a:graphic>
-                    </wp:anchor>
-                  </w:drawing>
-                </mc:Choice>
-                <mc:Fallback>
-                  <w:pict>
-                    <v:shape w14:anchorId="6822638D" id="Ink 8" o:spid="_x0000_s1026" type="#_x0000_t75" style="position:absolute;margin-left:10.9pt;margin-top:.75pt;width:32.7pt;height:14.25pt;z-index:251664384;visibility:visible;mso-wrap-style:square;mso-wrap-distance-left:9pt;mso-wrap-distance-top:0;mso-wrap-distance-right:9pt;mso-wrap-distance-bottom:0;mso-position-horizontal:absolute;mso-position-horizontal-relative:text;mso-position-vertical:absolute;mso-position-vertical-relative:text" o:gfxdata="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">
-                      <v:imagedata r:id="rId18" o:title=""/>
-                    </v:shape>
-                  </w:pict>
-                </mc:Fallback>
-              </mc:AlternateContent>
-            </w:r>
-            <w:r>
-              <w:rPr>
-                <w:b/>
                 <w:w w:val="101"/>
                 <w:lang w:eastAsia="x-none"/>
               </w:rPr>
@@ -806,100 +505,6 @@
             <w:r>
               <w:rPr>
                 <w:b/>
-                <w:noProof/>
-                <w:lang w:eastAsia="x-none"/>
-              </w:rPr>
-              <mc:AlternateContent>
-                <mc:Choice Requires="wpi">
-                  <w:drawing>
-                    <wp:anchor distT="0" distB="0" distL="114300" distR="114300" simplePos="0" relativeHeight="251667456" behindDoc="0" locked="0" layoutInCell="1" allowOverlap="1" wp14:anchorId="47FA6136" wp14:editId="27FFA0F0">
-                      <wp:simplePos x="0" y="0"/>
-                      <wp:positionH relativeFrom="column">
-                        <wp:posOffset>662505</wp:posOffset>
-                      </wp:positionH>
-                      <wp:positionV relativeFrom="paragraph">
-                        <wp:posOffset>-110650</wp:posOffset>
-                      </wp:positionV>
-                      <wp:extent cx="123840" cy="481320"/>
-                      <wp:effectExtent l="57150" t="38100" r="47625" b="52705"/>
-                      <wp:wrapNone/>
-                      <wp:docPr id="12" name="Ink 12"/>
-                      <wp:cNvGraphicFramePr/>
-                      <a:graphic xmlns:a="http://schemas.openxmlformats.org/drawingml/2006/main">
-                        <a:graphicData uri="http://schemas.microsoft.com/office/word/2010/wordprocessingInk">
-                          <w14:contentPart bwMode="auto" r:id="rId19">
-                            <w14:nvContentPartPr>
-                              <w14:cNvContentPartPr/>
-                            </w14:nvContentPartPr>
-                            <w14:xfrm>
-                              <a:off x="0" y="0"/>
-                              <a:ext cx="123840" cy="481320"/>
-                            </w14:xfrm>
-                          </w14:contentPart>
-                        </a:graphicData>
-                      </a:graphic>
-                    </wp:anchor>
-                  </w:drawing>
-                </mc:Choice>
-                <mc:Fallback>
-                  <w:pict>
-                    <v:shape w14:anchorId="179DF61D" id="Ink 12" o:spid="_x0000_s1026" type="#_x0000_t75" style="position:absolute;margin-left:51.45pt;margin-top:-9.4pt;width:11.15pt;height:39.35pt;z-index:251667456;visibility:visible;mso-wrap-style:square;mso-wrap-distance-left:9pt;mso-wrap-distance-top:0;mso-wrap-distance-right:9pt;mso-wrap-distance-bottom:0;mso-position-horizontal:absolute;mso-position-horizontal-relative:text;mso-position-vertical:absolute;mso-position-vertical-relative:text" o:gfxdata="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">
-                      <v:imagedata r:id="rId20" o:title=""/>
-                    </v:shape>
-                  </w:pict>
-                </mc:Fallback>
-              </mc:AlternateContent>
-            </w:r>
-            <w:r>
-              <w:rPr>
-                <w:b/>
-                <w:noProof/>
-                <w:lang w:eastAsia="x-none"/>
-              </w:rPr>
-              <mc:AlternateContent>
-                <mc:Choice Requires="wpi">
-                  <w:drawing>
-                    <wp:anchor distT="0" distB="0" distL="114300" distR="114300" simplePos="0" relativeHeight="251665408" behindDoc="0" locked="0" layoutInCell="1" allowOverlap="1" wp14:anchorId="59A674A6" wp14:editId="5ADF2D5D">
-                      <wp:simplePos x="0" y="0"/>
-                      <wp:positionH relativeFrom="column">
-                        <wp:posOffset>174705</wp:posOffset>
-                      </wp:positionH>
-                      <wp:positionV relativeFrom="paragraph">
-                        <wp:posOffset>102470</wp:posOffset>
-                      </wp:positionV>
-                      <wp:extent cx="389160" cy="360"/>
-                      <wp:effectExtent l="76200" t="114300" r="87630" b="133350"/>
-                      <wp:wrapNone/>
-                      <wp:docPr id="9" name="Ink 9"/>
-                      <wp:cNvGraphicFramePr/>
-                      <a:graphic xmlns:a="http://schemas.openxmlformats.org/drawingml/2006/main">
-                        <a:graphicData uri="http://schemas.microsoft.com/office/word/2010/wordprocessingInk">
-                          <w14:contentPart bwMode="auto" r:id="rId21">
-                            <w14:nvContentPartPr>
-                              <w14:cNvContentPartPr/>
-                            </w14:nvContentPartPr>
-                            <w14:xfrm>
-                              <a:off x="0" y="0"/>
-                              <a:ext cx="389160" cy="360"/>
-                            </w14:xfrm>
-                          </w14:contentPart>
-                        </a:graphicData>
-                      </a:graphic>
-                    </wp:anchor>
-                  </w:drawing>
-                </mc:Choice>
-                <mc:Fallback>
-                  <w:pict>
-                    <v:shape w14:anchorId="2B71DA99" id="Ink 9" o:spid="_x0000_s1026" type="#_x0000_t75" style="position:absolute;margin-left:10.9pt;margin-top:2.4pt;width:36.35pt;height:11.4pt;z-index:251665408;visibility:visible;mso-wrap-style:square;mso-wrap-distance-left:9pt;mso-wrap-distance-top:0;mso-wrap-distance-right:9pt;mso-wrap-distance-bottom:0;mso-position-horizontal:absolute;mso-position-horizontal-relative:text;mso-position-vertical:absolute;mso-position-vertical-relative:text" o:gfxdata="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">
-                      <v:imagedata r:id="rId22" o:title=""/>
-                    </v:shape>
-                  </w:pict>
-                </mc:Fallback>
-              </mc:AlternateContent>
-            </w:r>
-            <w:r>
-              <w:rPr>
-                <w:b/>
                 <w:w w:val="101"/>
                 <w:lang w:eastAsia="x-none"/>
               </w:rPr>
@@ -968,53 +573,6 @@
             <w:r>
               <w:rPr>
                 <w:b/>
-                <w:noProof/>
-                <w:lang w:eastAsia="x-none"/>
-              </w:rPr>
-              <mc:AlternateContent>
-                <mc:Choice Requires="wpi">
-                  <w:drawing>
-                    <wp:anchor distT="0" distB="0" distL="114300" distR="114300" simplePos="0" relativeHeight="251666432" behindDoc="0" locked="0" layoutInCell="1" allowOverlap="1" wp14:anchorId="07EA7612" wp14:editId="1F477E43">
-                      <wp:simplePos x="0" y="0"/>
-                      <wp:positionH relativeFrom="column">
-                        <wp:posOffset>172905</wp:posOffset>
-                      </wp:positionH>
-                      <wp:positionV relativeFrom="paragraph">
-                        <wp:posOffset>98340</wp:posOffset>
-                      </wp:positionV>
-                      <wp:extent cx="353160" cy="16200"/>
-                      <wp:effectExtent l="76200" t="95250" r="104140" b="136525"/>
-                      <wp:wrapNone/>
-                      <wp:docPr id="10" name="Ink 10"/>
-                      <wp:cNvGraphicFramePr/>
-                      <a:graphic xmlns:a="http://schemas.openxmlformats.org/drawingml/2006/main">
-                        <a:graphicData uri="http://schemas.microsoft.com/office/word/2010/wordprocessingInk">
-                          <w14:contentPart bwMode="auto" r:id="rId23">
-                            <w14:nvContentPartPr>
-                              <w14:cNvContentPartPr/>
-                            </w14:nvContentPartPr>
-                            <w14:xfrm>
-                              <a:off x="0" y="0"/>
-                              <a:ext cx="353160" cy="16200"/>
-                            </w14:xfrm>
-                          </w14:contentPart>
-                        </a:graphicData>
-                      </a:graphic>
-                    </wp:anchor>
-                  </w:drawing>
-                </mc:Choice>
-                <mc:Fallback>
-                  <w:pict>
-                    <v:shape w14:anchorId="0E131A70" id="Ink 10" o:spid="_x0000_s1026" type="#_x0000_t75" style="position:absolute;margin-left:10.8pt;margin-top:2.1pt;width:33.45pt;height:12.65pt;z-index:251666432;visibility:visible;mso-wrap-style:square;mso-wrap-distance-left:9pt;mso-wrap-distance-top:0;mso-wrap-distance-right:9pt;mso-wrap-distance-bottom:0;mso-position-horizontal:absolute;mso-position-horizontal-relative:text;mso-position-vertical:absolute;mso-position-vertical-relative:text" o:gfxdata="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">
-                      <v:imagedata r:id="rId24" o:title=""/>
-                    </v:shape>
-                  </w:pict>
-                </mc:Fallback>
-              </mc:AlternateContent>
-            </w:r>
-            <w:r>
-              <w:rPr>
-                <w:b/>
                 <w:w w:val="101"/>
                 <w:lang w:eastAsia="x-none"/>
               </w:rPr>
@@ -1052,53 +610,6 @@
             <w:r>
               <w:rPr>
                 <w:b/>
-                <w:noProof/>
-                <w:lang w:eastAsia="x-none"/>
-              </w:rPr>
-              <mc:AlternateContent>
-                <mc:Choice Requires="wpi">
-                  <w:drawing>
-                    <wp:anchor distT="0" distB="0" distL="114300" distR="114300" simplePos="0" relativeHeight="251673600" behindDoc="0" locked="0" layoutInCell="1" allowOverlap="1" wp14:anchorId="0D57AEF0" wp14:editId="4D57FBEF">
-                      <wp:simplePos x="0" y="0"/>
-                      <wp:positionH relativeFrom="column">
-                        <wp:posOffset>1106165</wp:posOffset>
-                      </wp:positionH>
-                      <wp:positionV relativeFrom="paragraph">
-                        <wp:posOffset>59650</wp:posOffset>
-                      </wp:positionV>
-                      <wp:extent cx="485280" cy="1227960"/>
-                      <wp:effectExtent l="76200" t="114300" r="86360" b="125095"/>
-                      <wp:wrapNone/>
-                      <wp:docPr id="20" name="Ink 20"/>
-                      <wp:cNvGraphicFramePr/>
-                      <a:graphic xmlns:a="http://schemas.openxmlformats.org/drawingml/2006/main">
-                        <a:graphicData uri="http://schemas.microsoft.com/office/word/2010/wordprocessingInk">
-                          <w14:contentPart bwMode="auto" r:id="rId25">
-                            <w14:nvContentPartPr>
-                              <w14:cNvContentPartPr/>
-                            </w14:nvContentPartPr>
-                            <w14:xfrm>
-                              <a:off x="0" y="0"/>
-                              <a:ext cx="485280" cy="1227960"/>
-                            </w14:xfrm>
-                          </w14:contentPart>
-                        </a:graphicData>
-                      </a:graphic>
-                    </wp:anchor>
-                  </w:drawing>
-                </mc:Choice>
-                <mc:Fallback>
-                  <w:pict>
-                    <v:shape w14:anchorId="1ACD0F1B" id="Ink 20" o:spid="_x0000_s1026" type="#_x0000_t75" style="position:absolute;margin-left:84.25pt;margin-top:-.95pt;width:43.85pt;height:108.05pt;z-index:251673600;visibility:visible;mso-wrap-style:square;mso-wrap-distance-left:9pt;mso-wrap-distance-top:0;mso-wrap-distance-right:9pt;mso-wrap-distance-bottom:0;mso-position-horizontal:absolute;mso-position-horizontal-relative:text;mso-position-vertical:absolute;mso-position-vertical-relative:text" o:gfxdata="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">
-                      <v:imagedata r:id="rId26" o:title=""/>
-                    </v:shape>
-                  </w:pict>
-                </mc:Fallback>
-              </mc:AlternateContent>
-            </w:r>
-            <w:r>
-              <w:rPr>
-                <w:b/>
                 <w:lang w:eastAsia="x-none"/>
               </w:rPr>
               <w:t>Course Aim</w:t>
@@ -1138,7 +649,23 @@
                 <w:sz w:val="22"/>
                 <w:szCs w:val="22"/>
               </w:rPr>
-              <w:t>This course introduces students to the fundamental principles of computing logic and the development of problem solving skills using structured programming techniques. The student will acquire basic competence in the chosen programming language and will apply this language to simple tasks using good programming techniques. It includes requirements for problem solving using given tools, steps and strategies, problem analysis, program development and testing. Students will be able to demonstrate an understanding of different programming language features.</w:t>
+              <w:t xml:space="preserve">This course introduces students to the fundamental principles of computing logic and the development of </w:t>
+            </w:r>
+            <w:proofErr w:type="gramStart"/>
+            <w:r>
+              <w:rPr>
+                <w:sz w:val="22"/>
+                <w:szCs w:val="22"/>
+              </w:rPr>
+              <w:t>problem solving</w:t>
+            </w:r>
+            <w:proofErr w:type="gramEnd"/>
+            <w:r>
+              <w:rPr>
+                <w:sz w:val="22"/>
+                <w:szCs w:val="22"/>
+              </w:rPr>
+              <w:t xml:space="preserve"> skills using structured programming techniques. The student will acquire basic competence in the chosen programming language and will apply this language to simple tasks using good programming techniques. It includes requirements for problem solving using given tools, steps and strategies, problem analysis, program development and testing. Students will be able to demonstrate an understanding of different programming language features.</w:t>
             </w:r>
           </w:p>
         </w:tc>
@@ -1333,7 +860,23 @@
                 <w:sz w:val="22"/>
                 <w:szCs w:val="22"/>
               </w:rPr>
-              <w:t>Understand and construct structured programming designs for a given business requirement including basic elements of computer programming such as variables, data and error types, statements, expressions, operators and graphical user-interface.</w:t>
+              <w:t xml:space="preserve">Understand and construct structured programming designs for a given business requirement including basic elements of computer programming such as variables, data and error types, statements, expressions, </w:t>
+            </w:r>
+            <w:proofErr w:type="gramStart"/>
+            <w:r>
+              <w:rPr>
+                <w:sz w:val="22"/>
+                <w:szCs w:val="22"/>
+              </w:rPr>
+              <w:t>operators</w:t>
+            </w:r>
+            <w:proofErr w:type="gramEnd"/>
+            <w:r>
+              <w:rPr>
+                <w:sz w:val="22"/>
+                <w:szCs w:val="22"/>
+              </w:rPr>
+              <w:t xml:space="preserve"> and graphical user-interface.</w:t>
             </w:r>
           </w:p>
         </w:tc>
@@ -1422,7 +965,23 @@
                 <w:sz w:val="22"/>
                 <w:szCs w:val="22"/>
               </w:rPr>
-              <w:t>Understand and apply the simple and nested selection/decision control structure when writing program code to make a decision.</w:t>
+              <w:t xml:space="preserve">Understand and apply the simple and nested selection/decision control structure when writing program code to </w:t>
+            </w:r>
+            <w:proofErr w:type="gramStart"/>
+            <w:r>
+              <w:rPr>
+                <w:sz w:val="22"/>
+                <w:szCs w:val="22"/>
+              </w:rPr>
+              <w:t>make a decision</w:t>
+            </w:r>
+            <w:proofErr w:type="gramEnd"/>
+            <w:r>
+              <w:rPr>
+                <w:sz w:val="22"/>
+                <w:szCs w:val="22"/>
+              </w:rPr>
+              <w:t>.</w:t>
             </w:r>
           </w:p>
         </w:tc>
@@ -1568,53 +1127,6 @@
             <w:r>
               <w:rPr>
                 <w:b/>
-                <w:noProof/>
-                <w:lang w:eastAsia="x-none"/>
-              </w:rPr>
-              <mc:AlternateContent>
-                <mc:Choice Requires="wpi">
-                  <w:drawing>
-                    <wp:anchor distT="0" distB="0" distL="114300" distR="114300" simplePos="0" relativeHeight="251674624" behindDoc="0" locked="0" layoutInCell="1" allowOverlap="1" wp14:anchorId="6371BB22" wp14:editId="7FC5FDEC">
-                      <wp:simplePos x="0" y="0"/>
-                      <wp:positionH relativeFrom="column">
-                        <wp:posOffset>214305</wp:posOffset>
-                      </wp:positionH>
-                      <wp:positionV relativeFrom="paragraph">
-                        <wp:posOffset>-1653700</wp:posOffset>
-                      </wp:positionV>
-                      <wp:extent cx="412920" cy="3951360"/>
-                      <wp:effectExtent l="76200" t="95250" r="82550" b="144780"/>
-                      <wp:wrapNone/>
-                      <wp:docPr id="21" name="Ink 21"/>
-                      <wp:cNvGraphicFramePr/>
-                      <a:graphic xmlns:a="http://schemas.openxmlformats.org/drawingml/2006/main">
-                        <a:graphicData uri="http://schemas.microsoft.com/office/word/2010/wordprocessingInk">
-                          <w14:contentPart bwMode="auto" r:id="rId27">
-                            <w14:nvContentPartPr>
-                              <w14:cNvContentPartPr/>
-                            </w14:nvContentPartPr>
-                            <w14:xfrm>
-                              <a:off x="0" y="0"/>
-                              <a:ext cx="412920" cy="3951360"/>
-                            </w14:xfrm>
-                          </w14:contentPart>
-                        </a:graphicData>
-                      </a:graphic>
-                    </wp:anchor>
-                  </w:drawing>
-                </mc:Choice>
-                <mc:Fallback>
-                  <w:pict>
-                    <v:shape w14:anchorId="653DDC9F" id="Ink 21" o:spid="_x0000_s1026" type="#_x0000_t75" style="position:absolute;margin-left:14pt;margin-top:-135.85pt;width:38.15pt;height:322.5pt;z-index:251674624;visibility:visible;mso-wrap-style:square;mso-wrap-distance-left:9pt;mso-wrap-distance-top:0;mso-wrap-distance-right:9pt;mso-wrap-distance-bottom:0;mso-position-horizontal:absolute;mso-position-horizontal-relative:text;mso-position-vertical:absolute;mso-position-vertical-relative:text" o:gfxdata="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">
-                      <v:imagedata r:id="rId28" o:title=""/>
-                    </v:shape>
-                  </w:pict>
-                </mc:Fallback>
-              </mc:AlternateContent>
-            </w:r>
-            <w:r>
-              <w:rPr>
-                <w:b/>
                 <w:w w:val="101"/>
                 <w:lang w:eastAsia="x-none"/>
               </w:rPr>
@@ -1647,7 +1159,23 @@
                 <w:sz w:val="22"/>
                 <w:szCs w:val="22"/>
               </w:rPr>
-              <w:t xml:space="preserve">Familiarise with the concept of divide &amp; conquer, and use the technology of “method” for writing effective, efficient and reusable computer program. </w:t>
+              <w:t xml:space="preserve">Familiarise with the concept of divide &amp; </w:t>
+            </w:r>
+            <w:proofErr w:type="gramStart"/>
+            <w:r>
+              <w:rPr>
+                <w:sz w:val="22"/>
+                <w:szCs w:val="22"/>
+              </w:rPr>
+              <w:t>conquer, and</w:t>
+            </w:r>
+            <w:proofErr w:type="gramEnd"/>
+            <w:r>
+              <w:rPr>
+                <w:sz w:val="22"/>
+                <w:szCs w:val="22"/>
+              </w:rPr>
+              <w:t xml:space="preserve"> use the technology of “method” for writing effective, efficient and reusable computer program. </w:t>
             </w:r>
           </w:p>
         </w:tc>
@@ -1896,7 +1424,15 @@
               <w:ind w:left="60" w:right="166"/>
             </w:pPr>
             <w:r>
-              <w:t>Develop workplace soft-skills including working in groups, writing formal reports, carrying out individual research and/or delivering oral presentations</w:t>
+              <w:t xml:space="preserve">Develop workplace </w:t>
+            </w:r>
+            <w:proofErr w:type="gramStart"/>
+            <w:r>
+              <w:t>soft-skills</w:t>
+            </w:r>
+            <w:proofErr w:type="gramEnd"/>
+            <w:r>
+              <w:t xml:space="preserve"> including working in groups, writing formal reports, carrying out individual research and/or delivering oral presentations</w:t>
             </w:r>
           </w:p>
         </w:tc>
@@ -2116,7 +1652,27 @@
                 <w:szCs w:val="16"/>
                 <w:lang w:eastAsia="x-none"/>
               </w:rPr>
-              <w:t>(where appropriate)</w:t>
+              <w:t>(</w:t>
+            </w:r>
+            <w:proofErr w:type="gramStart"/>
+            <w:r>
+              <w:rPr>
+                <w:b/>
+                <w:sz w:val="16"/>
+                <w:szCs w:val="16"/>
+                <w:lang w:eastAsia="x-none"/>
+              </w:rPr>
+              <w:t>where</w:t>
+            </w:r>
+            <w:proofErr w:type="gramEnd"/>
+            <w:r>
+              <w:rPr>
+                <w:b/>
+                <w:sz w:val="16"/>
+                <w:szCs w:val="16"/>
+                <w:lang w:eastAsia="x-none"/>
+              </w:rPr>
+              <w:t xml:space="preserve"> appropriate)</w:t>
             </w:r>
           </w:p>
         </w:tc>
@@ -2294,7 +1850,6 @@
                 <w:b/>
                 <w:lang w:eastAsia="x-none"/>
               </w:rPr>
-              <w:lastRenderedPageBreak/>
               <w:t xml:space="preserve">Summative Assessment </w:t>
             </w:r>
           </w:p>
@@ -2668,52 +2223,6 @@
             </w:pPr>
             <w:r>
               <w:rPr>
-                <w:noProof/>
-                <w:lang w:eastAsia="x-none"/>
-              </w:rPr>
-              <mc:AlternateContent>
-                <mc:Choice Requires="wpi">
-                  <w:drawing>
-                    <wp:anchor distT="0" distB="0" distL="114300" distR="114300" simplePos="0" relativeHeight="251675648" behindDoc="0" locked="0" layoutInCell="1" allowOverlap="1" wp14:anchorId="7ABFD176" wp14:editId="0AA46102">
-                      <wp:simplePos x="0" y="0"/>
-                      <wp:positionH relativeFrom="column">
-                        <wp:posOffset>448305</wp:posOffset>
-                      </wp:positionH>
-                      <wp:positionV relativeFrom="paragraph">
-                        <wp:posOffset>-447320</wp:posOffset>
-                      </wp:positionV>
-                      <wp:extent cx="235440" cy="969840"/>
-                      <wp:effectExtent l="76200" t="95250" r="88900" b="135255"/>
-                      <wp:wrapNone/>
-                      <wp:docPr id="24" name="Ink 24"/>
-                      <wp:cNvGraphicFramePr/>
-                      <a:graphic xmlns:a="http://schemas.openxmlformats.org/drawingml/2006/main">
-                        <a:graphicData uri="http://schemas.microsoft.com/office/word/2010/wordprocessingInk">
-                          <w14:contentPart bwMode="auto" r:id="rId29">
-                            <w14:nvContentPartPr>
-                              <w14:cNvContentPartPr/>
-                            </w14:nvContentPartPr>
-                            <w14:xfrm>
-                              <a:off x="0" y="0"/>
-                              <a:ext cx="235440" cy="969840"/>
-                            </w14:xfrm>
-                          </w14:contentPart>
-                        </a:graphicData>
-                      </a:graphic>
-                    </wp:anchor>
-                  </w:drawing>
-                </mc:Choice>
-                <mc:Fallback>
-                  <w:pict>
-                    <v:shape w14:anchorId="78226644" id="Ink 24" o:spid="_x0000_s1026" type="#_x0000_t75" style="position:absolute;margin-left:32.45pt;margin-top:-40.85pt;width:24.25pt;height:87.7pt;z-index:251675648;visibility:visible;mso-wrap-style:square;mso-wrap-distance-left:9pt;mso-wrap-distance-top:0;mso-wrap-distance-right:9pt;mso-wrap-distance-bottom:0;mso-position-horizontal:absolute;mso-position-horizontal-relative:text;mso-position-vertical:absolute;mso-position-vertical-relative:text" o:gfxdata="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">
-                      <v:imagedata r:id="rId30" o:title=""/>
-                    </v:shape>
-                  </w:pict>
-                </mc:Fallback>
-              </mc:AlternateContent>
-            </w:r>
-            <w:r>
-              <w:rPr>
                 <w:lang w:eastAsia="x-none"/>
               </w:rPr>
               <w:t>Assignment 2</w:t>
@@ -2741,98 +2250,6 @@
                 <w:lang w:eastAsia="x-none"/>
               </w:rPr>
             </w:pPr>
-            <w:r>
-              <w:rPr>
-                <w:noProof/>
-                <w:lang w:eastAsia="x-none"/>
-              </w:rPr>
-              <mc:AlternateContent>
-                <mc:Choice Requires="wpi">
-                  <w:drawing>
-                    <wp:anchor distT="0" distB="0" distL="114300" distR="114300" simplePos="0" relativeHeight="251677696" behindDoc="0" locked="0" layoutInCell="1" allowOverlap="1" wp14:anchorId="2AAD661A" wp14:editId="2BFC63E8">
-                      <wp:simplePos x="0" y="0"/>
-                      <wp:positionH relativeFrom="column">
-                        <wp:posOffset>1175335</wp:posOffset>
-                      </wp:positionH>
-                      <wp:positionV relativeFrom="paragraph">
-                        <wp:posOffset>-377120</wp:posOffset>
-                      </wp:positionV>
-                      <wp:extent cx="160200" cy="902520"/>
-                      <wp:effectExtent l="76200" t="95250" r="87630" b="145415"/>
-                      <wp:wrapNone/>
-                      <wp:docPr id="27" name="Ink 27"/>
-                      <wp:cNvGraphicFramePr/>
-                      <a:graphic xmlns:a="http://schemas.openxmlformats.org/drawingml/2006/main">
-                        <a:graphicData uri="http://schemas.microsoft.com/office/word/2010/wordprocessingInk">
-                          <w14:contentPart bwMode="auto" r:id="rId31">
-                            <w14:nvContentPartPr>
-                              <w14:cNvContentPartPr/>
-                            </w14:nvContentPartPr>
-                            <w14:xfrm>
-                              <a:off x="0" y="0"/>
-                              <a:ext cx="160200" cy="902520"/>
-                            </w14:xfrm>
-                          </w14:contentPart>
-                        </a:graphicData>
-                      </a:graphic>
-                    </wp:anchor>
-                  </w:drawing>
-                </mc:Choice>
-                <mc:Fallback>
-                  <w:pict>
-                    <v:shape w14:anchorId="4C173869" id="Ink 27" o:spid="_x0000_s1026" type="#_x0000_t75" style="position:absolute;margin-left:89.7pt;margin-top:-35.35pt;width:18.25pt;height:82.35pt;z-index:251677696;visibility:visible;mso-wrap-style:square;mso-wrap-distance-left:9pt;mso-wrap-distance-top:0;mso-wrap-distance-right:9pt;mso-wrap-distance-bottom:0;mso-position-horizontal:absolute;mso-position-horizontal-relative:text;mso-position-vertical:absolute;mso-position-vertical-relative:text" o:gfxdata="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">
-                      <v:imagedata r:id="rId32" o:title=""/>
-                    </v:shape>
-                  </w:pict>
-                </mc:Fallback>
-              </mc:AlternateContent>
-            </w:r>
-            <w:r>
-              <w:rPr>
-                <w:noProof/>
-                <w:lang w:eastAsia="x-none"/>
-              </w:rPr>
-              <mc:AlternateContent>
-                <mc:Choice Requires="wpi">
-                  <w:drawing>
-                    <wp:anchor distT="0" distB="0" distL="114300" distR="114300" simplePos="0" relativeHeight="251676672" behindDoc="0" locked="0" layoutInCell="1" allowOverlap="1" wp14:anchorId="3C8EF911" wp14:editId="000B9689">
-                      <wp:simplePos x="0" y="0"/>
-                      <wp:positionH relativeFrom="column">
-                        <wp:posOffset>186055</wp:posOffset>
-                      </wp:positionH>
-                      <wp:positionV relativeFrom="paragraph">
-                        <wp:posOffset>-357320</wp:posOffset>
-                      </wp:positionV>
-                      <wp:extent cx="180000" cy="911160"/>
-                      <wp:effectExtent l="76200" t="114300" r="86995" b="118110"/>
-                      <wp:wrapNone/>
-                      <wp:docPr id="26" name="Ink 26"/>
-                      <wp:cNvGraphicFramePr/>
-                      <a:graphic xmlns:a="http://schemas.openxmlformats.org/drawingml/2006/main">
-                        <a:graphicData uri="http://schemas.microsoft.com/office/word/2010/wordprocessingInk">
-                          <w14:contentPart bwMode="auto" r:id="rId33">
-                            <w14:nvContentPartPr>
-                              <w14:cNvContentPartPr/>
-                            </w14:nvContentPartPr>
-                            <w14:xfrm>
-                              <a:off x="0" y="0"/>
-                              <a:ext cx="180000" cy="911160"/>
-                            </w14:xfrm>
-                          </w14:contentPart>
-                        </a:graphicData>
-                      </a:graphic>
-                    </wp:anchor>
-                  </w:drawing>
-                </mc:Choice>
-                <mc:Fallback>
-                  <w:pict>
-                    <v:shape w14:anchorId="7499B1B9" id="Ink 26" o:spid="_x0000_s1026" type="#_x0000_t75" style="position:absolute;margin-left:11.85pt;margin-top:-33.8pt;width:19.8pt;height:83.1pt;z-index:251676672;visibility:visible;mso-wrap-style:square;mso-wrap-distance-left:9pt;mso-wrap-distance-top:0;mso-wrap-distance-right:9pt;mso-wrap-distance-bottom:0;mso-position-horizontal:absolute;mso-position-horizontal-relative:text;mso-position-vertical:absolute;mso-position-vertical-relative:text" o:gfxdata="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">
-                      <v:imagedata r:id="rId34" o:title=""/>
-                    </v:shape>
-                  </w:pict>
-                </mc:Fallback>
-              </mc:AlternateContent>
-            </w:r>
             <w:r>
               <w:rPr>
                 <w:lang w:eastAsia="x-none"/>
@@ -3010,53 +2427,6 @@
                 <w:lang w:eastAsia="x-none"/>
               </w:rPr>
             </w:pPr>
-            <w:r>
-              <w:rPr>
-                <w:b/>
-                <w:noProof/>
-                <w:lang w:eastAsia="x-none"/>
-              </w:rPr>
-              <mc:AlternateContent>
-                <mc:Choice Requires="wpi">
-                  <w:drawing>
-                    <wp:anchor distT="0" distB="0" distL="114300" distR="114300" simplePos="0" relativeHeight="251680768" behindDoc="0" locked="0" layoutInCell="1" allowOverlap="1" wp14:anchorId="40B3D3DC" wp14:editId="5A5A390A">
-                      <wp:simplePos x="0" y="0"/>
-                      <wp:positionH relativeFrom="column">
-                        <wp:posOffset>506730</wp:posOffset>
-                      </wp:positionH>
-                      <wp:positionV relativeFrom="paragraph">
-                        <wp:posOffset>45085</wp:posOffset>
-                      </wp:positionV>
-                      <wp:extent cx="4818960" cy="3486960"/>
-                      <wp:effectExtent l="38100" t="38100" r="58420" b="56515"/>
-                      <wp:wrapNone/>
-                      <wp:docPr id="31" name="Ink 31"/>
-                      <wp:cNvGraphicFramePr/>
-                      <a:graphic xmlns:a="http://schemas.openxmlformats.org/drawingml/2006/main">
-                        <a:graphicData uri="http://schemas.microsoft.com/office/word/2010/wordprocessingInk">
-                          <w14:contentPart bwMode="auto" r:id="rId35">
-                            <w14:nvContentPartPr>
-                              <w14:cNvContentPartPr/>
-                            </w14:nvContentPartPr>
-                            <w14:xfrm>
-                              <a:off x="0" y="0"/>
-                              <a:ext cx="4818960" cy="3486960"/>
-                            </w14:xfrm>
-                          </w14:contentPart>
-                        </a:graphicData>
-                      </a:graphic>
-                    </wp:anchor>
-                  </w:drawing>
-                </mc:Choice>
-                <mc:Fallback>
-                  <w:pict>
-                    <v:shape w14:anchorId="2F12BDAC" id="Ink 31" o:spid="_x0000_s1026" type="#_x0000_t75" style="position:absolute;margin-left:39.2pt;margin-top:2.85pt;width:380.9pt;height:275.95pt;z-index:251680768;visibility:visible;mso-wrap-style:square;mso-wrap-distance-left:9pt;mso-wrap-distance-top:0;mso-wrap-distance-right:9pt;mso-wrap-distance-bottom:0;mso-position-horizontal:absolute;mso-position-horizontal-relative:text;mso-position-vertical:absolute;mso-position-vertical-relative:text" o:gfxdata="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">
-                      <v:imagedata r:id="rId36" o:title=""/>
-                    </v:shape>
-                  </w:pict>
-                </mc:Fallback>
-              </mc:AlternateContent>
-            </w:r>
             <w:r>
               <w:rPr>
                 <w:b/>
@@ -3373,8 +2743,8 @@
     </w:p>
     <w:p/>
     <w:sectPr>
-      <w:headerReference w:type="default" r:id="rId37"/>
-      <w:footerReference w:type="default" r:id="rId38"/>
+      <w:headerReference w:type="default" r:id="rId5"/>
+      <w:footerReference w:type="default" r:id="rId6"/>
       <w:pgSz w:w="11906" w:h="16838" w:code="9"/>
       <w:pgMar w:top="1440" w:right="1440" w:bottom="1440" w:left="1440" w:header="720" w:footer="720" w:gutter="0"/>
       <w:cols w:space="720"/>
@@ -3382,25 +2752,6 @@
     </w:sectPr>
   </w:body>
 </w:document>
-</file>
-
-<file path=word/endnotes.xml><?xml version="1.0" encoding="utf-8"?>
-<w:endnotes xmlns:wpc="http://schemas.microsoft.com/office/word/2010/wordprocessingCanvas" xmlns:cx="http://schemas.microsoft.com/office/drawing/2014/chartex" xmlns:cx1="http://schemas.microsoft.com/office/drawing/2015/9/8/chartex" xmlns:cx2="http://schemas.microsoft.com/office/drawing/2015/10/21/chartex" xmlns:cx3="http://schemas.microsoft.com/office/drawing/2016/5/9/chartex" xmlns:cx4="http://schemas.microsoft.com/office/drawing/2016/5/10/chartex" xmlns:cx5="http://schemas.microsoft.com/office/drawing/2016/5/11/chartex" xmlns:cx6="http://schemas.microsoft.com/office/drawing/2016/5/12/chartex" xmlns:cx7="http://schemas.microsoft.com/office/drawing/2016/5/13/chartex" xmlns:cx8="http://schemas.microsoft.com/office/drawing/2016/5/14/chartex" xmlns:mc="http://schemas.openxmlformats.org/markup-compatibility/2006" xmlns:aink="http://schemas.microsoft.com/office/drawing/2016/ink" xmlns:am3d="http://schemas.microsoft.com/office/drawing/2017/model3d" xmlns:o="urn:schemas-microsoft-com:office:office" xmlns:r="http://schemas.openxmlformats.org/officeDocument/2006/relationships" xmlns:m="http://schemas.openxmlformats.org/officeDocument/2006/math" xmlns:v="urn:schemas-microsoft-com:vml" xmlns:wp14="http://schemas.microsoft.com/office/word/2010/wordprocessingDrawing" xmlns:wp="http://schemas.openxmlformats.org/drawingml/2006/wordprocessingDrawing" xmlns:w10="urn:schemas-microsoft-com:office:word" xmlns:w="http://schemas.openxmlformats.org/wordprocessingml/2006/main" xmlns:w14="http://schemas.microsoft.com/office/word/2010/wordml" xmlns:w15="http://schemas.microsoft.com/office/word/2012/wordml" xmlns:w16cex="http://schemas.microsoft.com/office/word/2018/wordml/cex" xmlns:w16cid="http://schemas.microsoft.com/office/word/2016/wordml/cid" xmlns:w16="http://schemas.microsoft.com/office/word/2018/wordml" xmlns:w16sdtdh="http://schemas.microsoft.com/office/word/2020/wordml/sdtdatahash" xmlns:w16se="http://schemas.microsoft.com/office/word/2015/wordml/symex" xmlns:wpg="http://schemas.microsoft.com/office/word/2010/wordprocessingGroup" xmlns:wpi="http://schemas.microsoft.com/office/word/2010/wordprocessingInk" xmlns:wne="http://schemas.microsoft.com/office/word/2006/wordml" xmlns:wps="http://schemas.microsoft.com/office/word/2010/wordprocessingShape" mc:Ignorable="w14 w15 w16se w16cid w16 w16cex w16sdtdh wp14">
-  <w:endnote w:type="separator" w:id="-1">
-    <w:p>
-      <w:r>
-        <w:separator/>
-      </w:r>
-    </w:p>
-  </w:endnote>
-  <w:endnote w:type="continuationSeparator" w:id="0">
-    <w:p>
-      <w:r>
-        <w:continuationSeparator/>
-      </w:r>
-    </w:p>
-  </w:endnote>
-</w:endnotes>
 </file>
 
 <file path=word/footer1.xml><?xml version="1.0" encoding="utf-8"?>
@@ -3725,25 +3076,6 @@
 </w:ftr>
 </file>
 
-<file path=word/footnotes.xml><?xml version="1.0" encoding="utf-8"?>
-<w:footnotes xmlns:wpc="http://schemas.microsoft.com/office/word/2010/wordprocessingCanvas" xmlns:cx="http://schemas.microsoft.com/office/drawing/2014/chartex" xmlns:cx1="http://schemas.microsoft.com/office/drawing/2015/9/8/chartex" xmlns:cx2="http://schemas.microsoft.com/office/drawing/2015/10/21/chartex" xmlns:cx3="http://schemas.microsoft.com/office/drawing/2016/5/9/chartex" xmlns:cx4="http://schemas.microsoft.com/office/drawing/2016/5/10/chartex" xmlns:cx5="http://schemas.microsoft.com/office/drawing/2016/5/11/chartex" xmlns:cx6="http://schemas.microsoft.com/office/drawing/2016/5/12/chartex" xmlns:cx7="http://schemas.microsoft.com/office/drawing/2016/5/13/chartex" xmlns:cx8="http://schemas.microsoft.com/office/drawing/2016/5/14/chartex" xmlns:mc="http://schemas.openxmlformats.org/markup-compatibility/2006" xmlns:aink="http://schemas.microsoft.com/office/drawing/2016/ink" xmlns:am3d="http://schemas.microsoft.com/office/drawing/2017/model3d" xmlns:o="urn:schemas-microsoft-com:office:office" xmlns:r="http://schemas.openxmlformats.org/officeDocument/2006/relationships" xmlns:m="http://schemas.openxmlformats.org/officeDocument/2006/math" xmlns:v="urn:schemas-microsoft-com:vml" xmlns:wp14="http://schemas.microsoft.com/office/word/2010/wordprocessingDrawing" xmlns:wp="http://schemas.openxmlformats.org/drawingml/2006/wordprocessingDrawing" xmlns:w10="urn:schemas-microsoft-com:office:word" xmlns:w="http://schemas.openxmlformats.org/wordprocessingml/2006/main" xmlns:w14="http://schemas.microsoft.com/office/word/2010/wordml" xmlns:w15="http://schemas.microsoft.com/office/word/2012/wordml" xmlns:w16cex="http://schemas.microsoft.com/office/word/2018/wordml/cex" xmlns:w16cid="http://schemas.microsoft.com/office/word/2016/wordml/cid" xmlns:w16="http://schemas.microsoft.com/office/word/2018/wordml" xmlns:w16sdtdh="http://schemas.microsoft.com/office/word/2020/wordml/sdtdatahash" xmlns:w16se="http://schemas.microsoft.com/office/word/2015/wordml/symex" xmlns:wpg="http://schemas.microsoft.com/office/word/2010/wordprocessingGroup" xmlns:wpi="http://schemas.microsoft.com/office/word/2010/wordprocessingInk" xmlns:wne="http://schemas.microsoft.com/office/word/2006/wordml" xmlns:wps="http://schemas.microsoft.com/office/word/2010/wordprocessingShape" mc:Ignorable="w14 w15 w16se w16cid w16 w16cex w16sdtdh wp14">
-  <w:footnote w:type="separator" w:id="-1">
-    <w:p>
-      <w:r>
-        <w:separator/>
-      </w:r>
-    </w:p>
-  </w:footnote>
-  <w:footnote w:type="continuationSeparator" w:id="0">
-    <w:p>
-      <w:r>
-        <w:continuationSeparator/>
-      </w:r>
-    </w:p>
-  </w:footnote>
-</w:footnotes>
-</file>
-
 <file path=word/header1.xml><?xml version="1.0" encoding="utf-8"?>
 <w:hdr xmlns:wpc="http://schemas.microsoft.com/office/word/2010/wordprocessingCanvas" xmlns:cx="http://schemas.microsoft.com/office/drawing/2014/chartex" xmlns:cx1="http://schemas.microsoft.com/office/drawing/2015/9/8/chartex" xmlns:cx2="http://schemas.microsoft.com/office/drawing/2015/10/21/chartex" xmlns:cx3="http://schemas.microsoft.com/office/drawing/2016/5/9/chartex" xmlns:cx4="http://schemas.microsoft.com/office/drawing/2016/5/10/chartex" xmlns:cx5="http://schemas.microsoft.com/office/drawing/2016/5/11/chartex" xmlns:cx6="http://schemas.microsoft.com/office/drawing/2016/5/12/chartex" xmlns:cx7="http://schemas.microsoft.com/office/drawing/2016/5/13/chartex" xmlns:cx8="http://schemas.microsoft.com/office/drawing/2016/5/14/chartex" xmlns:mc="http://schemas.openxmlformats.org/markup-compatibility/2006" xmlns:aink="http://schemas.microsoft.com/office/drawing/2016/ink" xmlns:am3d="http://schemas.microsoft.com/office/drawing/2017/model3d" xmlns:o="urn:schemas-microsoft-com:office:office" xmlns:r="http://schemas.openxmlformats.org/officeDocument/2006/relationships" xmlns:m="http://schemas.openxmlformats.org/officeDocument/2006/math" xmlns:v="urn:schemas-microsoft-com:vml" xmlns:wp14="http://schemas.microsoft.com/office/word/2010/wordprocessingDrawing" xmlns:wp="http://schemas.openxmlformats.org/drawingml/2006/wordprocessingDrawing" xmlns:w10="urn:schemas-microsoft-com:office:word" xmlns:w="http://schemas.openxmlformats.org/wordprocessingml/2006/main" xmlns:w14="http://schemas.microsoft.com/office/word/2010/wordml" xmlns:w15="http://schemas.microsoft.com/office/word/2012/wordml" xmlns:w16cex="http://schemas.microsoft.com/office/word/2018/wordml/cex" xmlns:w16cid="http://schemas.microsoft.com/office/word/2016/wordml/cid" xmlns:w16="http://schemas.microsoft.com/office/word/2018/wordml" xmlns:w16sdtdh="http://schemas.microsoft.com/office/word/2020/wordml/sdtdatahash" xmlns:w16se="http://schemas.microsoft.com/office/word/2015/wordml/symex" xmlns:wpg="http://schemas.microsoft.com/office/word/2010/wordprocessingGroup" xmlns:wpi="http://schemas.microsoft.com/office/word/2010/wordprocessingInk" xmlns:wne="http://schemas.microsoft.com/office/word/2006/wordml" xmlns:wps="http://schemas.microsoft.com/office/word/2010/wordprocessingShape" mc:Ignorable="w14 w15 w16se w16cid w16 w16cex w16sdtdh wp14">
   <w:p>
@@ -3836,7 +3168,14 @@
         <w:rFonts w:ascii="Calibri" w:hAnsi="Calibri"/>
         <w:lang w:val="en-NZ"/>
       </w:rPr>
-      <w:t>COURSE DESCRIPTOR</w:t>
+      <w:t xml:space="preserve">COURSE </w:t>
+    </w:r>
+    <w:r>
+      <w:rPr>
+        <w:rFonts w:ascii="Calibri" w:hAnsi="Calibri"/>
+        <w:lang w:val="en-NZ"/>
+      </w:rPr>
+      <w:t>DESCRIPTOR</w:t>
     </w:r>
   </w:p>
   <w:p>
@@ -4471,436 +3810,6 @@
 </w:styles>
 </file>
 
-<file path=word/ink/ink1.xml><?xml version="1.0" encoding="utf-8"?>
-<inkml:ink xmlns:inkml="http://www.w3.org/2003/InkML">
-  <inkml:definitions>
-    <inkml:context xml:id="ctx0">
-      <inkml:inkSource xml:id="inkSrc0">
-        <inkml:traceFormat>
-          <inkml:channel name="X" type="integer" min="-2.14748E9" max="2.14748E9" units="cm"/>
-          <inkml:channel name="Y" type="integer" min="-2.14748E9" max="2.14748E9" units="cm"/>
-        </inkml:traceFormat>
-        <inkml:channelProperties>
-          <inkml:channelProperty channel="X" name="resolution" value="1000" units="1/cm"/>
-          <inkml:channelProperty channel="Y" name="resolution" value="1000" units="1/cm"/>
-        </inkml:channelProperties>
-      </inkml:inkSource>
-      <inkml:timestamp xml:id="ts0" timeString="2021-11-01T21:14:35.304"/>
-    </inkml:context>
-    <inkml:brush xml:id="br0">
-      <inkml:brushProperty name="width" value="0.2" units="cm"/>
-      <inkml:brushProperty name="height" value="0.4" units="cm"/>
-      <inkml:brushProperty name="color" value="#A2D762"/>
-      <inkml:brushProperty name="tip" value="rectangle"/>
-      <inkml:brushProperty name="rasterOp" value="maskPen"/>
-      <inkml:brushProperty name="ignorePressure" value="1"/>
-    </inkml:brush>
-  </inkml:definitions>
-  <inkml:trace contextRef="#ctx0" brushRef="#br0">1 1,'2059'0,"-2035"0</inkml:trace>
-</inkml:ink>
-</file>
-
-<file path=word/ink/ink10.xml><?xml version="1.0" encoding="utf-8"?>
-<inkml:ink xmlns:inkml="http://www.w3.org/2003/InkML">
-  <inkml:definitions>
-    <inkml:context xml:id="ctx0">
-      <inkml:inkSource xml:id="inkSrc0">
-        <inkml:traceFormat>
-          <inkml:channel name="X" type="integer" min="-2.14748E9" max="2.14748E9" units="cm"/>
-          <inkml:channel name="Y" type="integer" min="-2.14748E9" max="2.14748E9" units="cm"/>
-        </inkml:traceFormat>
-        <inkml:channelProperties>
-          <inkml:channelProperty channel="X" name="resolution" value="1000" units="1/cm"/>
-          <inkml:channelProperty channel="Y" name="resolution" value="1000" units="1/cm"/>
-        </inkml:channelProperties>
-      </inkml:inkSource>
-      <inkml:timestamp xml:id="ts0" timeString="2021-11-01T21:17:42.754"/>
-    </inkml:context>
-    <inkml:brush xml:id="br0">
-      <inkml:brushProperty name="width" value="0.2" units="cm"/>
-      <inkml:brushProperty name="height" value="0.4" units="cm"/>
-      <inkml:brushProperty name="color" value="#00FDFF"/>
-      <inkml:brushProperty name="tip" value="rectangle"/>
-      <inkml:brushProperty name="rasterOp" value="maskPen"/>
-      <inkml:brushProperty name="ignorePressure" value="1"/>
-    </inkml:brush>
-  </inkml:definitions>
-  <inkml:trace contextRef="#ctx0" brushRef="#br0">1343 1,'0'0,"0"0,0 0,1 0,-1 0,0 0,0 0,0 0,0 0,1 0,-1 0,0 0,0 0,0 0,0 0,1 0,-1 0,0 1,0-1,0 0,0 0,0 0,0 0,1 0,-1 1,0-1,0 0,0 0,0 0,0 0,0 1,0-1,0 0,0 0,0 0,0 1,0-1,0 0,0 0,0 0,0 0,0 1,0-1,0 0,0 0,0 0,0 0,0 1,0-1,0 0,-1 0,1 0,-7 11,-10 1,0 0,0-2,-1 0,0-1,-24 8,-1 1,-50 28,-119 78,159-87,1 3,3 1,-51 54,-116 160,187-214,-41 78,-13 53,28-54,31-70,2 0,3 2,2 0,2 1,-14 86,11 42,7 214,11-361,9 185,-6-186,2-1,1 0,1 0,2-1,13 31,10 11,59 97,-70-136,1-1,1-1,2-1,1-1,32 27,-3-10,2-2,2-3,123 63,-64-57,-26-11,-64-25,1-2,54 10,-52-13,-6 0</inkml:trace>
-</inkml:ink>
-</file>
-
-<file path=word/ink/ink11.xml><?xml version="1.0" encoding="utf-8"?>
-<inkml:ink xmlns:inkml="http://www.w3.org/2003/InkML">
-  <inkml:definitions>
-    <inkml:context xml:id="ctx0">
-      <inkml:inkSource xml:id="inkSrc0">
-        <inkml:traceFormat>
-          <inkml:channel name="X" type="integer" min="-2.14748E9" max="2.14748E9" units="cm"/>
-          <inkml:channel name="Y" type="integer" min="-2.14748E9" max="2.14748E9" units="cm"/>
-        </inkml:traceFormat>
-        <inkml:channelProperties>
-          <inkml:channelProperty channel="X" name="resolution" value="1000" units="1/cm"/>
-          <inkml:channelProperty channel="Y" name="resolution" value="1000" units="1/cm"/>
-        </inkml:channelProperties>
-      </inkml:inkSource>
-      <inkml:timestamp xml:id="ts0" timeString="2021-11-01T21:18:14.267"/>
-    </inkml:context>
-    <inkml:brush xml:id="br0">
-      <inkml:brushProperty name="width" value="0.2" units="cm"/>
-      <inkml:brushProperty name="height" value="0.4" units="cm"/>
-      <inkml:brushProperty name="color" value="#FF2500"/>
-      <inkml:brushProperty name="tip" value="rectangle"/>
-      <inkml:brushProperty name="rasterOp" value="maskPen"/>
-      <inkml:brushProperty name="ignorePressure" value="1"/>
-    </inkml:brush>
-  </inkml:definitions>
-  <inkml:trace contextRef="#ctx0" brushRef="#br0">1118 1,'1'0,"0"0,0 1,0-1,1 1,-1-1,0 1,0-1,0 1,0 0,0-1,0 1,-1 0,1 0,0 0,0 0,0 0,-1 0,1 0,-1 0,1 0,-1 0,1 0,-1 0,1 0,-1 1,0-1,0 0,1 2,4 39,-5-36,1 17,-1 0,0 0,-2 0,-1-1,-1 1,-1 0,0-1,-13 30,-6 7,-2-1,-3-1,-42 61,59-97,1 0,-16 42,5-10,-5 11,2 1,4 1,-24 126,1 47,25-132,9-55,-7 97,12-88,-3 1,-16 65,3-24,3 54,3-24,-10-1,-5 45,-25 232,18-152,10-75,-4 185,30-298,-17 269,-39-34,13-82,13-84,16-78,-8 67,11 37,-13 89,7-137,-10 43,-19 141,21 4,11-109,-8 294,24 0,1-188,0-148,6-1,31 164,92 239,-87-387,-22-76,39 98,129 242,20-12,-204-407,235 426,-220-406,27 33,-16-23,-22-27</inkml:trace>
-</inkml:ink>
-</file>
-
-<file path=word/ink/ink12.xml><?xml version="1.0" encoding="utf-8"?>
-<inkml:ink xmlns:inkml="http://www.w3.org/2003/InkML">
-  <inkml:definitions>
-    <inkml:context xml:id="ctx0">
-      <inkml:inkSource xml:id="inkSrc0">
-        <inkml:traceFormat>
-          <inkml:channel name="X" type="integer" min="-2.14748E9" max="2.14748E9" units="cm"/>
-          <inkml:channel name="Y" type="integer" min="-2.14748E9" max="2.14748E9" units="cm"/>
-        </inkml:traceFormat>
-        <inkml:channelProperties>
-          <inkml:channelProperty channel="X" name="resolution" value="1000" units="1/cm"/>
-          <inkml:channelProperty channel="Y" name="resolution" value="1000" units="1/cm"/>
-        </inkml:channelProperties>
-      </inkml:inkSource>
-      <inkml:timestamp xml:id="ts0" timeString="2021-11-01T21:20:58.353"/>
-    </inkml:context>
-    <inkml:brush xml:id="br0">
-      <inkml:brushProperty name="width" value="0.2" units="cm"/>
-      <inkml:brushProperty name="height" value="0.4" units="cm"/>
-      <inkml:brushProperty name="color" value="#00B44B"/>
-      <inkml:brushProperty name="tip" value="rectangle"/>
-      <inkml:brushProperty name="rasterOp" value="maskPen"/>
-      <inkml:brushProperty name="ignorePressure" value="1"/>
-    </inkml:brush>
-  </inkml:definitions>
-  <inkml:trace contextRef="#ctx0" brushRef="#br0">495 1,'0'2,"-1"0,1 1,-1-1,0 0,0 1,0-1,0 0,0 0,-1 0,1 0,-3 3,-1 1,-49 65,-23 36,52-67,2 1,3 2,1 0,1 0,-11 51,14-42,-27 61,21-62,-18 74,-44 312,74-344,7 145,4-137,0-47,2-1,3 0,15 56,-19-97,1 0,0-1,1 1,0-1,10 16,40 48,-38-53,0 1,17 31,-23-33,1-2,1 1,1-1,29 29,74 57,-33-32,57 43,-118-99</inkml:trace>
-</inkml:ink>
-</file>
-
-<file path=word/ink/ink13.xml><?xml version="1.0" encoding="utf-8"?>
-<inkml:ink xmlns:inkml="http://www.w3.org/2003/InkML">
-  <inkml:definitions>
-    <inkml:context xml:id="ctx0">
-      <inkml:inkSource xml:id="inkSrc0">
-        <inkml:traceFormat>
-          <inkml:channel name="X" type="integer" min="-2.14748E9" max="2.14748E9" units="cm"/>
-          <inkml:channel name="Y" type="integer" min="-2.14748E9" max="2.14748E9" units="cm"/>
-        </inkml:traceFormat>
-        <inkml:channelProperties>
-          <inkml:channelProperty channel="X" name="resolution" value="1000" units="1/cm"/>
-          <inkml:channelProperty channel="Y" name="resolution" value="1000" units="1/cm"/>
-        </inkml:channelProperties>
-      </inkml:inkSource>
-      <inkml:timestamp xml:id="ts0" timeString="2021-11-01T21:21:55.721"/>
-    </inkml:context>
-    <inkml:brush xml:id="br0">
-      <inkml:brushProperty name="width" value="0.2" units="cm"/>
-      <inkml:brushProperty name="height" value="0.4" units="cm"/>
-      <inkml:brushProperty name="color" value="#D9AEFF"/>
-      <inkml:brushProperty name="tip" value="rectangle"/>
-      <inkml:brushProperty name="rasterOp" value="maskPen"/>
-      <inkml:brushProperty name="ignorePressure" value="1"/>
-    </inkml:brush>
-  </inkml:definitions>
-  <inkml:trace contextRef="#ctx0" brushRef="#br0">426 4,'0'-1,"0"1,0 0,-1 0,1-1,0 1,-1 0,1 0,-1-1,1 1,0 0,-1 0,1 0,-1 0,1 0,0 0,-1 0,1 0,-1 0,1 0,-1 0,1 0,0 0,-1 0,1 0,-1 0,1 0,0 0,-1 0,1 1,-1-1,1 0,0 0,-1 1,1-1,0 0,-1 0,1 1,0-1,0 0,-1 1,1-1,0 0,0 1,-1-1,1 1,0-1,0 0,0 1,0-1,0 1,0-1,0 0,0 2,-10 31,8-23,-72 187,6-20,3 4,-22 75,13 44,65-258,1 0,2 1,-1 45,8 132,2-93,3 16,-3-119,1 1,2-1,13 41,-3-27,2-1,1-1,1-1,2 0,35 41,-8-20,2-1,59 47,-89-86,-2-3</inkml:trace>
-</inkml:ink>
-</file>
-
-<file path=word/ink/ink14.xml><?xml version="1.0" encoding="utf-8"?>
-<inkml:ink xmlns:inkml="http://www.w3.org/2003/InkML">
-  <inkml:definitions>
-    <inkml:context xml:id="ctx0">
-      <inkml:inkSource xml:id="inkSrc0">
-        <inkml:traceFormat>
-          <inkml:channel name="X" type="integer" min="-2.14748E9" max="2.14748E9" units="cm"/>
-          <inkml:channel name="Y" type="integer" min="-2.14748E9" max="2.14748E9" units="cm"/>
-        </inkml:traceFormat>
-        <inkml:channelProperties>
-          <inkml:channelProperty channel="X" name="resolution" value="1000" units="1/cm"/>
-          <inkml:channelProperty channel="Y" name="resolution" value="1000" units="1/cm"/>
-        </inkml:channelProperties>
-      </inkml:inkSource>
-      <inkml:timestamp xml:id="ts0" timeString="2021-11-01T21:21:34.926"/>
-    </inkml:context>
-    <inkml:brush xml:id="br0">
-      <inkml:brushProperty name="width" value="0.2" units="cm"/>
-      <inkml:brushProperty name="height" value="0.4" units="cm"/>
-      <inkml:brushProperty name="color" value="#0069AF"/>
-      <inkml:brushProperty name="tip" value="rectangle"/>
-      <inkml:brushProperty name="rasterOp" value="maskPen"/>
-      <inkml:brushProperty name="ignorePressure" value="1"/>
-    </inkml:brush>
-  </inkml:definitions>
-  <inkml:trace contextRef="#ctx0" brushRef="#br0">437 5,'1'0,"-1"-1,1 1,0-1,-1 1,1 0,-1-1,1 1,0 0,-1 0,1-1,0 1,0 0,-1 0,1 0,0 0,-1 0,1 0,0 0,0 0,-1 0,1 0,0 0,-1 1,1-1,0 0,-1 0,1 1,0-1,-1 0,1 1,-1-1,1 1,-1-1,1 1,-1-1,1 1,-1-1,1 1,-1 0,1-1,-1 1,0-1,0 1,1 0,-1-1,0 3,1 1,0 1,-1-1,1 1,-1-1,-1 1,1-1,-2 7,-4 16,-1 1,-1-2,-23 49,-47 77,67-131,-21 36,-132 267,149-284,1 1,2 1,-11 71,0 130,5-61,-3 59,21 137,1-362,1 1,0-1,1 0,1 1,1-2,0 1,1 0,1-1,0 0,1-1,1 0,18 24,-10-18,0-1,2-1,0-1,0-1,2-1,0 0,37 19,6 2,-47-25,0 0,1-1,1-2,0 1,29 7,-29-12</inkml:trace>
-</inkml:ink>
-</file>
-
-<file path=word/ink/ink15.xml><?xml version="1.0" encoding="utf-8"?>
-<inkml:ink xmlns:inkml="http://www.w3.org/2003/InkML">
-  <inkml:definitions>
-    <inkml:context xml:id="ctx0">
-      <inkml:inkSource xml:id="inkSrc0">
-        <inkml:traceFormat>
-          <inkml:channel name="X" type="integer" min="-2.14748E9" max="2.14748E9" units="cm"/>
-          <inkml:channel name="Y" type="integer" min="-2.14748E9" max="2.14748E9" units="cm"/>
-          <inkml:channel name="F" type="integer" max="32767" units="dev"/>
-        </inkml:traceFormat>
-        <inkml:channelProperties>
-          <inkml:channelProperty channel="X" name="resolution" value="1000" units="1/cm"/>
-          <inkml:channelProperty channel="Y" name="resolution" value="1000" units="1/cm"/>
-          <inkml:channelProperty channel="F" name="resolution" value="0" units="1/dev"/>
-        </inkml:channelProperties>
-      </inkml:inkSource>
-      <inkml:timestamp xml:id="ts0" timeString="2021-11-01T21:22:48.089"/>
-    </inkml:context>
-    <inkml:brush xml:id="br0">
-      <inkml:brushProperty name="width" value="0.05" units="cm"/>
-      <inkml:brushProperty name="height" value="0.05" units="cm"/>
-    </inkml:brush>
-  </inkml:definitions>
-  <inkml:trace contextRef="#ctx0" brushRef="#br0">12589 255 24575,'-37'52'0,"-1"-3"0,-2-1 0,-82 74 0,-111 74 0,150-129 0,-570 459 0,-134 33 0,148-114 0,374-245-69,-789 572-514,51-94 551,563-383 23,-27 2 267,104-68-1609,100-57-3917,-380 244 5538,170-71-380,80-53 1351,128-105 5082,134-90-7757,3 1-3455,-52 38 4928,-61 47 3293,15 17-1050,44-28-2282,-23 25 0,17 18 0,-250 338 0,340-425 0,-54 61 0,-3-20 0,-79 84 0,196-218 0,-73 50 0,40-32 0,-6 5 0,-154 89 0,130-101 146,57-27-1657,11-5-5315</inkml:trace>
-  <inkml:trace contextRef="#ctx0" brushRef="#br0" timeOffset="2482.3">1 1 24575,'7'0'0,"0"2"0,0-1 0,0 1 0,0 0 0,0 1 0,0-1 0,-1 1 0,1 1 0,6 4 0,11 4 0,386 217-4979,-200-106 3174,716 436 1414,-17 34 0,299 167 391,-865-549 0,332 270 0,-562-391 0,377 288 0,-139-126 0,307 226 0,-248-178-40,101 76-61,-25 30 44,-190-124-185,125 115 1534,-272-268 3029,75 59-5330,110 95-3271,312 264 4587,-189-162-204,-88-79-68,250 222 101,108 92 6965,-670-580-7101,-20-14 0,38 34 0,144 125 0,-165-147 0,2-1 0,70 33 0,-5-2 0,-54-29 0,2-3 0,2-3 0,1-3 0,78 21 0,-66-35 314,-23-5-1993,-37-6-5147</inkml:trace>
-</inkml:ink>
-</file>
-
-<file path=word/ink/ink2.xml><?xml version="1.0" encoding="utf-8"?>
-<inkml:ink xmlns:inkml="http://www.w3.org/2003/InkML">
-  <inkml:definitions>
-    <inkml:context xml:id="ctx0">
-      <inkml:inkSource xml:id="inkSrc0">
-        <inkml:traceFormat>
-          <inkml:channel name="X" type="integer" min="-2.14748E9" max="2.14748E9" units="cm"/>
-          <inkml:channel name="Y" type="integer" min="-2.14748E9" max="2.14748E9" units="cm"/>
-        </inkml:traceFormat>
-        <inkml:channelProperties>
-          <inkml:channelProperty channel="X" name="resolution" value="1000" units="1/cm"/>
-          <inkml:channelProperty channel="Y" name="resolution" value="1000" units="1/cm"/>
-        </inkml:channelProperties>
-      </inkml:inkSource>
-      <inkml:timestamp xml:id="ts0" timeString="2021-11-01T21:14:55.681"/>
-    </inkml:context>
-    <inkml:brush xml:id="br0">
-      <inkml:brushProperty name="width" value="0.2" units="cm"/>
-      <inkml:brushProperty name="height" value="0.4" units="cm"/>
-      <inkml:brushProperty name="color" value="#A2D762"/>
-      <inkml:brushProperty name="tip" value="rectangle"/>
-      <inkml:brushProperty name="rasterOp" value="maskPen"/>
-      <inkml:brushProperty name="ignorePressure" value="1"/>
-    </inkml:brush>
-  </inkml:definitions>
-  <inkml:trace contextRef="#ctx0" brushRef="#br0">5 30,'0'0,"-1"0,1 0,0 0,0 0,-1-1,1 1,0 0,0 0,0 0,-1 0,1-1,0 1,0 0,0 0,-1 0,1-1,0 1,0 0,0 0,0-1,0 1,0 0,-1 0,1-1,0 1,0 0,0 0,0-1,0 1,0 0,0-1,0 1,0 0,0 0,0-1,1 1,-1 0,10-7,20 1,35 0,107 4,-102 3,186 20,-40 0,-136-13,0 4,117 31,-95-18,-46-15,0-3,66 0,-28-2,-50 1,56 13,18 3,-40-16,40 7,-56-5,83 2,65-11,-75-1,318 3,-429-3,0 0,-1-2,35-9,32-5,251-29,-279 37,61-17,56-9,-40 26,155 8,-146 3,3608-1,-3731 0</inkml:trace>
-</inkml:ink>
-</file>
-
-<file path=word/ink/ink3.xml><?xml version="1.0" encoding="utf-8"?>
-<inkml:ink xmlns:inkml="http://www.w3.org/2003/InkML">
-  <inkml:definitions>
-    <inkml:context xml:id="ctx0">
-      <inkml:inkSource xml:id="inkSrc0">
-        <inkml:traceFormat>
-          <inkml:channel name="X" type="integer" min="-2.14748E9" max="2.14748E9" units="cm"/>
-          <inkml:channel name="Y" type="integer" min="-2.14748E9" max="2.14748E9" units="cm"/>
-        </inkml:traceFormat>
-        <inkml:channelProperties>
-          <inkml:channelProperty channel="X" name="resolution" value="1000" units="1/cm"/>
-          <inkml:channelProperty channel="Y" name="resolution" value="1000" units="1/cm"/>
-        </inkml:channelProperties>
-      </inkml:inkSource>
-      <inkml:timestamp xml:id="ts0" timeString="2021-11-01T21:12:55.683"/>
-    </inkml:context>
-    <inkml:brush xml:id="br0">
-      <inkml:brushProperty name="width" value="0.2" units="cm"/>
-      <inkml:brushProperty name="height" value="0.4" units="cm"/>
-      <inkml:brushProperty name="color" value="#FFACD5"/>
-      <inkml:brushProperty name="tip" value="rectangle"/>
-      <inkml:brushProperty name="rasterOp" value="maskPen"/>
-      <inkml:brushProperty name="ignorePressure" value="1"/>
-    </inkml:brush>
-  </inkml:definitions>
-  <inkml:trace contextRef="#ctx0" brushRef="#br0">1 15,'0'-2,"2"-1,6 0,9 0,15 1,11 1,4 1,1-1,-7 1</inkml:trace>
-</inkml:ink>
-</file>
-
-<file path=word/ink/ink4.xml><?xml version="1.0" encoding="utf-8"?>
-<inkml:ink xmlns:inkml="http://www.w3.org/2003/InkML">
-  <inkml:definitions>
-    <inkml:context xml:id="ctx0">
-      <inkml:inkSource xml:id="inkSrc0">
-        <inkml:traceFormat>
-          <inkml:channel name="X" type="integer" min="-2.14748E9" max="2.14748E9" units="cm"/>
-          <inkml:channel name="Y" type="integer" min="-2.14748E9" max="2.14748E9" units="cm"/>
-          <inkml:channel name="F" type="integer" max="32767" units="dev"/>
-        </inkml:traceFormat>
-        <inkml:channelProperties>
-          <inkml:channelProperty channel="X" name="resolution" value="1000" units="1/cm"/>
-          <inkml:channelProperty channel="Y" name="resolution" value="1000" units="1/cm"/>
-          <inkml:channelProperty channel="F" name="resolution" value="0" units="1/dev"/>
-        </inkml:channelProperties>
-      </inkml:inkSource>
-      <inkml:timestamp xml:id="ts0" timeString="2021-11-01T21:13:30.738"/>
-    </inkml:context>
-    <inkml:brush xml:id="br0">
-      <inkml:brushProperty name="width" value="0.05" units="cm"/>
-      <inkml:brushProperty name="height" value="0.05" units="cm"/>
-    </inkml:brush>
-  </inkml:definitions>
-  <inkml:trace contextRef="#ctx0" brushRef="#br0">0 14 24575,'0'-1'0,"1"1"0,-1-1 0,0 0 0,0 0 0,1 1 0,-1-1 0,0 1 0,1-1 0,-1 0 0,0 1 0,1-1 0,-1 1 0,1-1 0,-1 1 0,1-1 0,0 1 0,-1-1 0,1 1 0,-1 0 0,1-1 0,0 1 0,-1 0 0,1 0 0,0-1 0,-1 1 0,1 0 0,0 0 0,-1 0 0,1 0 0,0 0 0,0 0 0,-1 0 0,1 0 0,0 0 0,-1 0 0,2 0 0,28 5 0,-12 0 0,-1 1 0,0 0 0,0 2 0,-1 0 0,0 1 0,-1 0 0,1 1 0,20 18 0,-19-12 0,0 0 0,-2 1 0,0 1 0,0 0 0,-2 1 0,15 27 0,-13-19 0,-2 0 0,12 36 0,-20-47 0,-1 0 0,0 0 0,-2 0 0,0 0 0,0 31 0,-2-35 0,-1 0 0,0 0 0,-1 0 0,-1 0 0,0 0 0,0-1 0,-1 1 0,0-1 0,-1 0 0,-11 18 0,12-23 0,0 0 0,-1 0 0,1-1 0,-1 0 0,-1 0 0,1 0 0,0-1 0,-1 0 0,0 0 0,0 0 0,0-1 0,-1 0 0,1 0 0,-1 0 0,0-1 0,1 0 0,-1 0 0,0-1 0,-12 1 0,-7-1-1365,2-1-5461</inkml:trace>
-</inkml:ink>
-</file>
-
-<file path=word/ink/ink5.xml><?xml version="1.0" encoding="utf-8"?>
-<inkml:ink xmlns:inkml="http://www.w3.org/2003/InkML">
-  <inkml:definitions>
-    <inkml:context xml:id="ctx0">
-      <inkml:inkSource xml:id="inkSrc0">
-        <inkml:traceFormat>
-          <inkml:channel name="X" type="integer" min="-2.14748E9" max="2.14748E9" units="cm"/>
-          <inkml:channel name="Y" type="integer" min="-2.14748E9" max="2.14748E9" units="cm"/>
-        </inkml:traceFormat>
-        <inkml:channelProperties>
-          <inkml:channelProperty channel="X" name="resolution" value="1000" units="1/cm"/>
-          <inkml:channelProperty channel="Y" name="resolution" value="1000" units="1/cm"/>
-        </inkml:channelProperties>
-      </inkml:inkSource>
-      <inkml:timestamp xml:id="ts0" timeString="2021-11-01T21:13:27.378"/>
-    </inkml:context>
-    <inkml:brush xml:id="br0">
-      <inkml:brushProperty name="width" value="0.2" units="cm"/>
-      <inkml:brushProperty name="height" value="0.4" units="cm"/>
-      <inkml:brushProperty name="color" value="#FFACD5"/>
-      <inkml:brushProperty name="tip" value="rectangle"/>
-      <inkml:brushProperty name="rasterOp" value="maskPen"/>
-      <inkml:brushProperty name="ignorePressure" value="1"/>
-    </inkml:brush>
-  </inkml:definitions>
-  <inkml:trace contextRef="#ctx0" brushRef="#br0">5 1,'-1'-1,"1"1,0 0,0 0,0 0,0 1,0-1,-1 0,1 0,0 0,0 0,0 0,0 0,0 0,-1 0,1 0,0 0,0 0,0 0,0 0,0 0,0 1,0-1,-1 0,1 0,0 0,0 0,0 0,0 0,0 1,0-1,0 0,0 0,0 0,0 0,0 0,0 1,0-1,0 0,0 0,0 0,0 0,0 1,0-1,0 0,0 0,0 0,0 0,0 0,0 1,0-1,0 0,0 0,0 0,1 0,-1 0,0 0,0 0,0 1,0-1,0 0,15 4,18 0,94-5,52 3,-155 1,1 2,-1 1,43 15,-15-4,-20-7</inkml:trace>
-</inkml:ink>
-</file>
-
-<file path=word/ink/ink6.xml><?xml version="1.0" encoding="utf-8"?>
-<inkml:ink xmlns:inkml="http://www.w3.org/2003/InkML">
-  <inkml:definitions>
-    <inkml:context xml:id="ctx0">
-      <inkml:inkSource xml:id="inkSrc0">
-        <inkml:traceFormat>
-          <inkml:channel name="X" type="integer" min="-2.14748E9" max="2.14748E9" units="cm"/>
-          <inkml:channel name="Y" type="integer" min="-2.14748E9" max="2.14748E9" units="cm"/>
-        </inkml:traceFormat>
-        <inkml:channelProperties>
-          <inkml:channelProperty channel="X" name="resolution" value="1000" units="1/cm"/>
-          <inkml:channelProperty channel="Y" name="resolution" value="1000" units="1/cm"/>
-        </inkml:channelProperties>
-      </inkml:inkSource>
-      <inkml:timestamp xml:id="ts0" timeString="2021-11-01T21:12:06.076"/>
-    </inkml:context>
-    <inkml:brush xml:id="br0">
-      <inkml:brushProperty name="width" value="0.2" units="cm"/>
-      <inkml:brushProperty name="height" value="0.4" units="cm"/>
-      <inkml:brushProperty name="color" value="#00F900"/>
-      <inkml:brushProperty name="tip" value="rectangle"/>
-      <inkml:brushProperty name="rasterOp" value="maskPen"/>
-      <inkml:brushProperty name="ignorePressure" value="1"/>
-    </inkml:brush>
-  </inkml:definitions>
-  <inkml:trace contextRef="#ctx0" brushRef="#br0">0 1,'0'3,"0"0,1 0,-1 0,1 0,-1 0,1 0,0 0,0 0,1 0,-1 0,0-1,1 1,0 0,-1-1,1 0,0 1,1-1,-1 0,0 0,0 0,1 0,-1 0,1-1,0 1,-1-1,6 2,6 2,-1-1,1 0,0-1,21 2,-33-5,143 11,202-9,-181-5,-32 3,-115 0</inkml:trace>
-</inkml:ink>
-</file>
-
-<file path=word/ink/ink7.xml><?xml version="1.0" encoding="utf-8"?>
-<inkml:ink xmlns:inkml="http://www.w3.org/2003/InkML">
-  <inkml:definitions>
-    <inkml:context xml:id="ctx0">
-      <inkml:inkSource xml:id="inkSrc0">
-        <inkml:traceFormat>
-          <inkml:channel name="X" type="integer" min="-2.14748E9" max="2.14748E9" units="cm"/>
-          <inkml:channel name="Y" type="integer" min="-2.14748E9" max="2.14748E9" units="cm"/>
-          <inkml:channel name="F" type="integer" max="32767" units="dev"/>
-        </inkml:traceFormat>
-        <inkml:channelProperties>
-          <inkml:channelProperty channel="X" name="resolution" value="1000" units="1/cm"/>
-          <inkml:channelProperty channel="Y" name="resolution" value="1000" units="1/cm"/>
-          <inkml:channelProperty channel="F" name="resolution" value="0" units="1/dev"/>
-        </inkml:channelProperties>
-      </inkml:inkSource>
-      <inkml:timestamp xml:id="ts0" timeString="2021-11-01T21:12:37.004"/>
-    </inkml:context>
-    <inkml:brush xml:id="br0">
-      <inkml:brushProperty name="width" value="0.05" units="cm"/>
-      <inkml:brushProperty name="height" value="0.05" units="cm"/>
-    </inkml:brush>
-  </inkml:definitions>
-  <inkml:trace contextRef="#ctx0" brushRef="#br0">0 0 24575,'3'0'0,"0"1"0,0-1 0,0 1 0,-1-1 0,1 1 0,0 0 0,0 0 0,-1 0 0,1 0 0,0 1 0,-1-1 0,1 1 0,3 3 0,28 30 0,-20-19 0,12 16 0,-1 2 0,-2 0 0,-1 2 0,-1 0 0,25 64 0,-34-66 0,-1 1 0,-2 1 0,7 57 0,-10-56 0,9 62 0,3 193 0,-17-239 0,0-31 0,0 1 0,-2 0 0,-6 42 0,4-56 29,0-1-1,0 1 1,-1-1-1,0 1 0,-1-1 1,0-1-1,0 1 1,0-1-1,-1 0 1,0 0-1,-13 11 1,7-8-314,-1 1 1,-1-2-1,0 1 1,0-2-1,-24 11 1,6-7-6542</inkml:trace>
-</inkml:ink>
-</file>
-
-<file path=word/ink/ink8.xml><?xml version="1.0" encoding="utf-8"?>
-<inkml:ink xmlns:inkml="http://www.w3.org/2003/InkML">
-  <inkml:definitions>
-    <inkml:context xml:id="ctx0">
-      <inkml:inkSource xml:id="inkSrc0">
-        <inkml:traceFormat>
-          <inkml:channel name="X" type="integer" min="-2.14748E9" max="2.14748E9" units="cm"/>
-          <inkml:channel name="Y" type="integer" min="-2.14748E9" max="2.14748E9" units="cm"/>
-        </inkml:traceFormat>
-        <inkml:channelProperties>
-          <inkml:channelProperty channel="X" name="resolution" value="1000" units="1/cm"/>
-          <inkml:channelProperty channel="Y" name="resolution" value="1000" units="1/cm"/>
-        </inkml:channelProperties>
-      </inkml:inkSource>
-      <inkml:timestamp xml:id="ts0" timeString="2021-11-01T21:12:09.765"/>
-    </inkml:context>
-    <inkml:brush xml:id="br0">
-      <inkml:brushProperty name="width" value="0.2" units="cm"/>
-      <inkml:brushProperty name="height" value="0.4" units="cm"/>
-      <inkml:brushProperty name="color" value="#00F900"/>
-      <inkml:brushProperty name="tip" value="rectangle"/>
-      <inkml:brushProperty name="rasterOp" value="maskPen"/>
-      <inkml:brushProperty name="ignorePressure" value="1"/>
-    </inkml:brush>
-  </inkml:definitions>
-  <inkml:trace contextRef="#ctx0" brushRef="#br0">0 1,'1058'0,"-1036"0</inkml:trace>
-</inkml:ink>
-</file>
-
-<file path=word/ink/ink9.xml><?xml version="1.0" encoding="utf-8"?>
-<inkml:ink xmlns:inkml="http://www.w3.org/2003/InkML">
-  <inkml:definitions>
-    <inkml:context xml:id="ctx0">
-      <inkml:inkSource xml:id="inkSrc0">
-        <inkml:traceFormat>
-          <inkml:channel name="X" type="integer" min="-2.14748E9" max="2.14748E9" units="cm"/>
-          <inkml:channel name="Y" type="integer" min="-2.14748E9" max="2.14748E9" units="cm"/>
-        </inkml:traceFormat>
-        <inkml:channelProperties>
-          <inkml:channelProperty channel="X" name="resolution" value="1000" units="1/cm"/>
-          <inkml:channelProperty channel="Y" name="resolution" value="1000" units="1/cm"/>
-        </inkml:channelProperties>
-      </inkml:inkSource>
-      <inkml:timestamp xml:id="ts0" timeString="2021-11-01T21:12:12.927"/>
-    </inkml:context>
-    <inkml:brush xml:id="br0">
-      <inkml:brushProperty name="width" value="0.2" units="cm"/>
-      <inkml:brushProperty name="height" value="0.4" units="cm"/>
-      <inkml:brushProperty name="color" value="#00F900"/>
-      <inkml:brushProperty name="tip" value="rectangle"/>
-      <inkml:brushProperty name="rasterOp" value="maskPen"/>
-      <inkml:brushProperty name="ignorePressure" value="1"/>
-    </inkml:brush>
-  </inkml:definitions>
-  <inkml:trace contextRef="#ctx0" brushRef="#br0">5 44,'0'-1,"-1"1,1-1,-1 0,1 0,-1 0,1 0,0 0,-1 0,1 0,0 0,0 0,0 0,0 0,0 0,0-1,0 1,0 0,0 0,1 0,-1 0,0 0,1 0,0-1,0 1,0-1,0 1,0 0,1 0,-1 0,0 0,1 0,-1 1,0-1,1 0,-1 1,1-1,-1 1,3-1,7-1,1 0,-1 1,20 1,-19 0,537 0,-239 1,-291-1</inkml:trace>
-</inkml:ink>
-</file>
-
 <file path=word/theme/theme1.xml><?xml version="1.0" encoding="utf-8"?>
 <a:theme xmlns:a="http://schemas.openxmlformats.org/drawingml/2006/main" name="Office Theme">
   <a:themeElements>

</xml_diff>

<commit_message>
Fixed numbering and removed yellow comments
</commit_message>
<xml_diff>
--- a/docs/TempleteCD(COMP503).docx
+++ b/docs/TempleteCD(COMP503).docx
@@ -146,6 +146,72 @@
             <w:r>
               <w:rPr>
                 <w:b/>
+                <w:noProof/>
+                <w:lang w:eastAsia="en-US"/>
+              </w:rPr>
+              <mc:AlternateContent>
+                <mc:Choice Requires="wpi">
+                  <w:drawing>
+                    <wp:anchor distT="0" distB="0" distL="114300" distR="114300" simplePos="0" relativeHeight="251671552" behindDoc="0" locked="0" layoutInCell="1" allowOverlap="1" wp14:anchorId="43D8235D" wp14:editId="4796D89B">
+                      <wp:simplePos x="0" y="0"/>
+                      <wp:positionH relativeFrom="column">
+                        <wp:posOffset>154185</wp:posOffset>
+                      </wp:positionH>
+                      <wp:positionV relativeFrom="paragraph">
+                        <wp:posOffset>81000</wp:posOffset>
+                      </wp:positionV>
+                      <wp:extent cx="750240" cy="360"/>
+                      <wp:effectExtent l="76200" t="114300" r="88265" b="133350"/>
+                      <wp:wrapNone/>
+                      <wp:docPr id="16" name="Ink 16"/>
+                      <wp:cNvGraphicFramePr/>
+                      <a:graphic xmlns:a="http://schemas.openxmlformats.org/drawingml/2006/main">
+                        <a:graphicData uri="http://schemas.microsoft.com/office/word/2010/wordprocessingInk">
+                          <w14:contentPart bwMode="auto" r:id="rId7">
+                            <w14:nvContentPartPr>
+                              <w14:cNvContentPartPr/>
+                            </w14:nvContentPartPr>
+                            <w14:xfrm>
+                              <a:off x="0" y="0"/>
+                              <a:ext cx="750240" cy="360"/>
+                            </w14:xfrm>
+                          </w14:contentPart>
+                        </a:graphicData>
+                      </a:graphic>
+                    </wp:anchor>
+                  </w:drawing>
+                </mc:Choice>
+                <mc:Fallback>
+                  <w:pict>
+                    <v:shapetype w14:anchorId="0AEDE93B" id="_x0000_t75" coordsize="21600,21600" o:spt="75" o:preferrelative="t" path="m@4@5l@4@11@9@11@9@5xe" filled="f" stroked="f">
+                      <v:stroke joinstyle="miter"/>
+                      <v:formulas>
+                        <v:f eqn="if lineDrawn pixelLineWidth 0"/>
+                        <v:f eqn="sum @0 1 0"/>
+                        <v:f eqn="sum 0 0 @1"/>
+                        <v:f eqn="prod @2 1 2"/>
+                        <v:f eqn="prod @3 21600 pixelWidth"/>
+                        <v:f eqn="prod @3 21600 pixelHeight"/>
+                        <v:f eqn="sum @0 0 1"/>
+                        <v:f eqn="prod @6 1 2"/>
+                        <v:f eqn="prod @7 21600 pixelWidth"/>
+                        <v:f eqn="sum @8 21600 0"/>
+                        <v:f eqn="prod @7 21600 pixelHeight"/>
+                        <v:f eqn="sum @10 21600 0"/>
+                      </v:formulas>
+                      <v:path o:extrusionok="f" gradientshapeok="t" o:connecttype="rect"/>
+                      <o:lock v:ext="edit" aspectratio="t"/>
+                    </v:shapetype>
+                    <v:shape id="Ink 16" o:spid="_x0000_s1026" type="#_x0000_t75" style="position:absolute;margin-left:9.35pt;margin-top:.75pt;width:64.7pt;height:11.4pt;z-index:251671552;visibility:visible;mso-wrap-style:square;mso-wrap-distance-left:9pt;mso-wrap-distance-top:0;mso-wrap-distance-right:9pt;mso-wrap-distance-bottom:0;mso-position-horizontal:absolute;mso-position-horizontal-relative:text;mso-position-vertical:absolute;mso-position-vertical-relative:text" o:gfxdata="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">
+                      <v:imagedata r:id="rId8" o:title=""/>
+                    </v:shape>
+                  </w:pict>
+                </mc:Fallback>
+              </mc:AlternateContent>
+            </w:r>
+            <w:r>
+              <w:rPr>
+                <w:b/>
                 <w:lang w:eastAsia="en-US"/>
               </w:rPr>
               <w:t>COMP503</w:t>
@@ -212,6 +278,53 @@
             <w:r>
               <w:rPr>
                 <w:b/>
+                <w:noProof/>
+                <w:lang w:eastAsia="en-US"/>
+              </w:rPr>
+              <mc:AlternateContent>
+                <mc:Choice Requires="wpi">
+                  <w:drawing>
+                    <wp:anchor distT="0" distB="0" distL="114300" distR="114300" simplePos="0" relativeHeight="251672576" behindDoc="0" locked="0" layoutInCell="1" allowOverlap="1" wp14:anchorId="35AD7AD6" wp14:editId="6512717C">
+                      <wp:simplePos x="0" y="0"/>
+                      <wp:positionH relativeFrom="column">
+                        <wp:posOffset>157425</wp:posOffset>
+                      </wp:positionH>
+                      <wp:positionV relativeFrom="paragraph">
+                        <wp:posOffset>66430</wp:posOffset>
+                      </wp:positionV>
+                      <wp:extent cx="3008520" cy="88560"/>
+                      <wp:effectExtent l="76200" t="95250" r="0" b="140335"/>
+                      <wp:wrapNone/>
+                      <wp:docPr id="17" name="Ink 17"/>
+                      <wp:cNvGraphicFramePr/>
+                      <a:graphic xmlns:a="http://schemas.openxmlformats.org/drawingml/2006/main">
+                        <a:graphicData uri="http://schemas.microsoft.com/office/word/2010/wordprocessingInk">
+                          <w14:contentPart bwMode="auto" r:id="rId9">
+                            <w14:nvContentPartPr>
+                              <w14:cNvContentPartPr/>
+                            </w14:nvContentPartPr>
+                            <w14:xfrm>
+                              <a:off x="0" y="0"/>
+                              <a:ext cx="3008520" cy="88560"/>
+                            </w14:xfrm>
+                          </w14:contentPart>
+                        </a:graphicData>
+                      </a:graphic>
+                    </wp:anchor>
+                  </w:drawing>
+                </mc:Choice>
+                <mc:Fallback>
+                  <w:pict>
+                    <v:shape w14:anchorId="49BD1805" id="Ink 17" o:spid="_x0000_s1026" type="#_x0000_t75" style="position:absolute;margin-left:9.55pt;margin-top:-.4pt;width:242.6pt;height:18.3pt;z-index:251672576;visibility:visible;mso-wrap-style:square;mso-wrap-distance-left:9pt;mso-wrap-distance-top:0;mso-wrap-distance-right:9pt;mso-wrap-distance-bottom:0;mso-position-horizontal:absolute;mso-position-horizontal-relative:text;mso-position-vertical:absolute;mso-position-vertical-relative:text" o:gfxdata="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">
+                      <v:imagedata r:id="rId10" o:title=""/>
+                    </v:shape>
+                  </w:pict>
+                </mc:Fallback>
+              </mc:AlternateContent>
+            </w:r>
+            <w:r>
+              <w:rPr>
+                <w:b/>
                 <w:lang w:eastAsia="en-US"/>
               </w:rPr>
               <w:t>Fundamentals of Computer Programming</w:t>
@@ -279,6 +392,53 @@
             <w:r>
               <w:rPr>
                 <w:b/>
+                <w:noProof/>
+                <w:lang w:eastAsia="x-none"/>
+              </w:rPr>
+              <mc:AlternateContent>
+                <mc:Choice Requires="wpi">
+                  <w:drawing>
+                    <wp:anchor distT="0" distB="0" distL="114300" distR="114300" simplePos="0" relativeHeight="251668480" behindDoc="0" locked="0" layoutInCell="1" allowOverlap="1" wp14:anchorId="37EF1955" wp14:editId="5D62A17E">
+                      <wp:simplePos x="0" y="0"/>
+                      <wp:positionH relativeFrom="column">
+                        <wp:posOffset>184425</wp:posOffset>
+                      </wp:positionH>
+                      <wp:positionV relativeFrom="paragraph">
+                        <wp:posOffset>78500</wp:posOffset>
+                      </wp:positionV>
+                      <wp:extent cx="86400" cy="5760"/>
+                      <wp:effectExtent l="76200" t="114300" r="104140" b="127635"/>
+                      <wp:wrapNone/>
+                      <wp:docPr id="13" name="Ink 13"/>
+                      <wp:cNvGraphicFramePr/>
+                      <a:graphic xmlns:a="http://schemas.openxmlformats.org/drawingml/2006/main">
+                        <a:graphicData uri="http://schemas.microsoft.com/office/word/2010/wordprocessingInk">
+                          <w14:contentPart bwMode="auto" r:id="rId11">
+                            <w14:nvContentPartPr>
+                              <w14:cNvContentPartPr/>
+                            </w14:nvContentPartPr>
+                            <w14:xfrm>
+                              <a:off x="0" y="0"/>
+                              <a:ext cx="86400" cy="5760"/>
+                            </w14:xfrm>
+                          </w14:contentPart>
+                        </a:graphicData>
+                      </a:graphic>
+                    </wp:anchor>
+                  </w:drawing>
+                </mc:Choice>
+                <mc:Fallback>
+                  <w:pict>
+                    <v:shape w14:anchorId="2442C3BB" id="Ink 13" o:spid="_x0000_s1026" type="#_x0000_t75" style="position:absolute;margin-left:11.7pt;margin-top:.55pt;width:12.45pt;height:11.75pt;z-index:251668480;visibility:visible;mso-wrap-style:square;mso-wrap-distance-left:9pt;mso-wrap-distance-top:0;mso-wrap-distance-right:9pt;mso-wrap-distance-bottom:0;mso-position-horizontal:absolute;mso-position-horizontal-relative:text;mso-position-vertical:absolute;mso-position-vertical-relative:text" o:gfxdata="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">
+                      <v:imagedata r:id="rId12" o:title=""/>
+                    </v:shape>
+                  </w:pict>
+                </mc:Fallback>
+              </mc:AlternateContent>
+            </w:r>
+            <w:r>
+              <w:rPr>
+                <w:b/>
                 <w:lang w:eastAsia="x-none"/>
               </w:rPr>
               <w:t>5</w:t>
@@ -347,6 +507,100 @@
             <w:r>
               <w:rPr>
                 <w:b/>
+                <w:noProof/>
+                <w:lang w:eastAsia="x-none"/>
+              </w:rPr>
+              <mc:AlternateContent>
+                <mc:Choice Requires="wpi">
+                  <w:drawing>
+                    <wp:anchor distT="0" distB="0" distL="114300" distR="114300" simplePos="0" relativeHeight="251670528" behindDoc="0" locked="0" layoutInCell="1" allowOverlap="1" wp14:anchorId="4CD2A1DD" wp14:editId="4C9E6C1A">
+                      <wp:simplePos x="0" y="0"/>
+                      <wp:positionH relativeFrom="column">
+                        <wp:posOffset>494385</wp:posOffset>
+                      </wp:positionH>
+                      <wp:positionV relativeFrom="paragraph">
+                        <wp:posOffset>-122910</wp:posOffset>
+                      </wp:positionV>
+                      <wp:extent cx="148320" cy="256320"/>
+                      <wp:effectExtent l="38100" t="38100" r="42545" b="48895"/>
+                      <wp:wrapNone/>
+                      <wp:docPr id="15" name="Ink 15"/>
+                      <wp:cNvGraphicFramePr/>
+                      <a:graphic xmlns:a="http://schemas.openxmlformats.org/drawingml/2006/main">
+                        <a:graphicData uri="http://schemas.microsoft.com/office/word/2010/wordprocessingInk">
+                          <w14:contentPart bwMode="auto" r:id="rId13">
+                            <w14:nvContentPartPr>
+                              <w14:cNvContentPartPr/>
+                            </w14:nvContentPartPr>
+                            <w14:xfrm>
+                              <a:off x="0" y="0"/>
+                              <a:ext cx="148320" cy="256320"/>
+                            </w14:xfrm>
+                          </w14:contentPart>
+                        </a:graphicData>
+                      </a:graphic>
+                    </wp:anchor>
+                  </w:drawing>
+                </mc:Choice>
+                <mc:Fallback>
+                  <w:pict>
+                    <v:shape w14:anchorId="7B8EDF3F" id="Ink 15" o:spid="_x0000_s1026" type="#_x0000_t75" style="position:absolute;margin-left:38.25pt;margin-top:-10.4pt;width:13.1pt;height:21.6pt;z-index:251670528;visibility:visible;mso-wrap-style:square;mso-wrap-distance-left:9pt;mso-wrap-distance-top:0;mso-wrap-distance-right:9pt;mso-wrap-distance-bottom:0;mso-position-horizontal:absolute;mso-position-horizontal-relative:text;mso-position-vertical:absolute;mso-position-vertical-relative:text" o:gfxdata="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">
+                      <v:imagedata r:id="rId14" o:title=""/>
+                    </v:shape>
+                  </w:pict>
+                </mc:Fallback>
+              </mc:AlternateContent>
+            </w:r>
+            <w:r>
+              <w:rPr>
+                <w:b/>
+                <w:noProof/>
+                <w:lang w:eastAsia="x-none"/>
+              </w:rPr>
+              <mc:AlternateContent>
+                <mc:Choice Requires="wpi">
+                  <w:drawing>
+                    <wp:anchor distT="0" distB="0" distL="114300" distR="114300" simplePos="0" relativeHeight="251669504" behindDoc="0" locked="0" layoutInCell="1" allowOverlap="1" wp14:anchorId="63087141" wp14:editId="56FE7331">
+                      <wp:simplePos x="0" y="0"/>
+                      <wp:positionH relativeFrom="column">
+                        <wp:posOffset>137265</wp:posOffset>
+                      </wp:positionH>
+                      <wp:positionV relativeFrom="paragraph">
+                        <wp:posOffset>79770</wp:posOffset>
+                      </wp:positionV>
+                      <wp:extent cx="208800" cy="28080"/>
+                      <wp:effectExtent l="57150" t="114300" r="96520" b="124460"/>
+                      <wp:wrapNone/>
+                      <wp:docPr id="14" name="Ink 14"/>
+                      <wp:cNvGraphicFramePr/>
+                      <a:graphic xmlns:a="http://schemas.openxmlformats.org/drawingml/2006/main">
+                        <a:graphicData uri="http://schemas.microsoft.com/office/word/2010/wordprocessingInk">
+                          <w14:contentPart bwMode="auto" r:id="rId15">
+                            <w14:nvContentPartPr>
+                              <w14:cNvContentPartPr/>
+                            </w14:nvContentPartPr>
+                            <w14:xfrm>
+                              <a:off x="0" y="0"/>
+                              <a:ext cx="208800" cy="28080"/>
+                            </w14:xfrm>
+                          </w14:contentPart>
+                        </a:graphicData>
+                      </a:graphic>
+                    </wp:anchor>
+                  </w:drawing>
+                </mc:Choice>
+                <mc:Fallback>
+                  <w:pict>
+                    <v:shape w14:anchorId="51DDDEAB" id="Ink 14" o:spid="_x0000_s1026" type="#_x0000_t75" style="position:absolute;margin-left:8pt;margin-top:.65pt;width:22.15pt;height:13.5pt;z-index:251669504;visibility:visible;mso-wrap-style:square;mso-wrap-distance-left:9pt;mso-wrap-distance-top:0;mso-wrap-distance-right:9pt;mso-wrap-distance-bottom:0;mso-position-horizontal:absolute;mso-position-horizontal-relative:text;mso-position-vertical:absolute;mso-position-vertical-relative:text" o:gfxdata="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">
+                      <v:imagedata r:id="rId16" o:title=""/>
+                    </v:shape>
+                  </w:pict>
+                </mc:Fallback>
+              </mc:AlternateContent>
+            </w:r>
+            <w:r>
+              <w:rPr>
+                <w:b/>
                 <w:w w:val="101"/>
                 <w:lang w:eastAsia="x-none"/>
               </w:rPr>
@@ -430,6 +684,53 @@
             <w:r>
               <w:rPr>
                 <w:b/>
+                <w:noProof/>
+                <w:lang w:eastAsia="x-none"/>
+              </w:rPr>
+              <mc:AlternateContent>
+                <mc:Choice Requires="wpi">
+                  <w:drawing>
+                    <wp:anchor distT="0" distB="0" distL="114300" distR="114300" simplePos="0" relativeHeight="251664384" behindDoc="0" locked="0" layoutInCell="1" allowOverlap="1" wp14:anchorId="186FA3AB" wp14:editId="3F9FF223">
+                      <wp:simplePos x="0" y="0"/>
+                      <wp:positionH relativeFrom="column">
+                        <wp:posOffset>174705</wp:posOffset>
+                      </wp:positionH>
+                      <wp:positionV relativeFrom="paragraph">
+                        <wp:posOffset>81040</wp:posOffset>
+                      </wp:positionV>
+                      <wp:extent cx="342720" cy="36720"/>
+                      <wp:effectExtent l="76200" t="114300" r="95885" b="116205"/>
+                      <wp:wrapNone/>
+                      <wp:docPr id="8" name="Ink 8"/>
+                      <wp:cNvGraphicFramePr/>
+                      <a:graphic xmlns:a="http://schemas.openxmlformats.org/drawingml/2006/main">
+                        <a:graphicData uri="http://schemas.microsoft.com/office/word/2010/wordprocessingInk">
+                          <w14:contentPart bwMode="auto" r:id="rId17">
+                            <w14:nvContentPartPr>
+                              <w14:cNvContentPartPr/>
+                            </w14:nvContentPartPr>
+                            <w14:xfrm>
+                              <a:off x="0" y="0"/>
+                              <a:ext cx="342720" cy="36720"/>
+                            </w14:xfrm>
+                          </w14:contentPart>
+                        </a:graphicData>
+                      </a:graphic>
+                    </wp:anchor>
+                  </w:drawing>
+                </mc:Choice>
+                <mc:Fallback>
+                  <w:pict>
+                    <v:shape w14:anchorId="6822638D" id="Ink 8" o:spid="_x0000_s1026" type="#_x0000_t75" style="position:absolute;margin-left:10.9pt;margin-top:.75pt;width:32.7pt;height:14.25pt;z-index:251664384;visibility:visible;mso-wrap-style:square;mso-wrap-distance-left:9pt;mso-wrap-distance-top:0;mso-wrap-distance-right:9pt;mso-wrap-distance-bottom:0;mso-position-horizontal:absolute;mso-position-horizontal-relative:text;mso-position-vertical:absolute;mso-position-vertical-relative:text" o:gfxdata="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">
+                      <v:imagedata r:id="rId18" o:title=""/>
+                    </v:shape>
+                  </w:pict>
+                </mc:Fallback>
+              </mc:AlternateContent>
+            </w:r>
+            <w:r>
+              <w:rPr>
+                <w:b/>
                 <w:w w:val="101"/>
                 <w:lang w:eastAsia="x-none"/>
               </w:rPr>
@@ -505,6 +806,100 @@
             <w:r>
               <w:rPr>
                 <w:b/>
+                <w:noProof/>
+                <w:lang w:eastAsia="x-none"/>
+              </w:rPr>
+              <mc:AlternateContent>
+                <mc:Choice Requires="wpi">
+                  <w:drawing>
+                    <wp:anchor distT="0" distB="0" distL="114300" distR="114300" simplePos="0" relativeHeight="251667456" behindDoc="0" locked="0" layoutInCell="1" allowOverlap="1" wp14:anchorId="47FA6136" wp14:editId="27FFA0F0">
+                      <wp:simplePos x="0" y="0"/>
+                      <wp:positionH relativeFrom="column">
+                        <wp:posOffset>662505</wp:posOffset>
+                      </wp:positionH>
+                      <wp:positionV relativeFrom="paragraph">
+                        <wp:posOffset>-110650</wp:posOffset>
+                      </wp:positionV>
+                      <wp:extent cx="123840" cy="481320"/>
+                      <wp:effectExtent l="57150" t="38100" r="47625" b="52705"/>
+                      <wp:wrapNone/>
+                      <wp:docPr id="12" name="Ink 12"/>
+                      <wp:cNvGraphicFramePr/>
+                      <a:graphic xmlns:a="http://schemas.openxmlformats.org/drawingml/2006/main">
+                        <a:graphicData uri="http://schemas.microsoft.com/office/word/2010/wordprocessingInk">
+                          <w14:contentPart bwMode="auto" r:id="rId19">
+                            <w14:nvContentPartPr>
+                              <w14:cNvContentPartPr/>
+                            </w14:nvContentPartPr>
+                            <w14:xfrm>
+                              <a:off x="0" y="0"/>
+                              <a:ext cx="123840" cy="481320"/>
+                            </w14:xfrm>
+                          </w14:contentPart>
+                        </a:graphicData>
+                      </a:graphic>
+                    </wp:anchor>
+                  </w:drawing>
+                </mc:Choice>
+                <mc:Fallback>
+                  <w:pict>
+                    <v:shape w14:anchorId="179DF61D" id="Ink 12" o:spid="_x0000_s1026" type="#_x0000_t75" style="position:absolute;margin-left:51.45pt;margin-top:-9.4pt;width:11.15pt;height:39.35pt;z-index:251667456;visibility:visible;mso-wrap-style:square;mso-wrap-distance-left:9pt;mso-wrap-distance-top:0;mso-wrap-distance-right:9pt;mso-wrap-distance-bottom:0;mso-position-horizontal:absolute;mso-position-horizontal-relative:text;mso-position-vertical:absolute;mso-position-vertical-relative:text" o:gfxdata="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">
+                      <v:imagedata r:id="rId20" o:title=""/>
+                    </v:shape>
+                  </w:pict>
+                </mc:Fallback>
+              </mc:AlternateContent>
+            </w:r>
+            <w:r>
+              <w:rPr>
+                <w:b/>
+                <w:noProof/>
+                <w:lang w:eastAsia="x-none"/>
+              </w:rPr>
+              <mc:AlternateContent>
+                <mc:Choice Requires="wpi">
+                  <w:drawing>
+                    <wp:anchor distT="0" distB="0" distL="114300" distR="114300" simplePos="0" relativeHeight="251665408" behindDoc="0" locked="0" layoutInCell="1" allowOverlap="1" wp14:anchorId="59A674A6" wp14:editId="5ADF2D5D">
+                      <wp:simplePos x="0" y="0"/>
+                      <wp:positionH relativeFrom="column">
+                        <wp:posOffset>174705</wp:posOffset>
+                      </wp:positionH>
+                      <wp:positionV relativeFrom="paragraph">
+                        <wp:posOffset>102470</wp:posOffset>
+                      </wp:positionV>
+                      <wp:extent cx="389160" cy="360"/>
+                      <wp:effectExtent l="76200" t="114300" r="87630" b="133350"/>
+                      <wp:wrapNone/>
+                      <wp:docPr id="9" name="Ink 9"/>
+                      <wp:cNvGraphicFramePr/>
+                      <a:graphic xmlns:a="http://schemas.openxmlformats.org/drawingml/2006/main">
+                        <a:graphicData uri="http://schemas.microsoft.com/office/word/2010/wordprocessingInk">
+                          <w14:contentPart bwMode="auto" r:id="rId21">
+                            <w14:nvContentPartPr>
+                              <w14:cNvContentPartPr/>
+                            </w14:nvContentPartPr>
+                            <w14:xfrm>
+                              <a:off x="0" y="0"/>
+                              <a:ext cx="389160" cy="360"/>
+                            </w14:xfrm>
+                          </w14:contentPart>
+                        </a:graphicData>
+                      </a:graphic>
+                    </wp:anchor>
+                  </w:drawing>
+                </mc:Choice>
+                <mc:Fallback>
+                  <w:pict>
+                    <v:shape w14:anchorId="2B71DA99" id="Ink 9" o:spid="_x0000_s1026" type="#_x0000_t75" style="position:absolute;margin-left:10.9pt;margin-top:2.4pt;width:36.35pt;height:11.4pt;z-index:251665408;visibility:visible;mso-wrap-style:square;mso-wrap-distance-left:9pt;mso-wrap-distance-top:0;mso-wrap-distance-right:9pt;mso-wrap-distance-bottom:0;mso-position-horizontal:absolute;mso-position-horizontal-relative:text;mso-position-vertical:absolute;mso-position-vertical-relative:text" o:gfxdata="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">
+                      <v:imagedata r:id="rId22" o:title=""/>
+                    </v:shape>
+                  </w:pict>
+                </mc:Fallback>
+              </mc:AlternateContent>
+            </w:r>
+            <w:r>
+              <w:rPr>
+                <w:b/>
                 <w:w w:val="101"/>
                 <w:lang w:eastAsia="x-none"/>
               </w:rPr>
@@ -573,6 +968,53 @@
             <w:r>
               <w:rPr>
                 <w:b/>
+                <w:noProof/>
+                <w:lang w:eastAsia="x-none"/>
+              </w:rPr>
+              <mc:AlternateContent>
+                <mc:Choice Requires="wpi">
+                  <w:drawing>
+                    <wp:anchor distT="0" distB="0" distL="114300" distR="114300" simplePos="0" relativeHeight="251666432" behindDoc="0" locked="0" layoutInCell="1" allowOverlap="1" wp14:anchorId="07EA7612" wp14:editId="1F477E43">
+                      <wp:simplePos x="0" y="0"/>
+                      <wp:positionH relativeFrom="column">
+                        <wp:posOffset>172905</wp:posOffset>
+                      </wp:positionH>
+                      <wp:positionV relativeFrom="paragraph">
+                        <wp:posOffset>98340</wp:posOffset>
+                      </wp:positionV>
+                      <wp:extent cx="353160" cy="16200"/>
+                      <wp:effectExtent l="76200" t="95250" r="104140" b="136525"/>
+                      <wp:wrapNone/>
+                      <wp:docPr id="10" name="Ink 10"/>
+                      <wp:cNvGraphicFramePr/>
+                      <a:graphic xmlns:a="http://schemas.openxmlformats.org/drawingml/2006/main">
+                        <a:graphicData uri="http://schemas.microsoft.com/office/word/2010/wordprocessingInk">
+                          <w14:contentPart bwMode="auto" r:id="rId23">
+                            <w14:nvContentPartPr>
+                              <w14:cNvContentPartPr/>
+                            </w14:nvContentPartPr>
+                            <w14:xfrm>
+                              <a:off x="0" y="0"/>
+                              <a:ext cx="353160" cy="16200"/>
+                            </w14:xfrm>
+                          </w14:contentPart>
+                        </a:graphicData>
+                      </a:graphic>
+                    </wp:anchor>
+                  </w:drawing>
+                </mc:Choice>
+                <mc:Fallback>
+                  <w:pict>
+                    <v:shape w14:anchorId="0E131A70" id="Ink 10" o:spid="_x0000_s1026" type="#_x0000_t75" style="position:absolute;margin-left:10.8pt;margin-top:2.1pt;width:33.45pt;height:12.65pt;z-index:251666432;visibility:visible;mso-wrap-style:square;mso-wrap-distance-left:9pt;mso-wrap-distance-top:0;mso-wrap-distance-right:9pt;mso-wrap-distance-bottom:0;mso-position-horizontal:absolute;mso-position-horizontal-relative:text;mso-position-vertical:absolute;mso-position-vertical-relative:text" o:gfxdata="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">
+                      <v:imagedata r:id="rId24" o:title=""/>
+                    </v:shape>
+                  </w:pict>
+                </mc:Fallback>
+              </mc:AlternateContent>
+            </w:r>
+            <w:r>
+              <w:rPr>
+                <w:b/>
                 <w:w w:val="101"/>
                 <w:lang w:eastAsia="x-none"/>
               </w:rPr>
@@ -610,6 +1052,53 @@
             <w:r>
               <w:rPr>
                 <w:b/>
+                <w:noProof/>
+                <w:lang w:eastAsia="x-none"/>
+              </w:rPr>
+              <mc:AlternateContent>
+                <mc:Choice Requires="wpi">
+                  <w:drawing>
+                    <wp:anchor distT="0" distB="0" distL="114300" distR="114300" simplePos="0" relativeHeight="251673600" behindDoc="0" locked="0" layoutInCell="1" allowOverlap="1" wp14:anchorId="0D57AEF0" wp14:editId="4D57FBEF">
+                      <wp:simplePos x="0" y="0"/>
+                      <wp:positionH relativeFrom="column">
+                        <wp:posOffset>1106165</wp:posOffset>
+                      </wp:positionH>
+                      <wp:positionV relativeFrom="paragraph">
+                        <wp:posOffset>59650</wp:posOffset>
+                      </wp:positionV>
+                      <wp:extent cx="485280" cy="1227960"/>
+                      <wp:effectExtent l="76200" t="114300" r="86360" b="125095"/>
+                      <wp:wrapNone/>
+                      <wp:docPr id="20" name="Ink 20"/>
+                      <wp:cNvGraphicFramePr/>
+                      <a:graphic xmlns:a="http://schemas.openxmlformats.org/drawingml/2006/main">
+                        <a:graphicData uri="http://schemas.microsoft.com/office/word/2010/wordprocessingInk">
+                          <w14:contentPart bwMode="auto" r:id="rId25">
+                            <w14:nvContentPartPr>
+                              <w14:cNvContentPartPr/>
+                            </w14:nvContentPartPr>
+                            <w14:xfrm>
+                              <a:off x="0" y="0"/>
+                              <a:ext cx="485280" cy="1227960"/>
+                            </w14:xfrm>
+                          </w14:contentPart>
+                        </a:graphicData>
+                      </a:graphic>
+                    </wp:anchor>
+                  </w:drawing>
+                </mc:Choice>
+                <mc:Fallback>
+                  <w:pict>
+                    <v:shape w14:anchorId="1ACD0F1B" id="Ink 20" o:spid="_x0000_s1026" type="#_x0000_t75" style="position:absolute;margin-left:84.25pt;margin-top:-.95pt;width:43.85pt;height:108.05pt;z-index:251673600;visibility:visible;mso-wrap-style:square;mso-wrap-distance-left:9pt;mso-wrap-distance-top:0;mso-wrap-distance-right:9pt;mso-wrap-distance-bottom:0;mso-position-horizontal:absolute;mso-position-horizontal-relative:text;mso-position-vertical:absolute;mso-position-vertical-relative:text" o:gfxdata="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">
+                      <v:imagedata r:id="rId26" o:title=""/>
+                    </v:shape>
+                  </w:pict>
+                </mc:Fallback>
+              </mc:AlternateContent>
+            </w:r>
+            <w:r>
+              <w:rPr>
+                <w:b/>
                 <w:lang w:eastAsia="x-none"/>
               </w:rPr>
               <w:t>Course Aim</w:t>
@@ -649,23 +1138,7 @@
                 <w:sz w:val="22"/>
                 <w:szCs w:val="22"/>
               </w:rPr>
-              <w:t xml:space="preserve">This course introduces students to the fundamental principles of computing logic and the development of </w:t>
-            </w:r>
-            <w:proofErr w:type="gramStart"/>
-            <w:r>
-              <w:rPr>
-                <w:sz w:val="22"/>
-                <w:szCs w:val="22"/>
-              </w:rPr>
-              <w:t>problem solving</w:t>
-            </w:r>
-            <w:proofErr w:type="gramEnd"/>
-            <w:r>
-              <w:rPr>
-                <w:sz w:val="22"/>
-                <w:szCs w:val="22"/>
-              </w:rPr>
-              <w:t xml:space="preserve"> skills using structured programming techniques. The student will acquire basic competence in the chosen programming language and will apply this language to simple tasks using good programming techniques. It includes requirements for problem solving using given tools, steps and strategies, problem analysis, program development and testing. Students will be able to demonstrate an understanding of different programming language features.</w:t>
+              <w:t>This course introduces students to the fundamental principles of computing logic and the development of problem solving skills using structured programming techniques. The student will acquire basic competence in the chosen programming language and will apply this language to simple tasks using good programming techniques. It includes requirements for problem solving using given tools, steps and strategies, problem analysis, program development and testing. Students will be able to demonstrate an understanding of different programming language features.</w:t>
             </w:r>
           </w:p>
         </w:tc>
@@ -860,23 +1333,7 @@
                 <w:sz w:val="22"/>
                 <w:szCs w:val="22"/>
               </w:rPr>
-              <w:t xml:space="preserve">Understand and construct structured programming designs for a given business requirement including basic elements of computer programming such as variables, data and error types, statements, expressions, </w:t>
-            </w:r>
-            <w:proofErr w:type="gramStart"/>
-            <w:r>
-              <w:rPr>
-                <w:sz w:val="22"/>
-                <w:szCs w:val="22"/>
-              </w:rPr>
-              <w:t>operators</w:t>
-            </w:r>
-            <w:proofErr w:type="gramEnd"/>
-            <w:r>
-              <w:rPr>
-                <w:sz w:val="22"/>
-                <w:szCs w:val="22"/>
-              </w:rPr>
-              <w:t xml:space="preserve"> and graphical user-interface.</w:t>
+              <w:t>Understand and construct structured programming designs for a given business requirement including basic elements of computer programming such as variables, data and error types, statements, expressions, operators and graphical user-interface.</w:t>
             </w:r>
           </w:p>
         </w:tc>
@@ -965,23 +1422,7 @@
                 <w:sz w:val="22"/>
                 <w:szCs w:val="22"/>
               </w:rPr>
-              <w:t xml:space="preserve">Understand and apply the simple and nested selection/decision control structure when writing program code to </w:t>
-            </w:r>
-            <w:proofErr w:type="gramStart"/>
-            <w:r>
-              <w:rPr>
-                <w:sz w:val="22"/>
-                <w:szCs w:val="22"/>
-              </w:rPr>
-              <w:t>make a decision</w:t>
-            </w:r>
-            <w:proofErr w:type="gramEnd"/>
-            <w:r>
-              <w:rPr>
-                <w:sz w:val="22"/>
-                <w:szCs w:val="22"/>
-              </w:rPr>
-              <w:t>.</w:t>
+              <w:t>Understand and apply the simple and nested selection/decision control structure when writing program code to make a decision.</w:t>
             </w:r>
           </w:p>
         </w:tc>
@@ -1127,6 +1568,53 @@
             <w:r>
               <w:rPr>
                 <w:b/>
+                <w:noProof/>
+                <w:lang w:eastAsia="x-none"/>
+              </w:rPr>
+              <mc:AlternateContent>
+                <mc:Choice Requires="wpi">
+                  <w:drawing>
+                    <wp:anchor distT="0" distB="0" distL="114300" distR="114300" simplePos="0" relativeHeight="251674624" behindDoc="0" locked="0" layoutInCell="1" allowOverlap="1" wp14:anchorId="6371BB22" wp14:editId="7FC5FDEC">
+                      <wp:simplePos x="0" y="0"/>
+                      <wp:positionH relativeFrom="column">
+                        <wp:posOffset>214305</wp:posOffset>
+                      </wp:positionH>
+                      <wp:positionV relativeFrom="paragraph">
+                        <wp:posOffset>-1653700</wp:posOffset>
+                      </wp:positionV>
+                      <wp:extent cx="412920" cy="3951360"/>
+                      <wp:effectExtent l="76200" t="95250" r="82550" b="144780"/>
+                      <wp:wrapNone/>
+                      <wp:docPr id="21" name="Ink 21"/>
+                      <wp:cNvGraphicFramePr/>
+                      <a:graphic xmlns:a="http://schemas.openxmlformats.org/drawingml/2006/main">
+                        <a:graphicData uri="http://schemas.microsoft.com/office/word/2010/wordprocessingInk">
+                          <w14:contentPart bwMode="auto" r:id="rId27">
+                            <w14:nvContentPartPr>
+                              <w14:cNvContentPartPr/>
+                            </w14:nvContentPartPr>
+                            <w14:xfrm>
+                              <a:off x="0" y="0"/>
+                              <a:ext cx="412920" cy="3951360"/>
+                            </w14:xfrm>
+                          </w14:contentPart>
+                        </a:graphicData>
+                      </a:graphic>
+                    </wp:anchor>
+                  </w:drawing>
+                </mc:Choice>
+                <mc:Fallback>
+                  <w:pict>
+                    <v:shape w14:anchorId="653DDC9F" id="Ink 21" o:spid="_x0000_s1026" type="#_x0000_t75" style="position:absolute;margin-left:14pt;margin-top:-135.85pt;width:38.15pt;height:322.5pt;z-index:251674624;visibility:visible;mso-wrap-style:square;mso-wrap-distance-left:9pt;mso-wrap-distance-top:0;mso-wrap-distance-right:9pt;mso-wrap-distance-bottom:0;mso-position-horizontal:absolute;mso-position-horizontal-relative:text;mso-position-vertical:absolute;mso-position-vertical-relative:text" o:gfxdata="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">
+                      <v:imagedata r:id="rId28" o:title=""/>
+                    </v:shape>
+                  </w:pict>
+                </mc:Fallback>
+              </mc:AlternateContent>
+            </w:r>
+            <w:r>
+              <w:rPr>
+                <w:b/>
                 <w:w w:val="101"/>
                 <w:lang w:eastAsia="x-none"/>
               </w:rPr>
@@ -1159,23 +1647,7 @@
                 <w:sz w:val="22"/>
                 <w:szCs w:val="22"/>
               </w:rPr>
-              <w:t xml:space="preserve">Familiarise with the concept of divide &amp; </w:t>
-            </w:r>
-            <w:proofErr w:type="gramStart"/>
-            <w:r>
-              <w:rPr>
-                <w:sz w:val="22"/>
-                <w:szCs w:val="22"/>
-              </w:rPr>
-              <w:t>conquer, and</w:t>
-            </w:r>
-            <w:proofErr w:type="gramEnd"/>
-            <w:r>
-              <w:rPr>
-                <w:sz w:val="22"/>
-                <w:szCs w:val="22"/>
-              </w:rPr>
-              <w:t xml:space="preserve"> use the technology of “method” for writing effective, efficient and reusable computer program. </w:t>
+              <w:t xml:space="preserve">Familiarise with the concept of divide &amp; conquer, and use the technology of “method” for writing effective, efficient and reusable computer program. </w:t>
             </w:r>
           </w:p>
         </w:tc>
@@ -1424,15 +1896,7 @@
               <w:ind w:left="60" w:right="166"/>
             </w:pPr>
             <w:r>
-              <w:t xml:space="preserve">Develop workplace </w:t>
-            </w:r>
-            <w:proofErr w:type="gramStart"/>
-            <w:r>
-              <w:t>soft-skills</w:t>
-            </w:r>
-            <w:proofErr w:type="gramEnd"/>
-            <w:r>
-              <w:t xml:space="preserve"> including working in groups, writing formal reports, carrying out individual research and/or delivering oral presentations</w:t>
+              <w:t>Develop workplace soft-skills including working in groups, writing formal reports, carrying out individual research and/or delivering oral presentations</w:t>
             </w:r>
           </w:p>
         </w:tc>
@@ -1652,27 +2116,7 @@
                 <w:szCs w:val="16"/>
                 <w:lang w:eastAsia="x-none"/>
               </w:rPr>
-              <w:t>(</w:t>
-            </w:r>
-            <w:proofErr w:type="gramStart"/>
-            <w:r>
-              <w:rPr>
-                <w:b/>
-                <w:sz w:val="16"/>
-                <w:szCs w:val="16"/>
-                <w:lang w:eastAsia="x-none"/>
-              </w:rPr>
-              <w:t>where</w:t>
-            </w:r>
-            <w:proofErr w:type="gramEnd"/>
-            <w:r>
-              <w:rPr>
-                <w:b/>
-                <w:sz w:val="16"/>
-                <w:szCs w:val="16"/>
-                <w:lang w:eastAsia="x-none"/>
-              </w:rPr>
-              <w:t xml:space="preserve"> appropriate)</w:t>
+              <w:t>(where appropriate)</w:t>
             </w:r>
           </w:p>
         </w:tc>
@@ -1850,6 +2294,7 @@
                 <w:b/>
                 <w:lang w:eastAsia="x-none"/>
               </w:rPr>
+              <w:lastRenderedPageBreak/>
               <w:t xml:space="preserve">Summative Assessment </w:t>
             </w:r>
           </w:p>
@@ -2223,6 +2668,52 @@
             </w:pPr>
             <w:r>
               <w:rPr>
+                <w:noProof/>
+                <w:lang w:eastAsia="x-none"/>
+              </w:rPr>
+              <mc:AlternateContent>
+                <mc:Choice Requires="wpi">
+                  <w:drawing>
+                    <wp:anchor distT="0" distB="0" distL="114300" distR="114300" simplePos="0" relativeHeight="251675648" behindDoc="0" locked="0" layoutInCell="1" allowOverlap="1" wp14:anchorId="7ABFD176" wp14:editId="0AA46102">
+                      <wp:simplePos x="0" y="0"/>
+                      <wp:positionH relativeFrom="column">
+                        <wp:posOffset>448305</wp:posOffset>
+                      </wp:positionH>
+                      <wp:positionV relativeFrom="paragraph">
+                        <wp:posOffset>-447320</wp:posOffset>
+                      </wp:positionV>
+                      <wp:extent cx="235440" cy="969840"/>
+                      <wp:effectExtent l="76200" t="95250" r="88900" b="135255"/>
+                      <wp:wrapNone/>
+                      <wp:docPr id="24" name="Ink 24"/>
+                      <wp:cNvGraphicFramePr/>
+                      <a:graphic xmlns:a="http://schemas.openxmlformats.org/drawingml/2006/main">
+                        <a:graphicData uri="http://schemas.microsoft.com/office/word/2010/wordprocessingInk">
+                          <w14:contentPart bwMode="auto" r:id="rId29">
+                            <w14:nvContentPartPr>
+                              <w14:cNvContentPartPr/>
+                            </w14:nvContentPartPr>
+                            <w14:xfrm>
+                              <a:off x="0" y="0"/>
+                              <a:ext cx="235440" cy="969840"/>
+                            </w14:xfrm>
+                          </w14:contentPart>
+                        </a:graphicData>
+                      </a:graphic>
+                    </wp:anchor>
+                  </w:drawing>
+                </mc:Choice>
+                <mc:Fallback>
+                  <w:pict>
+                    <v:shape w14:anchorId="78226644" id="Ink 24" o:spid="_x0000_s1026" type="#_x0000_t75" style="position:absolute;margin-left:32.45pt;margin-top:-40.85pt;width:24.25pt;height:87.7pt;z-index:251675648;visibility:visible;mso-wrap-style:square;mso-wrap-distance-left:9pt;mso-wrap-distance-top:0;mso-wrap-distance-right:9pt;mso-wrap-distance-bottom:0;mso-position-horizontal:absolute;mso-position-horizontal-relative:text;mso-position-vertical:absolute;mso-position-vertical-relative:text" o:gfxdata="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">
+                      <v:imagedata r:id="rId30" o:title=""/>
+                    </v:shape>
+                  </w:pict>
+                </mc:Fallback>
+              </mc:AlternateContent>
+            </w:r>
+            <w:r>
+              <w:rPr>
                 <w:lang w:eastAsia="x-none"/>
               </w:rPr>
               <w:t>Assignment 2</w:t>
@@ -2250,6 +2741,98 @@
                 <w:lang w:eastAsia="x-none"/>
               </w:rPr>
             </w:pPr>
+            <w:r>
+              <w:rPr>
+                <w:noProof/>
+                <w:lang w:eastAsia="x-none"/>
+              </w:rPr>
+              <mc:AlternateContent>
+                <mc:Choice Requires="wpi">
+                  <w:drawing>
+                    <wp:anchor distT="0" distB="0" distL="114300" distR="114300" simplePos="0" relativeHeight="251677696" behindDoc="0" locked="0" layoutInCell="1" allowOverlap="1" wp14:anchorId="2AAD661A" wp14:editId="2BFC63E8">
+                      <wp:simplePos x="0" y="0"/>
+                      <wp:positionH relativeFrom="column">
+                        <wp:posOffset>1175335</wp:posOffset>
+                      </wp:positionH>
+                      <wp:positionV relativeFrom="paragraph">
+                        <wp:posOffset>-377120</wp:posOffset>
+                      </wp:positionV>
+                      <wp:extent cx="160200" cy="902520"/>
+                      <wp:effectExtent l="76200" t="95250" r="87630" b="145415"/>
+                      <wp:wrapNone/>
+                      <wp:docPr id="27" name="Ink 27"/>
+                      <wp:cNvGraphicFramePr/>
+                      <a:graphic xmlns:a="http://schemas.openxmlformats.org/drawingml/2006/main">
+                        <a:graphicData uri="http://schemas.microsoft.com/office/word/2010/wordprocessingInk">
+                          <w14:contentPart bwMode="auto" r:id="rId31">
+                            <w14:nvContentPartPr>
+                              <w14:cNvContentPartPr/>
+                            </w14:nvContentPartPr>
+                            <w14:xfrm>
+                              <a:off x="0" y="0"/>
+                              <a:ext cx="160200" cy="902520"/>
+                            </w14:xfrm>
+                          </w14:contentPart>
+                        </a:graphicData>
+                      </a:graphic>
+                    </wp:anchor>
+                  </w:drawing>
+                </mc:Choice>
+                <mc:Fallback>
+                  <w:pict>
+                    <v:shape w14:anchorId="4C173869" id="Ink 27" o:spid="_x0000_s1026" type="#_x0000_t75" style="position:absolute;margin-left:89.7pt;margin-top:-35.35pt;width:18.25pt;height:82.35pt;z-index:251677696;visibility:visible;mso-wrap-style:square;mso-wrap-distance-left:9pt;mso-wrap-distance-top:0;mso-wrap-distance-right:9pt;mso-wrap-distance-bottom:0;mso-position-horizontal:absolute;mso-position-horizontal-relative:text;mso-position-vertical:absolute;mso-position-vertical-relative:text" o:gfxdata="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">
+                      <v:imagedata r:id="rId32" o:title=""/>
+                    </v:shape>
+                  </w:pict>
+                </mc:Fallback>
+              </mc:AlternateContent>
+            </w:r>
+            <w:r>
+              <w:rPr>
+                <w:noProof/>
+                <w:lang w:eastAsia="x-none"/>
+              </w:rPr>
+              <mc:AlternateContent>
+                <mc:Choice Requires="wpi">
+                  <w:drawing>
+                    <wp:anchor distT="0" distB="0" distL="114300" distR="114300" simplePos="0" relativeHeight="251676672" behindDoc="0" locked="0" layoutInCell="1" allowOverlap="1" wp14:anchorId="3C8EF911" wp14:editId="000B9689">
+                      <wp:simplePos x="0" y="0"/>
+                      <wp:positionH relativeFrom="column">
+                        <wp:posOffset>186055</wp:posOffset>
+                      </wp:positionH>
+                      <wp:positionV relativeFrom="paragraph">
+                        <wp:posOffset>-357320</wp:posOffset>
+                      </wp:positionV>
+                      <wp:extent cx="180000" cy="911160"/>
+                      <wp:effectExtent l="76200" t="114300" r="86995" b="118110"/>
+                      <wp:wrapNone/>
+                      <wp:docPr id="26" name="Ink 26"/>
+                      <wp:cNvGraphicFramePr/>
+                      <a:graphic xmlns:a="http://schemas.openxmlformats.org/drawingml/2006/main">
+                        <a:graphicData uri="http://schemas.microsoft.com/office/word/2010/wordprocessingInk">
+                          <w14:contentPart bwMode="auto" r:id="rId33">
+                            <w14:nvContentPartPr>
+                              <w14:cNvContentPartPr/>
+                            </w14:nvContentPartPr>
+                            <w14:xfrm>
+                              <a:off x="0" y="0"/>
+                              <a:ext cx="180000" cy="911160"/>
+                            </w14:xfrm>
+                          </w14:contentPart>
+                        </a:graphicData>
+                      </a:graphic>
+                    </wp:anchor>
+                  </w:drawing>
+                </mc:Choice>
+                <mc:Fallback>
+                  <w:pict>
+                    <v:shape w14:anchorId="7499B1B9" id="Ink 26" o:spid="_x0000_s1026" type="#_x0000_t75" style="position:absolute;margin-left:11.85pt;margin-top:-33.8pt;width:19.8pt;height:83.1pt;z-index:251676672;visibility:visible;mso-wrap-style:square;mso-wrap-distance-left:9pt;mso-wrap-distance-top:0;mso-wrap-distance-right:9pt;mso-wrap-distance-bottom:0;mso-position-horizontal:absolute;mso-position-horizontal-relative:text;mso-position-vertical:absolute;mso-position-vertical-relative:text" o:gfxdata="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">
+                      <v:imagedata r:id="rId34" o:title=""/>
+                    </v:shape>
+                  </w:pict>
+                </mc:Fallback>
+              </mc:AlternateContent>
+            </w:r>
             <w:r>
               <w:rPr>
                 <w:lang w:eastAsia="x-none"/>
@@ -2427,6 +3010,53 @@
                 <w:lang w:eastAsia="x-none"/>
               </w:rPr>
             </w:pPr>
+            <w:r>
+              <w:rPr>
+                <w:b/>
+                <w:noProof/>
+                <w:lang w:eastAsia="x-none"/>
+              </w:rPr>
+              <mc:AlternateContent>
+                <mc:Choice Requires="wpi">
+                  <w:drawing>
+                    <wp:anchor distT="0" distB="0" distL="114300" distR="114300" simplePos="0" relativeHeight="251680768" behindDoc="0" locked="0" layoutInCell="1" allowOverlap="1" wp14:anchorId="40B3D3DC" wp14:editId="5A5A390A">
+                      <wp:simplePos x="0" y="0"/>
+                      <wp:positionH relativeFrom="column">
+                        <wp:posOffset>506730</wp:posOffset>
+                      </wp:positionH>
+                      <wp:positionV relativeFrom="paragraph">
+                        <wp:posOffset>45085</wp:posOffset>
+                      </wp:positionV>
+                      <wp:extent cx="4818960" cy="3486960"/>
+                      <wp:effectExtent l="38100" t="38100" r="58420" b="56515"/>
+                      <wp:wrapNone/>
+                      <wp:docPr id="31" name="Ink 31"/>
+                      <wp:cNvGraphicFramePr/>
+                      <a:graphic xmlns:a="http://schemas.openxmlformats.org/drawingml/2006/main">
+                        <a:graphicData uri="http://schemas.microsoft.com/office/word/2010/wordprocessingInk">
+                          <w14:contentPart bwMode="auto" r:id="rId35">
+                            <w14:nvContentPartPr>
+                              <w14:cNvContentPartPr/>
+                            </w14:nvContentPartPr>
+                            <w14:xfrm>
+                              <a:off x="0" y="0"/>
+                              <a:ext cx="4818960" cy="3486960"/>
+                            </w14:xfrm>
+                          </w14:contentPart>
+                        </a:graphicData>
+                      </a:graphic>
+                    </wp:anchor>
+                  </w:drawing>
+                </mc:Choice>
+                <mc:Fallback>
+                  <w:pict>
+                    <v:shape w14:anchorId="2F12BDAC" id="Ink 31" o:spid="_x0000_s1026" type="#_x0000_t75" style="position:absolute;margin-left:39.2pt;margin-top:2.85pt;width:380.9pt;height:275.95pt;z-index:251680768;visibility:visible;mso-wrap-style:square;mso-wrap-distance-left:9pt;mso-wrap-distance-top:0;mso-wrap-distance-right:9pt;mso-wrap-distance-bottom:0;mso-position-horizontal:absolute;mso-position-horizontal-relative:text;mso-position-vertical:absolute;mso-position-vertical-relative:text" o:gfxdata="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">
+                      <v:imagedata r:id="rId36" o:title=""/>
+                    </v:shape>
+                  </w:pict>
+                </mc:Fallback>
+              </mc:AlternateContent>
+            </w:r>
             <w:r>
               <w:rPr>
                 <w:b/>
@@ -2743,8 +3373,8 @@
     </w:p>
     <w:p/>
     <w:sectPr>
-      <w:headerReference w:type="default" r:id="rId5"/>
-      <w:footerReference w:type="default" r:id="rId6"/>
+      <w:headerReference w:type="default" r:id="rId37"/>
+      <w:footerReference w:type="default" r:id="rId38"/>
       <w:pgSz w:w="11906" w:h="16838" w:code="9"/>
       <w:pgMar w:top="1440" w:right="1440" w:bottom="1440" w:left="1440" w:header="720" w:footer="720" w:gutter="0"/>
       <w:cols w:space="720"/>
@@ -2752,6 +3382,25 @@
     </w:sectPr>
   </w:body>
 </w:document>
+</file>
+
+<file path=word/endnotes.xml><?xml version="1.0" encoding="utf-8"?>
+<w:endnotes xmlns:wpc="http://schemas.microsoft.com/office/word/2010/wordprocessingCanvas" xmlns:cx="http://schemas.microsoft.com/office/drawing/2014/chartex" xmlns:cx1="http://schemas.microsoft.com/office/drawing/2015/9/8/chartex" xmlns:cx2="http://schemas.microsoft.com/office/drawing/2015/10/21/chartex" xmlns:cx3="http://schemas.microsoft.com/office/drawing/2016/5/9/chartex" xmlns:cx4="http://schemas.microsoft.com/office/drawing/2016/5/10/chartex" xmlns:cx5="http://schemas.microsoft.com/office/drawing/2016/5/11/chartex" xmlns:cx6="http://schemas.microsoft.com/office/drawing/2016/5/12/chartex" xmlns:cx7="http://schemas.microsoft.com/office/drawing/2016/5/13/chartex" xmlns:cx8="http://schemas.microsoft.com/office/drawing/2016/5/14/chartex" xmlns:mc="http://schemas.openxmlformats.org/markup-compatibility/2006" xmlns:aink="http://schemas.microsoft.com/office/drawing/2016/ink" xmlns:am3d="http://schemas.microsoft.com/office/drawing/2017/model3d" xmlns:o="urn:schemas-microsoft-com:office:office" xmlns:r="http://schemas.openxmlformats.org/officeDocument/2006/relationships" xmlns:m="http://schemas.openxmlformats.org/officeDocument/2006/math" xmlns:v="urn:schemas-microsoft-com:vml" xmlns:wp14="http://schemas.microsoft.com/office/word/2010/wordprocessingDrawing" xmlns:wp="http://schemas.openxmlformats.org/drawingml/2006/wordprocessingDrawing" xmlns:w10="urn:schemas-microsoft-com:office:word" xmlns:w="http://schemas.openxmlformats.org/wordprocessingml/2006/main" xmlns:w14="http://schemas.microsoft.com/office/word/2010/wordml" xmlns:w15="http://schemas.microsoft.com/office/word/2012/wordml" xmlns:w16cex="http://schemas.microsoft.com/office/word/2018/wordml/cex" xmlns:w16cid="http://schemas.microsoft.com/office/word/2016/wordml/cid" xmlns:w16="http://schemas.microsoft.com/office/word/2018/wordml" xmlns:w16sdtdh="http://schemas.microsoft.com/office/word/2020/wordml/sdtdatahash" xmlns:w16se="http://schemas.microsoft.com/office/word/2015/wordml/symex" xmlns:wpg="http://schemas.microsoft.com/office/word/2010/wordprocessingGroup" xmlns:wpi="http://schemas.microsoft.com/office/word/2010/wordprocessingInk" xmlns:wne="http://schemas.microsoft.com/office/word/2006/wordml" xmlns:wps="http://schemas.microsoft.com/office/word/2010/wordprocessingShape" mc:Ignorable="w14 w15 w16se w16cid w16 w16cex w16sdtdh wp14">
+  <w:endnote w:type="separator" w:id="-1">
+    <w:p>
+      <w:r>
+        <w:separator/>
+      </w:r>
+    </w:p>
+  </w:endnote>
+  <w:endnote w:type="continuationSeparator" w:id="0">
+    <w:p>
+      <w:r>
+        <w:continuationSeparator/>
+      </w:r>
+    </w:p>
+  </w:endnote>
+</w:endnotes>
 </file>
 
 <file path=word/footer1.xml><?xml version="1.0" encoding="utf-8"?>
@@ -3076,6 +3725,25 @@
 </w:ftr>
 </file>
 
+<file path=word/footnotes.xml><?xml version="1.0" encoding="utf-8"?>
+<w:footnotes xmlns:wpc="http://schemas.microsoft.com/office/word/2010/wordprocessingCanvas" xmlns:cx="http://schemas.microsoft.com/office/drawing/2014/chartex" xmlns:cx1="http://schemas.microsoft.com/office/drawing/2015/9/8/chartex" xmlns:cx2="http://schemas.microsoft.com/office/drawing/2015/10/21/chartex" xmlns:cx3="http://schemas.microsoft.com/office/drawing/2016/5/9/chartex" xmlns:cx4="http://schemas.microsoft.com/office/drawing/2016/5/10/chartex" xmlns:cx5="http://schemas.microsoft.com/office/drawing/2016/5/11/chartex" xmlns:cx6="http://schemas.microsoft.com/office/drawing/2016/5/12/chartex" xmlns:cx7="http://schemas.microsoft.com/office/drawing/2016/5/13/chartex" xmlns:cx8="http://schemas.microsoft.com/office/drawing/2016/5/14/chartex" xmlns:mc="http://schemas.openxmlformats.org/markup-compatibility/2006" xmlns:aink="http://schemas.microsoft.com/office/drawing/2016/ink" xmlns:am3d="http://schemas.microsoft.com/office/drawing/2017/model3d" xmlns:o="urn:schemas-microsoft-com:office:office" xmlns:r="http://schemas.openxmlformats.org/officeDocument/2006/relationships" xmlns:m="http://schemas.openxmlformats.org/officeDocument/2006/math" xmlns:v="urn:schemas-microsoft-com:vml" xmlns:wp14="http://schemas.microsoft.com/office/word/2010/wordprocessingDrawing" xmlns:wp="http://schemas.openxmlformats.org/drawingml/2006/wordprocessingDrawing" xmlns:w10="urn:schemas-microsoft-com:office:word" xmlns:w="http://schemas.openxmlformats.org/wordprocessingml/2006/main" xmlns:w14="http://schemas.microsoft.com/office/word/2010/wordml" xmlns:w15="http://schemas.microsoft.com/office/word/2012/wordml" xmlns:w16cex="http://schemas.microsoft.com/office/word/2018/wordml/cex" xmlns:w16cid="http://schemas.microsoft.com/office/word/2016/wordml/cid" xmlns:w16="http://schemas.microsoft.com/office/word/2018/wordml" xmlns:w16sdtdh="http://schemas.microsoft.com/office/word/2020/wordml/sdtdatahash" xmlns:w16se="http://schemas.microsoft.com/office/word/2015/wordml/symex" xmlns:wpg="http://schemas.microsoft.com/office/word/2010/wordprocessingGroup" xmlns:wpi="http://schemas.microsoft.com/office/word/2010/wordprocessingInk" xmlns:wne="http://schemas.microsoft.com/office/word/2006/wordml" xmlns:wps="http://schemas.microsoft.com/office/word/2010/wordprocessingShape" mc:Ignorable="w14 w15 w16se w16cid w16 w16cex w16sdtdh wp14">
+  <w:footnote w:type="separator" w:id="-1">
+    <w:p>
+      <w:r>
+        <w:separator/>
+      </w:r>
+    </w:p>
+  </w:footnote>
+  <w:footnote w:type="continuationSeparator" w:id="0">
+    <w:p>
+      <w:r>
+        <w:continuationSeparator/>
+      </w:r>
+    </w:p>
+  </w:footnote>
+</w:footnotes>
+</file>
+
 <file path=word/header1.xml><?xml version="1.0" encoding="utf-8"?>
 <w:hdr xmlns:wpc="http://schemas.microsoft.com/office/word/2010/wordprocessingCanvas" xmlns:cx="http://schemas.microsoft.com/office/drawing/2014/chartex" xmlns:cx1="http://schemas.microsoft.com/office/drawing/2015/9/8/chartex" xmlns:cx2="http://schemas.microsoft.com/office/drawing/2015/10/21/chartex" xmlns:cx3="http://schemas.microsoft.com/office/drawing/2016/5/9/chartex" xmlns:cx4="http://schemas.microsoft.com/office/drawing/2016/5/10/chartex" xmlns:cx5="http://schemas.microsoft.com/office/drawing/2016/5/11/chartex" xmlns:cx6="http://schemas.microsoft.com/office/drawing/2016/5/12/chartex" xmlns:cx7="http://schemas.microsoft.com/office/drawing/2016/5/13/chartex" xmlns:cx8="http://schemas.microsoft.com/office/drawing/2016/5/14/chartex" xmlns:mc="http://schemas.openxmlformats.org/markup-compatibility/2006" xmlns:aink="http://schemas.microsoft.com/office/drawing/2016/ink" xmlns:am3d="http://schemas.microsoft.com/office/drawing/2017/model3d" xmlns:o="urn:schemas-microsoft-com:office:office" xmlns:r="http://schemas.openxmlformats.org/officeDocument/2006/relationships" xmlns:m="http://schemas.openxmlformats.org/officeDocument/2006/math" xmlns:v="urn:schemas-microsoft-com:vml" xmlns:wp14="http://schemas.microsoft.com/office/word/2010/wordprocessingDrawing" xmlns:wp="http://schemas.openxmlformats.org/drawingml/2006/wordprocessingDrawing" xmlns:w10="urn:schemas-microsoft-com:office:word" xmlns:w="http://schemas.openxmlformats.org/wordprocessingml/2006/main" xmlns:w14="http://schemas.microsoft.com/office/word/2010/wordml" xmlns:w15="http://schemas.microsoft.com/office/word/2012/wordml" xmlns:w16cex="http://schemas.microsoft.com/office/word/2018/wordml/cex" xmlns:w16cid="http://schemas.microsoft.com/office/word/2016/wordml/cid" xmlns:w16="http://schemas.microsoft.com/office/word/2018/wordml" xmlns:w16sdtdh="http://schemas.microsoft.com/office/word/2020/wordml/sdtdatahash" xmlns:w16se="http://schemas.microsoft.com/office/word/2015/wordml/symex" xmlns:wpg="http://schemas.microsoft.com/office/word/2010/wordprocessingGroup" xmlns:wpi="http://schemas.microsoft.com/office/word/2010/wordprocessingInk" xmlns:wne="http://schemas.microsoft.com/office/word/2006/wordml" xmlns:wps="http://schemas.microsoft.com/office/word/2010/wordprocessingShape" mc:Ignorable="w14 w15 w16se w16cid w16 w16cex w16sdtdh wp14">
   <w:p>
@@ -3168,14 +3836,7 @@
         <w:rFonts w:ascii="Calibri" w:hAnsi="Calibri"/>
         <w:lang w:val="en-NZ"/>
       </w:rPr>
-      <w:t xml:space="preserve">COURSE </w:t>
-    </w:r>
-    <w:r>
-      <w:rPr>
-        <w:rFonts w:ascii="Calibri" w:hAnsi="Calibri"/>
-        <w:lang w:val="en-NZ"/>
-      </w:rPr>
-      <w:t>DESCRIPTOR</w:t>
+      <w:t>COURSE DESCRIPTOR</w:t>
     </w:r>
   </w:p>
   <w:p>
@@ -3810,6 +4471,436 @@
 </w:styles>
 </file>
 
+<file path=word/ink/ink1.xml><?xml version="1.0" encoding="utf-8"?>
+<inkml:ink xmlns:inkml="http://www.w3.org/2003/InkML">
+  <inkml:definitions>
+    <inkml:context xml:id="ctx0">
+      <inkml:inkSource xml:id="inkSrc0">
+        <inkml:traceFormat>
+          <inkml:channel name="X" type="integer" min="-2.14748E9" max="2.14748E9" units="cm"/>
+          <inkml:channel name="Y" type="integer" min="-2.14748E9" max="2.14748E9" units="cm"/>
+        </inkml:traceFormat>
+        <inkml:channelProperties>
+          <inkml:channelProperty channel="X" name="resolution" value="1000" units="1/cm"/>
+          <inkml:channelProperty channel="Y" name="resolution" value="1000" units="1/cm"/>
+        </inkml:channelProperties>
+      </inkml:inkSource>
+      <inkml:timestamp xml:id="ts0" timeString="2021-11-01T21:14:35.304"/>
+    </inkml:context>
+    <inkml:brush xml:id="br0">
+      <inkml:brushProperty name="width" value="0.2" units="cm"/>
+      <inkml:brushProperty name="height" value="0.4" units="cm"/>
+      <inkml:brushProperty name="color" value="#A2D762"/>
+      <inkml:brushProperty name="tip" value="rectangle"/>
+      <inkml:brushProperty name="rasterOp" value="maskPen"/>
+      <inkml:brushProperty name="ignorePressure" value="1"/>
+    </inkml:brush>
+  </inkml:definitions>
+  <inkml:trace contextRef="#ctx0" brushRef="#br0">1 1,'2059'0,"-2035"0</inkml:trace>
+</inkml:ink>
+</file>
+
+<file path=word/ink/ink10.xml><?xml version="1.0" encoding="utf-8"?>
+<inkml:ink xmlns:inkml="http://www.w3.org/2003/InkML">
+  <inkml:definitions>
+    <inkml:context xml:id="ctx0">
+      <inkml:inkSource xml:id="inkSrc0">
+        <inkml:traceFormat>
+          <inkml:channel name="X" type="integer" min="-2.14748E9" max="2.14748E9" units="cm"/>
+          <inkml:channel name="Y" type="integer" min="-2.14748E9" max="2.14748E9" units="cm"/>
+        </inkml:traceFormat>
+        <inkml:channelProperties>
+          <inkml:channelProperty channel="X" name="resolution" value="1000" units="1/cm"/>
+          <inkml:channelProperty channel="Y" name="resolution" value="1000" units="1/cm"/>
+        </inkml:channelProperties>
+      </inkml:inkSource>
+      <inkml:timestamp xml:id="ts0" timeString="2021-11-01T21:17:42.754"/>
+    </inkml:context>
+    <inkml:brush xml:id="br0">
+      <inkml:brushProperty name="width" value="0.2" units="cm"/>
+      <inkml:brushProperty name="height" value="0.4" units="cm"/>
+      <inkml:brushProperty name="color" value="#00FDFF"/>
+      <inkml:brushProperty name="tip" value="rectangle"/>
+      <inkml:brushProperty name="rasterOp" value="maskPen"/>
+      <inkml:brushProperty name="ignorePressure" value="1"/>
+    </inkml:brush>
+  </inkml:definitions>
+  <inkml:trace contextRef="#ctx0" brushRef="#br0">1343 1,'0'0,"0"0,0 0,1 0,-1 0,0 0,0 0,0 0,0 0,1 0,-1 0,0 0,0 0,0 0,0 0,1 0,-1 0,0 1,0-1,0 0,0 0,0 0,0 0,1 0,-1 1,0-1,0 0,0 0,0 0,0 0,0 1,0-1,0 0,0 0,0 0,0 1,0-1,0 0,0 0,0 0,0 0,0 1,0-1,0 0,0 0,0 0,0 0,0 1,0-1,0 0,-1 0,1 0,-7 11,-10 1,0 0,0-2,-1 0,0-1,-24 8,-1 1,-50 28,-119 78,159-87,1 3,3 1,-51 54,-116 160,187-214,-41 78,-13 53,28-54,31-70,2 0,3 2,2 0,2 1,-14 86,11 42,7 214,11-361,9 185,-6-186,2-1,1 0,1 0,2-1,13 31,10 11,59 97,-70-136,1-1,1-1,2-1,1-1,32 27,-3-10,2-2,2-3,123 63,-64-57,-26-11,-64-25,1-2,54 10,-52-13,-6 0</inkml:trace>
+</inkml:ink>
+</file>
+
+<file path=word/ink/ink11.xml><?xml version="1.0" encoding="utf-8"?>
+<inkml:ink xmlns:inkml="http://www.w3.org/2003/InkML">
+  <inkml:definitions>
+    <inkml:context xml:id="ctx0">
+      <inkml:inkSource xml:id="inkSrc0">
+        <inkml:traceFormat>
+          <inkml:channel name="X" type="integer" min="-2.14748E9" max="2.14748E9" units="cm"/>
+          <inkml:channel name="Y" type="integer" min="-2.14748E9" max="2.14748E9" units="cm"/>
+        </inkml:traceFormat>
+        <inkml:channelProperties>
+          <inkml:channelProperty channel="X" name="resolution" value="1000" units="1/cm"/>
+          <inkml:channelProperty channel="Y" name="resolution" value="1000" units="1/cm"/>
+        </inkml:channelProperties>
+      </inkml:inkSource>
+      <inkml:timestamp xml:id="ts0" timeString="2021-11-01T21:18:14.267"/>
+    </inkml:context>
+    <inkml:brush xml:id="br0">
+      <inkml:brushProperty name="width" value="0.2" units="cm"/>
+      <inkml:brushProperty name="height" value="0.4" units="cm"/>
+      <inkml:brushProperty name="color" value="#FF2500"/>
+      <inkml:brushProperty name="tip" value="rectangle"/>
+      <inkml:brushProperty name="rasterOp" value="maskPen"/>
+      <inkml:brushProperty name="ignorePressure" value="1"/>
+    </inkml:brush>
+  </inkml:definitions>
+  <inkml:trace contextRef="#ctx0" brushRef="#br0">1118 1,'1'0,"0"0,0 1,0-1,1 1,-1-1,0 1,0-1,0 1,0 0,0-1,0 1,-1 0,1 0,0 0,0 0,0 0,-1 0,1 0,-1 0,1 0,-1 0,1 0,-1 0,1 0,-1 1,0-1,0 0,1 2,4 39,-5-36,1 17,-1 0,0 0,-2 0,-1-1,-1 1,-1 0,0-1,-13 30,-6 7,-2-1,-3-1,-42 61,59-97,1 0,-16 42,5-10,-5 11,2 1,4 1,-24 126,1 47,25-132,9-55,-7 97,12-88,-3 1,-16 65,3-24,3 54,3-24,-10-1,-5 45,-25 232,18-152,10-75,-4 185,30-298,-17 269,-39-34,13-82,13-84,16-78,-8 67,11 37,-13 89,7-137,-10 43,-19 141,21 4,11-109,-8 294,24 0,1-188,0-148,6-1,31 164,92 239,-87-387,-22-76,39 98,129 242,20-12,-204-407,235 426,-220-406,27 33,-16-23,-22-27</inkml:trace>
+</inkml:ink>
+</file>
+
+<file path=word/ink/ink12.xml><?xml version="1.0" encoding="utf-8"?>
+<inkml:ink xmlns:inkml="http://www.w3.org/2003/InkML">
+  <inkml:definitions>
+    <inkml:context xml:id="ctx0">
+      <inkml:inkSource xml:id="inkSrc0">
+        <inkml:traceFormat>
+          <inkml:channel name="X" type="integer" min="-2.14748E9" max="2.14748E9" units="cm"/>
+          <inkml:channel name="Y" type="integer" min="-2.14748E9" max="2.14748E9" units="cm"/>
+        </inkml:traceFormat>
+        <inkml:channelProperties>
+          <inkml:channelProperty channel="X" name="resolution" value="1000" units="1/cm"/>
+          <inkml:channelProperty channel="Y" name="resolution" value="1000" units="1/cm"/>
+        </inkml:channelProperties>
+      </inkml:inkSource>
+      <inkml:timestamp xml:id="ts0" timeString="2021-11-01T21:20:58.353"/>
+    </inkml:context>
+    <inkml:brush xml:id="br0">
+      <inkml:brushProperty name="width" value="0.2" units="cm"/>
+      <inkml:brushProperty name="height" value="0.4" units="cm"/>
+      <inkml:brushProperty name="color" value="#00B44B"/>
+      <inkml:brushProperty name="tip" value="rectangle"/>
+      <inkml:brushProperty name="rasterOp" value="maskPen"/>
+      <inkml:brushProperty name="ignorePressure" value="1"/>
+    </inkml:brush>
+  </inkml:definitions>
+  <inkml:trace contextRef="#ctx0" brushRef="#br0">495 1,'0'2,"-1"0,1 1,-1-1,0 0,0 1,0-1,0 0,0 0,-1 0,1 0,-3 3,-1 1,-49 65,-23 36,52-67,2 1,3 2,1 0,1 0,-11 51,14-42,-27 61,21-62,-18 74,-44 312,74-344,7 145,4-137,0-47,2-1,3 0,15 56,-19-97,1 0,0-1,1 1,0-1,10 16,40 48,-38-53,0 1,17 31,-23-33,1-2,1 1,1-1,29 29,74 57,-33-32,57 43,-118-99</inkml:trace>
+</inkml:ink>
+</file>
+
+<file path=word/ink/ink13.xml><?xml version="1.0" encoding="utf-8"?>
+<inkml:ink xmlns:inkml="http://www.w3.org/2003/InkML">
+  <inkml:definitions>
+    <inkml:context xml:id="ctx0">
+      <inkml:inkSource xml:id="inkSrc0">
+        <inkml:traceFormat>
+          <inkml:channel name="X" type="integer" min="-2.14748E9" max="2.14748E9" units="cm"/>
+          <inkml:channel name="Y" type="integer" min="-2.14748E9" max="2.14748E9" units="cm"/>
+        </inkml:traceFormat>
+        <inkml:channelProperties>
+          <inkml:channelProperty channel="X" name="resolution" value="1000" units="1/cm"/>
+          <inkml:channelProperty channel="Y" name="resolution" value="1000" units="1/cm"/>
+        </inkml:channelProperties>
+      </inkml:inkSource>
+      <inkml:timestamp xml:id="ts0" timeString="2021-11-01T21:21:55.721"/>
+    </inkml:context>
+    <inkml:brush xml:id="br0">
+      <inkml:brushProperty name="width" value="0.2" units="cm"/>
+      <inkml:brushProperty name="height" value="0.4" units="cm"/>
+      <inkml:brushProperty name="color" value="#D9AEFF"/>
+      <inkml:brushProperty name="tip" value="rectangle"/>
+      <inkml:brushProperty name="rasterOp" value="maskPen"/>
+      <inkml:brushProperty name="ignorePressure" value="1"/>
+    </inkml:brush>
+  </inkml:definitions>
+  <inkml:trace contextRef="#ctx0" brushRef="#br0">426 4,'0'-1,"0"1,0 0,-1 0,1-1,0 1,-1 0,1 0,-1-1,1 1,0 0,-1 0,1 0,-1 0,1 0,0 0,-1 0,1 0,-1 0,1 0,-1 0,1 0,0 0,-1 0,1 0,-1 0,1 0,0 0,-1 0,1 1,-1-1,1 0,0 0,-1 1,1-1,0 0,-1 0,1 1,0-1,0 0,-1 1,1-1,0 0,0 1,-1-1,1 1,0-1,0 0,0 1,0-1,0 1,0-1,0 0,0 2,-10 31,8-23,-72 187,6-20,3 4,-22 75,13 44,65-258,1 0,2 1,-1 45,8 132,2-93,3 16,-3-119,1 1,2-1,13 41,-3-27,2-1,1-1,1-1,2 0,35 41,-8-20,2-1,59 47,-89-86,-2-3</inkml:trace>
+</inkml:ink>
+</file>
+
+<file path=word/ink/ink14.xml><?xml version="1.0" encoding="utf-8"?>
+<inkml:ink xmlns:inkml="http://www.w3.org/2003/InkML">
+  <inkml:definitions>
+    <inkml:context xml:id="ctx0">
+      <inkml:inkSource xml:id="inkSrc0">
+        <inkml:traceFormat>
+          <inkml:channel name="X" type="integer" min="-2.14748E9" max="2.14748E9" units="cm"/>
+          <inkml:channel name="Y" type="integer" min="-2.14748E9" max="2.14748E9" units="cm"/>
+        </inkml:traceFormat>
+        <inkml:channelProperties>
+          <inkml:channelProperty channel="X" name="resolution" value="1000" units="1/cm"/>
+          <inkml:channelProperty channel="Y" name="resolution" value="1000" units="1/cm"/>
+        </inkml:channelProperties>
+      </inkml:inkSource>
+      <inkml:timestamp xml:id="ts0" timeString="2021-11-01T21:21:34.926"/>
+    </inkml:context>
+    <inkml:brush xml:id="br0">
+      <inkml:brushProperty name="width" value="0.2" units="cm"/>
+      <inkml:brushProperty name="height" value="0.4" units="cm"/>
+      <inkml:brushProperty name="color" value="#0069AF"/>
+      <inkml:brushProperty name="tip" value="rectangle"/>
+      <inkml:brushProperty name="rasterOp" value="maskPen"/>
+      <inkml:brushProperty name="ignorePressure" value="1"/>
+    </inkml:brush>
+  </inkml:definitions>
+  <inkml:trace contextRef="#ctx0" brushRef="#br0">437 5,'1'0,"-1"-1,1 1,0-1,-1 1,1 0,-1-1,1 1,0 0,-1 0,1-1,0 1,0 0,-1 0,1 0,0 0,-1 0,1 0,0 0,0 0,-1 0,1 0,0 0,-1 1,1-1,0 0,-1 0,1 1,0-1,-1 0,1 1,-1-1,1 1,-1-1,1 1,-1-1,1 1,-1-1,1 1,-1 0,1-1,-1 1,0-1,0 1,1 0,-1-1,0 3,1 1,0 1,-1-1,1 1,-1-1,-1 1,1-1,-2 7,-4 16,-1 1,-1-2,-23 49,-47 77,67-131,-21 36,-132 267,149-284,1 1,2 1,-11 71,0 130,5-61,-3 59,21 137,1-362,1 1,0-1,1 0,1 1,1-2,0 1,1 0,1-1,0 0,1-1,1 0,18 24,-10-18,0-1,2-1,0-1,0-1,2-1,0 0,37 19,6 2,-47-25,0 0,1-1,1-2,0 1,29 7,-29-12</inkml:trace>
+</inkml:ink>
+</file>
+
+<file path=word/ink/ink15.xml><?xml version="1.0" encoding="utf-8"?>
+<inkml:ink xmlns:inkml="http://www.w3.org/2003/InkML">
+  <inkml:definitions>
+    <inkml:context xml:id="ctx0">
+      <inkml:inkSource xml:id="inkSrc0">
+        <inkml:traceFormat>
+          <inkml:channel name="X" type="integer" min="-2.14748E9" max="2.14748E9" units="cm"/>
+          <inkml:channel name="Y" type="integer" min="-2.14748E9" max="2.14748E9" units="cm"/>
+          <inkml:channel name="F" type="integer" max="32767" units="dev"/>
+        </inkml:traceFormat>
+        <inkml:channelProperties>
+          <inkml:channelProperty channel="X" name="resolution" value="1000" units="1/cm"/>
+          <inkml:channelProperty channel="Y" name="resolution" value="1000" units="1/cm"/>
+          <inkml:channelProperty channel="F" name="resolution" value="0" units="1/dev"/>
+        </inkml:channelProperties>
+      </inkml:inkSource>
+      <inkml:timestamp xml:id="ts0" timeString="2021-11-01T21:22:48.089"/>
+    </inkml:context>
+    <inkml:brush xml:id="br0">
+      <inkml:brushProperty name="width" value="0.05" units="cm"/>
+      <inkml:brushProperty name="height" value="0.05" units="cm"/>
+    </inkml:brush>
+  </inkml:definitions>
+  <inkml:trace contextRef="#ctx0" brushRef="#br0">12589 255 24575,'-37'52'0,"-1"-3"0,-2-1 0,-82 74 0,-111 74 0,150-129 0,-570 459 0,-134 33 0,148-114 0,374-245-69,-789 572-514,51-94 551,563-383 23,-27 2 267,104-68-1609,100-57-3917,-380 244 5538,170-71-380,80-53 1351,128-105 5082,134-90-7757,3 1-3455,-52 38 4928,-61 47 3293,15 17-1050,44-28-2282,-23 25 0,17 18 0,-250 338 0,340-425 0,-54 61 0,-3-20 0,-79 84 0,196-218 0,-73 50 0,40-32 0,-6 5 0,-154 89 0,130-101 146,57-27-1657,11-5-5315</inkml:trace>
+  <inkml:trace contextRef="#ctx0" brushRef="#br0" timeOffset="2482.3">1 1 24575,'7'0'0,"0"2"0,0-1 0,0 1 0,0 0 0,0 1 0,0-1 0,-1 1 0,1 1 0,6 4 0,11 4 0,386 217-4979,-200-106 3174,716 436 1414,-17 34 0,299 167 391,-865-549 0,332 270 0,-562-391 0,377 288 0,-139-126 0,307 226 0,-248-178-40,101 76-61,-25 30 44,-190-124-185,125 115 1534,-272-268 3029,75 59-5330,110 95-3271,312 264 4587,-189-162-204,-88-79-68,250 222 101,108 92 6965,-670-580-7101,-20-14 0,38 34 0,144 125 0,-165-147 0,2-1 0,70 33 0,-5-2 0,-54-29 0,2-3 0,2-3 0,1-3 0,78 21 0,-66-35 314,-23-5-1993,-37-6-5147</inkml:trace>
+</inkml:ink>
+</file>
+
+<file path=word/ink/ink2.xml><?xml version="1.0" encoding="utf-8"?>
+<inkml:ink xmlns:inkml="http://www.w3.org/2003/InkML">
+  <inkml:definitions>
+    <inkml:context xml:id="ctx0">
+      <inkml:inkSource xml:id="inkSrc0">
+        <inkml:traceFormat>
+          <inkml:channel name="X" type="integer" min="-2.14748E9" max="2.14748E9" units="cm"/>
+          <inkml:channel name="Y" type="integer" min="-2.14748E9" max="2.14748E9" units="cm"/>
+        </inkml:traceFormat>
+        <inkml:channelProperties>
+          <inkml:channelProperty channel="X" name="resolution" value="1000" units="1/cm"/>
+          <inkml:channelProperty channel="Y" name="resolution" value="1000" units="1/cm"/>
+        </inkml:channelProperties>
+      </inkml:inkSource>
+      <inkml:timestamp xml:id="ts0" timeString="2021-11-01T21:14:55.681"/>
+    </inkml:context>
+    <inkml:brush xml:id="br0">
+      <inkml:brushProperty name="width" value="0.2" units="cm"/>
+      <inkml:brushProperty name="height" value="0.4" units="cm"/>
+      <inkml:brushProperty name="color" value="#A2D762"/>
+      <inkml:brushProperty name="tip" value="rectangle"/>
+      <inkml:brushProperty name="rasterOp" value="maskPen"/>
+      <inkml:brushProperty name="ignorePressure" value="1"/>
+    </inkml:brush>
+  </inkml:definitions>
+  <inkml:trace contextRef="#ctx0" brushRef="#br0">5 30,'0'0,"-1"0,1 0,0 0,0 0,-1-1,1 1,0 0,0 0,0 0,-1 0,1-1,0 1,0 0,0 0,-1 0,1-1,0 1,0 0,0 0,0-1,0 1,0 0,-1 0,1-1,0 1,0 0,0 0,0-1,0 1,0 0,0-1,0 1,0 0,0 0,0-1,1 1,-1 0,10-7,20 1,35 0,107 4,-102 3,186 20,-40 0,-136-13,0 4,117 31,-95-18,-46-15,0-3,66 0,-28-2,-50 1,56 13,18 3,-40-16,40 7,-56-5,83 2,65-11,-75-1,318 3,-429-3,0 0,-1-2,35-9,32-5,251-29,-279 37,61-17,56-9,-40 26,155 8,-146 3,3608-1,-3731 0</inkml:trace>
+</inkml:ink>
+</file>
+
+<file path=word/ink/ink3.xml><?xml version="1.0" encoding="utf-8"?>
+<inkml:ink xmlns:inkml="http://www.w3.org/2003/InkML">
+  <inkml:definitions>
+    <inkml:context xml:id="ctx0">
+      <inkml:inkSource xml:id="inkSrc0">
+        <inkml:traceFormat>
+          <inkml:channel name="X" type="integer" min="-2.14748E9" max="2.14748E9" units="cm"/>
+          <inkml:channel name="Y" type="integer" min="-2.14748E9" max="2.14748E9" units="cm"/>
+        </inkml:traceFormat>
+        <inkml:channelProperties>
+          <inkml:channelProperty channel="X" name="resolution" value="1000" units="1/cm"/>
+          <inkml:channelProperty channel="Y" name="resolution" value="1000" units="1/cm"/>
+        </inkml:channelProperties>
+      </inkml:inkSource>
+      <inkml:timestamp xml:id="ts0" timeString="2021-11-01T21:12:55.683"/>
+    </inkml:context>
+    <inkml:brush xml:id="br0">
+      <inkml:brushProperty name="width" value="0.2" units="cm"/>
+      <inkml:brushProperty name="height" value="0.4" units="cm"/>
+      <inkml:brushProperty name="color" value="#FFACD5"/>
+      <inkml:brushProperty name="tip" value="rectangle"/>
+      <inkml:brushProperty name="rasterOp" value="maskPen"/>
+      <inkml:brushProperty name="ignorePressure" value="1"/>
+    </inkml:brush>
+  </inkml:definitions>
+  <inkml:trace contextRef="#ctx0" brushRef="#br0">1 15,'0'-2,"2"-1,6 0,9 0,15 1,11 1,4 1,1-1,-7 1</inkml:trace>
+</inkml:ink>
+</file>
+
+<file path=word/ink/ink4.xml><?xml version="1.0" encoding="utf-8"?>
+<inkml:ink xmlns:inkml="http://www.w3.org/2003/InkML">
+  <inkml:definitions>
+    <inkml:context xml:id="ctx0">
+      <inkml:inkSource xml:id="inkSrc0">
+        <inkml:traceFormat>
+          <inkml:channel name="X" type="integer" min="-2.14748E9" max="2.14748E9" units="cm"/>
+          <inkml:channel name="Y" type="integer" min="-2.14748E9" max="2.14748E9" units="cm"/>
+          <inkml:channel name="F" type="integer" max="32767" units="dev"/>
+        </inkml:traceFormat>
+        <inkml:channelProperties>
+          <inkml:channelProperty channel="X" name="resolution" value="1000" units="1/cm"/>
+          <inkml:channelProperty channel="Y" name="resolution" value="1000" units="1/cm"/>
+          <inkml:channelProperty channel="F" name="resolution" value="0" units="1/dev"/>
+        </inkml:channelProperties>
+      </inkml:inkSource>
+      <inkml:timestamp xml:id="ts0" timeString="2021-11-01T21:13:30.738"/>
+    </inkml:context>
+    <inkml:brush xml:id="br0">
+      <inkml:brushProperty name="width" value="0.05" units="cm"/>
+      <inkml:brushProperty name="height" value="0.05" units="cm"/>
+    </inkml:brush>
+  </inkml:definitions>
+  <inkml:trace contextRef="#ctx0" brushRef="#br0">0 14 24575,'0'-1'0,"1"1"0,-1-1 0,0 0 0,0 0 0,1 1 0,-1-1 0,0 1 0,1-1 0,-1 0 0,0 1 0,1-1 0,-1 1 0,1-1 0,-1 1 0,1-1 0,0 1 0,-1-1 0,1 1 0,-1 0 0,1-1 0,0 1 0,-1 0 0,1 0 0,0-1 0,-1 1 0,1 0 0,0 0 0,-1 0 0,1 0 0,0 0 0,0 0 0,-1 0 0,1 0 0,0 0 0,-1 0 0,2 0 0,28 5 0,-12 0 0,-1 1 0,0 0 0,0 2 0,-1 0 0,0 1 0,-1 0 0,1 1 0,20 18 0,-19-12 0,0 0 0,-2 1 0,0 1 0,0 0 0,-2 1 0,15 27 0,-13-19 0,-2 0 0,12 36 0,-20-47 0,-1 0 0,0 0 0,-2 0 0,0 0 0,0 31 0,-2-35 0,-1 0 0,0 0 0,-1 0 0,-1 0 0,0 0 0,0-1 0,-1 1 0,0-1 0,-1 0 0,-11 18 0,12-23 0,0 0 0,-1 0 0,1-1 0,-1 0 0,-1 0 0,1 0 0,0-1 0,-1 0 0,0 0 0,0 0 0,0-1 0,-1 0 0,1 0 0,-1 0 0,0-1 0,1 0 0,-1 0 0,0-1 0,-12 1 0,-7-1-1365,2-1-5461</inkml:trace>
+</inkml:ink>
+</file>
+
+<file path=word/ink/ink5.xml><?xml version="1.0" encoding="utf-8"?>
+<inkml:ink xmlns:inkml="http://www.w3.org/2003/InkML">
+  <inkml:definitions>
+    <inkml:context xml:id="ctx0">
+      <inkml:inkSource xml:id="inkSrc0">
+        <inkml:traceFormat>
+          <inkml:channel name="X" type="integer" min="-2.14748E9" max="2.14748E9" units="cm"/>
+          <inkml:channel name="Y" type="integer" min="-2.14748E9" max="2.14748E9" units="cm"/>
+        </inkml:traceFormat>
+        <inkml:channelProperties>
+          <inkml:channelProperty channel="X" name="resolution" value="1000" units="1/cm"/>
+          <inkml:channelProperty channel="Y" name="resolution" value="1000" units="1/cm"/>
+        </inkml:channelProperties>
+      </inkml:inkSource>
+      <inkml:timestamp xml:id="ts0" timeString="2021-11-01T21:13:27.378"/>
+    </inkml:context>
+    <inkml:brush xml:id="br0">
+      <inkml:brushProperty name="width" value="0.2" units="cm"/>
+      <inkml:brushProperty name="height" value="0.4" units="cm"/>
+      <inkml:brushProperty name="color" value="#FFACD5"/>
+      <inkml:brushProperty name="tip" value="rectangle"/>
+      <inkml:brushProperty name="rasterOp" value="maskPen"/>
+      <inkml:brushProperty name="ignorePressure" value="1"/>
+    </inkml:brush>
+  </inkml:definitions>
+  <inkml:trace contextRef="#ctx0" brushRef="#br0">5 1,'-1'-1,"1"1,0 0,0 0,0 0,0 1,0-1,-1 0,1 0,0 0,0 0,0 0,0 0,0 0,-1 0,1 0,0 0,0 0,0 0,0 0,0 0,0 1,0-1,-1 0,1 0,0 0,0 0,0 0,0 0,0 1,0-1,0 0,0 0,0 0,0 0,0 0,0 1,0-1,0 0,0 0,0 0,0 0,0 1,0-1,0 0,0 0,0 0,0 0,0 0,0 1,0-1,0 0,0 0,0 0,1 0,-1 0,0 0,0 0,0 1,0-1,0 0,15 4,18 0,94-5,52 3,-155 1,1 2,-1 1,43 15,-15-4,-20-7</inkml:trace>
+</inkml:ink>
+</file>
+
+<file path=word/ink/ink6.xml><?xml version="1.0" encoding="utf-8"?>
+<inkml:ink xmlns:inkml="http://www.w3.org/2003/InkML">
+  <inkml:definitions>
+    <inkml:context xml:id="ctx0">
+      <inkml:inkSource xml:id="inkSrc0">
+        <inkml:traceFormat>
+          <inkml:channel name="X" type="integer" min="-2.14748E9" max="2.14748E9" units="cm"/>
+          <inkml:channel name="Y" type="integer" min="-2.14748E9" max="2.14748E9" units="cm"/>
+        </inkml:traceFormat>
+        <inkml:channelProperties>
+          <inkml:channelProperty channel="X" name="resolution" value="1000" units="1/cm"/>
+          <inkml:channelProperty channel="Y" name="resolution" value="1000" units="1/cm"/>
+        </inkml:channelProperties>
+      </inkml:inkSource>
+      <inkml:timestamp xml:id="ts0" timeString="2021-11-01T21:12:06.076"/>
+    </inkml:context>
+    <inkml:brush xml:id="br0">
+      <inkml:brushProperty name="width" value="0.2" units="cm"/>
+      <inkml:brushProperty name="height" value="0.4" units="cm"/>
+      <inkml:brushProperty name="color" value="#00F900"/>
+      <inkml:brushProperty name="tip" value="rectangle"/>
+      <inkml:brushProperty name="rasterOp" value="maskPen"/>
+      <inkml:brushProperty name="ignorePressure" value="1"/>
+    </inkml:brush>
+  </inkml:definitions>
+  <inkml:trace contextRef="#ctx0" brushRef="#br0">0 1,'0'3,"0"0,1 0,-1 0,1 0,-1 0,1 0,0 0,0 0,1 0,-1 0,0-1,1 1,0 0,-1-1,1 0,0 1,1-1,-1 0,0 0,0 0,1 0,-1 0,1-1,0 1,-1-1,6 2,6 2,-1-1,1 0,0-1,21 2,-33-5,143 11,202-9,-181-5,-32 3,-115 0</inkml:trace>
+</inkml:ink>
+</file>
+
+<file path=word/ink/ink7.xml><?xml version="1.0" encoding="utf-8"?>
+<inkml:ink xmlns:inkml="http://www.w3.org/2003/InkML">
+  <inkml:definitions>
+    <inkml:context xml:id="ctx0">
+      <inkml:inkSource xml:id="inkSrc0">
+        <inkml:traceFormat>
+          <inkml:channel name="X" type="integer" min="-2.14748E9" max="2.14748E9" units="cm"/>
+          <inkml:channel name="Y" type="integer" min="-2.14748E9" max="2.14748E9" units="cm"/>
+          <inkml:channel name="F" type="integer" max="32767" units="dev"/>
+        </inkml:traceFormat>
+        <inkml:channelProperties>
+          <inkml:channelProperty channel="X" name="resolution" value="1000" units="1/cm"/>
+          <inkml:channelProperty channel="Y" name="resolution" value="1000" units="1/cm"/>
+          <inkml:channelProperty channel="F" name="resolution" value="0" units="1/dev"/>
+        </inkml:channelProperties>
+      </inkml:inkSource>
+      <inkml:timestamp xml:id="ts0" timeString="2021-11-01T21:12:37.004"/>
+    </inkml:context>
+    <inkml:brush xml:id="br0">
+      <inkml:brushProperty name="width" value="0.05" units="cm"/>
+      <inkml:brushProperty name="height" value="0.05" units="cm"/>
+    </inkml:brush>
+  </inkml:definitions>
+  <inkml:trace contextRef="#ctx0" brushRef="#br0">0 0 24575,'3'0'0,"0"1"0,0-1 0,0 1 0,-1-1 0,1 1 0,0 0 0,0 0 0,-1 0 0,1 0 0,0 1 0,-1-1 0,1 1 0,3 3 0,28 30 0,-20-19 0,12 16 0,-1 2 0,-2 0 0,-1 2 0,-1 0 0,25 64 0,-34-66 0,-1 1 0,-2 1 0,7 57 0,-10-56 0,9 62 0,3 193 0,-17-239 0,0-31 0,0 1 0,-2 0 0,-6 42 0,4-56 29,0-1-1,0 1 1,-1-1-1,0 1 0,-1-1 1,0-1-1,0 1 1,0-1-1,-1 0 1,0 0-1,-13 11 1,7-8-314,-1 1 1,-1-2-1,0 1 1,0-2-1,-24 11 1,6-7-6542</inkml:trace>
+</inkml:ink>
+</file>
+
+<file path=word/ink/ink8.xml><?xml version="1.0" encoding="utf-8"?>
+<inkml:ink xmlns:inkml="http://www.w3.org/2003/InkML">
+  <inkml:definitions>
+    <inkml:context xml:id="ctx0">
+      <inkml:inkSource xml:id="inkSrc0">
+        <inkml:traceFormat>
+          <inkml:channel name="X" type="integer" min="-2.14748E9" max="2.14748E9" units="cm"/>
+          <inkml:channel name="Y" type="integer" min="-2.14748E9" max="2.14748E9" units="cm"/>
+        </inkml:traceFormat>
+        <inkml:channelProperties>
+          <inkml:channelProperty channel="X" name="resolution" value="1000" units="1/cm"/>
+          <inkml:channelProperty channel="Y" name="resolution" value="1000" units="1/cm"/>
+        </inkml:channelProperties>
+      </inkml:inkSource>
+      <inkml:timestamp xml:id="ts0" timeString="2021-11-01T21:12:09.765"/>
+    </inkml:context>
+    <inkml:brush xml:id="br0">
+      <inkml:brushProperty name="width" value="0.2" units="cm"/>
+      <inkml:brushProperty name="height" value="0.4" units="cm"/>
+      <inkml:brushProperty name="color" value="#00F900"/>
+      <inkml:brushProperty name="tip" value="rectangle"/>
+      <inkml:brushProperty name="rasterOp" value="maskPen"/>
+      <inkml:brushProperty name="ignorePressure" value="1"/>
+    </inkml:brush>
+  </inkml:definitions>
+  <inkml:trace contextRef="#ctx0" brushRef="#br0">0 1,'1058'0,"-1036"0</inkml:trace>
+</inkml:ink>
+</file>
+
+<file path=word/ink/ink9.xml><?xml version="1.0" encoding="utf-8"?>
+<inkml:ink xmlns:inkml="http://www.w3.org/2003/InkML">
+  <inkml:definitions>
+    <inkml:context xml:id="ctx0">
+      <inkml:inkSource xml:id="inkSrc0">
+        <inkml:traceFormat>
+          <inkml:channel name="X" type="integer" min="-2.14748E9" max="2.14748E9" units="cm"/>
+          <inkml:channel name="Y" type="integer" min="-2.14748E9" max="2.14748E9" units="cm"/>
+        </inkml:traceFormat>
+        <inkml:channelProperties>
+          <inkml:channelProperty channel="X" name="resolution" value="1000" units="1/cm"/>
+          <inkml:channelProperty channel="Y" name="resolution" value="1000" units="1/cm"/>
+        </inkml:channelProperties>
+      </inkml:inkSource>
+      <inkml:timestamp xml:id="ts0" timeString="2021-11-01T21:12:12.927"/>
+    </inkml:context>
+    <inkml:brush xml:id="br0">
+      <inkml:brushProperty name="width" value="0.2" units="cm"/>
+      <inkml:brushProperty name="height" value="0.4" units="cm"/>
+      <inkml:brushProperty name="color" value="#00F900"/>
+      <inkml:brushProperty name="tip" value="rectangle"/>
+      <inkml:brushProperty name="rasterOp" value="maskPen"/>
+      <inkml:brushProperty name="ignorePressure" value="1"/>
+    </inkml:brush>
+  </inkml:definitions>
+  <inkml:trace contextRef="#ctx0" brushRef="#br0">5 44,'0'-1,"-1"1,1-1,-1 0,1 0,-1 0,1 0,0 0,-1 0,1 0,0 0,0 0,0 0,0 0,0 0,0-1,0 1,0 0,0 0,1 0,-1 0,0 0,1 0,0-1,0 1,0-1,0 1,0 0,1 0,-1 0,0 0,1 0,-1 1,0-1,1 0,-1 1,1-1,-1 1,3-1,7-1,1 0,-1 1,20 1,-19 0,537 0,-239 1,-291-1</inkml:trace>
+</inkml:ink>
+</file>
+
 <file path=word/theme/theme1.xml><?xml version="1.0" encoding="utf-8"?>
 <a:theme xmlns:a="http://schemas.openxmlformats.org/drawingml/2006/main" name="Office Theme">
   <a:themeElements>

</xml_diff>

<commit_message>
Kim Updated the File Name format
</commit_message>
<xml_diff>
--- a/docs/TempleteCD(COMP503).docx
+++ b/docs/TempleteCD(COMP503).docx
@@ -146,6 +146,72 @@
             <w:r>
               <w:rPr>
                 <w:b/>
+                <w:noProof/>
+                <w:lang w:eastAsia="en-US"/>
+              </w:rPr>
+              <mc:AlternateContent>
+                <mc:Choice Requires="wpi">
+                  <w:drawing>
+                    <wp:anchor distT="0" distB="0" distL="114300" distR="114300" simplePos="0" relativeHeight="251671552" behindDoc="0" locked="0" layoutInCell="1" allowOverlap="1" wp14:anchorId="43D8235D" wp14:editId="4796D89B">
+                      <wp:simplePos x="0" y="0"/>
+                      <wp:positionH relativeFrom="column">
+                        <wp:posOffset>154185</wp:posOffset>
+                      </wp:positionH>
+                      <wp:positionV relativeFrom="paragraph">
+                        <wp:posOffset>81000</wp:posOffset>
+                      </wp:positionV>
+                      <wp:extent cx="750240" cy="360"/>
+                      <wp:effectExtent l="76200" t="114300" r="88265" b="133350"/>
+                      <wp:wrapNone/>
+                      <wp:docPr id="16" name="Ink 16"/>
+                      <wp:cNvGraphicFramePr/>
+                      <a:graphic xmlns:a="http://schemas.openxmlformats.org/drawingml/2006/main">
+                        <a:graphicData uri="http://schemas.microsoft.com/office/word/2010/wordprocessingInk">
+                          <w14:contentPart bwMode="auto" r:id="rId7">
+                            <w14:nvContentPartPr>
+                              <w14:cNvContentPartPr/>
+                            </w14:nvContentPartPr>
+                            <w14:xfrm>
+                              <a:off x="0" y="0"/>
+                              <a:ext cx="750240" cy="360"/>
+                            </w14:xfrm>
+                          </w14:contentPart>
+                        </a:graphicData>
+                      </a:graphic>
+                    </wp:anchor>
+                  </w:drawing>
+                </mc:Choice>
+                <mc:Fallback>
+                  <w:pict>
+                    <v:shapetype w14:anchorId="0AEDE93B" id="_x0000_t75" coordsize="21600,21600" o:spt="75" o:preferrelative="t" path="m@4@5l@4@11@9@11@9@5xe" filled="f" stroked="f">
+                      <v:stroke joinstyle="miter"/>
+                      <v:formulas>
+                        <v:f eqn="if lineDrawn pixelLineWidth 0"/>
+                        <v:f eqn="sum @0 1 0"/>
+                        <v:f eqn="sum 0 0 @1"/>
+                        <v:f eqn="prod @2 1 2"/>
+                        <v:f eqn="prod @3 21600 pixelWidth"/>
+                        <v:f eqn="prod @3 21600 pixelHeight"/>
+                        <v:f eqn="sum @0 0 1"/>
+                        <v:f eqn="prod @6 1 2"/>
+                        <v:f eqn="prod @7 21600 pixelWidth"/>
+                        <v:f eqn="sum @8 21600 0"/>
+                        <v:f eqn="prod @7 21600 pixelHeight"/>
+                        <v:f eqn="sum @10 21600 0"/>
+                      </v:formulas>
+                      <v:path o:extrusionok="f" gradientshapeok="t" o:connecttype="rect"/>
+                      <o:lock v:ext="edit" aspectratio="t"/>
+                    </v:shapetype>
+                    <v:shape id="Ink 16" o:spid="_x0000_s1026" type="#_x0000_t75" style="position:absolute;margin-left:9.35pt;margin-top:.75pt;width:64.7pt;height:11.4pt;z-index:251671552;visibility:visible;mso-wrap-style:square;mso-wrap-distance-left:9pt;mso-wrap-distance-top:0;mso-wrap-distance-right:9pt;mso-wrap-distance-bottom:0;mso-position-horizontal:absolute;mso-position-horizontal-relative:text;mso-position-vertical:absolute;mso-position-vertical-relative:text" o:gfxdata="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">
+                      <v:imagedata r:id="rId8" o:title=""/>
+                    </v:shape>
+                  </w:pict>
+                </mc:Fallback>
+              </mc:AlternateContent>
+            </w:r>
+            <w:r>
+              <w:rPr>
+                <w:b/>
                 <w:lang w:eastAsia="en-US"/>
               </w:rPr>
               <w:t>COMP503</w:t>
@@ -212,6 +278,53 @@
             <w:r>
               <w:rPr>
                 <w:b/>
+                <w:noProof/>
+                <w:lang w:eastAsia="en-US"/>
+              </w:rPr>
+              <mc:AlternateContent>
+                <mc:Choice Requires="wpi">
+                  <w:drawing>
+                    <wp:anchor distT="0" distB="0" distL="114300" distR="114300" simplePos="0" relativeHeight="251672576" behindDoc="0" locked="0" layoutInCell="1" allowOverlap="1" wp14:anchorId="35AD7AD6" wp14:editId="6512717C">
+                      <wp:simplePos x="0" y="0"/>
+                      <wp:positionH relativeFrom="column">
+                        <wp:posOffset>157425</wp:posOffset>
+                      </wp:positionH>
+                      <wp:positionV relativeFrom="paragraph">
+                        <wp:posOffset>66430</wp:posOffset>
+                      </wp:positionV>
+                      <wp:extent cx="3008520" cy="88560"/>
+                      <wp:effectExtent l="76200" t="95250" r="0" b="140335"/>
+                      <wp:wrapNone/>
+                      <wp:docPr id="17" name="Ink 17"/>
+                      <wp:cNvGraphicFramePr/>
+                      <a:graphic xmlns:a="http://schemas.openxmlformats.org/drawingml/2006/main">
+                        <a:graphicData uri="http://schemas.microsoft.com/office/word/2010/wordprocessingInk">
+                          <w14:contentPart bwMode="auto" r:id="rId9">
+                            <w14:nvContentPartPr>
+                              <w14:cNvContentPartPr/>
+                            </w14:nvContentPartPr>
+                            <w14:xfrm>
+                              <a:off x="0" y="0"/>
+                              <a:ext cx="3008520" cy="88560"/>
+                            </w14:xfrm>
+                          </w14:contentPart>
+                        </a:graphicData>
+                      </a:graphic>
+                    </wp:anchor>
+                  </w:drawing>
+                </mc:Choice>
+                <mc:Fallback>
+                  <w:pict>
+                    <v:shape w14:anchorId="49BD1805" id="Ink 17" o:spid="_x0000_s1026" type="#_x0000_t75" style="position:absolute;margin-left:9.55pt;margin-top:-.4pt;width:242.6pt;height:18.3pt;z-index:251672576;visibility:visible;mso-wrap-style:square;mso-wrap-distance-left:9pt;mso-wrap-distance-top:0;mso-wrap-distance-right:9pt;mso-wrap-distance-bottom:0;mso-position-horizontal:absolute;mso-position-horizontal-relative:text;mso-position-vertical:absolute;mso-position-vertical-relative:text" o:gfxdata="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">
+                      <v:imagedata r:id="rId10" o:title=""/>
+                    </v:shape>
+                  </w:pict>
+                </mc:Fallback>
+              </mc:AlternateContent>
+            </w:r>
+            <w:r>
+              <w:rPr>
+                <w:b/>
                 <w:lang w:eastAsia="en-US"/>
               </w:rPr>
               <w:t>Fundamentals of Computer Programming</w:t>
@@ -279,6 +392,53 @@
             <w:r>
               <w:rPr>
                 <w:b/>
+                <w:noProof/>
+                <w:lang w:eastAsia="x-none"/>
+              </w:rPr>
+              <mc:AlternateContent>
+                <mc:Choice Requires="wpi">
+                  <w:drawing>
+                    <wp:anchor distT="0" distB="0" distL="114300" distR="114300" simplePos="0" relativeHeight="251668480" behindDoc="0" locked="0" layoutInCell="1" allowOverlap="1" wp14:anchorId="37EF1955" wp14:editId="5D62A17E">
+                      <wp:simplePos x="0" y="0"/>
+                      <wp:positionH relativeFrom="column">
+                        <wp:posOffset>184425</wp:posOffset>
+                      </wp:positionH>
+                      <wp:positionV relativeFrom="paragraph">
+                        <wp:posOffset>78500</wp:posOffset>
+                      </wp:positionV>
+                      <wp:extent cx="86400" cy="5760"/>
+                      <wp:effectExtent l="76200" t="114300" r="104140" b="127635"/>
+                      <wp:wrapNone/>
+                      <wp:docPr id="13" name="Ink 13"/>
+                      <wp:cNvGraphicFramePr/>
+                      <a:graphic xmlns:a="http://schemas.openxmlformats.org/drawingml/2006/main">
+                        <a:graphicData uri="http://schemas.microsoft.com/office/word/2010/wordprocessingInk">
+                          <w14:contentPart bwMode="auto" r:id="rId11">
+                            <w14:nvContentPartPr>
+                              <w14:cNvContentPartPr/>
+                            </w14:nvContentPartPr>
+                            <w14:xfrm>
+                              <a:off x="0" y="0"/>
+                              <a:ext cx="86400" cy="5760"/>
+                            </w14:xfrm>
+                          </w14:contentPart>
+                        </a:graphicData>
+                      </a:graphic>
+                    </wp:anchor>
+                  </w:drawing>
+                </mc:Choice>
+                <mc:Fallback>
+                  <w:pict>
+                    <v:shape w14:anchorId="2442C3BB" id="Ink 13" o:spid="_x0000_s1026" type="#_x0000_t75" style="position:absolute;margin-left:11.7pt;margin-top:.55pt;width:12.45pt;height:11.75pt;z-index:251668480;visibility:visible;mso-wrap-style:square;mso-wrap-distance-left:9pt;mso-wrap-distance-top:0;mso-wrap-distance-right:9pt;mso-wrap-distance-bottom:0;mso-position-horizontal:absolute;mso-position-horizontal-relative:text;mso-position-vertical:absolute;mso-position-vertical-relative:text" o:gfxdata="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">
+                      <v:imagedata r:id="rId12" o:title=""/>
+                    </v:shape>
+                  </w:pict>
+                </mc:Fallback>
+              </mc:AlternateContent>
+            </w:r>
+            <w:r>
+              <w:rPr>
+                <w:b/>
                 <w:lang w:eastAsia="x-none"/>
               </w:rPr>
               <w:t>5</w:t>
@@ -347,6 +507,100 @@
             <w:r>
               <w:rPr>
                 <w:b/>
+                <w:noProof/>
+                <w:lang w:eastAsia="x-none"/>
+              </w:rPr>
+              <mc:AlternateContent>
+                <mc:Choice Requires="wpi">
+                  <w:drawing>
+                    <wp:anchor distT="0" distB="0" distL="114300" distR="114300" simplePos="0" relativeHeight="251670528" behindDoc="0" locked="0" layoutInCell="1" allowOverlap="1" wp14:anchorId="4CD2A1DD" wp14:editId="4C9E6C1A">
+                      <wp:simplePos x="0" y="0"/>
+                      <wp:positionH relativeFrom="column">
+                        <wp:posOffset>494385</wp:posOffset>
+                      </wp:positionH>
+                      <wp:positionV relativeFrom="paragraph">
+                        <wp:posOffset>-122910</wp:posOffset>
+                      </wp:positionV>
+                      <wp:extent cx="148320" cy="256320"/>
+                      <wp:effectExtent l="38100" t="38100" r="42545" b="48895"/>
+                      <wp:wrapNone/>
+                      <wp:docPr id="15" name="Ink 15"/>
+                      <wp:cNvGraphicFramePr/>
+                      <a:graphic xmlns:a="http://schemas.openxmlformats.org/drawingml/2006/main">
+                        <a:graphicData uri="http://schemas.microsoft.com/office/word/2010/wordprocessingInk">
+                          <w14:contentPart bwMode="auto" r:id="rId13">
+                            <w14:nvContentPartPr>
+                              <w14:cNvContentPartPr/>
+                            </w14:nvContentPartPr>
+                            <w14:xfrm>
+                              <a:off x="0" y="0"/>
+                              <a:ext cx="148320" cy="256320"/>
+                            </w14:xfrm>
+                          </w14:contentPart>
+                        </a:graphicData>
+                      </a:graphic>
+                    </wp:anchor>
+                  </w:drawing>
+                </mc:Choice>
+                <mc:Fallback>
+                  <w:pict>
+                    <v:shape w14:anchorId="7B8EDF3F" id="Ink 15" o:spid="_x0000_s1026" type="#_x0000_t75" style="position:absolute;margin-left:38.25pt;margin-top:-10.4pt;width:13.1pt;height:21.6pt;z-index:251670528;visibility:visible;mso-wrap-style:square;mso-wrap-distance-left:9pt;mso-wrap-distance-top:0;mso-wrap-distance-right:9pt;mso-wrap-distance-bottom:0;mso-position-horizontal:absolute;mso-position-horizontal-relative:text;mso-position-vertical:absolute;mso-position-vertical-relative:text" o:gfxdata="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">
+                      <v:imagedata r:id="rId14" o:title=""/>
+                    </v:shape>
+                  </w:pict>
+                </mc:Fallback>
+              </mc:AlternateContent>
+            </w:r>
+            <w:r>
+              <w:rPr>
+                <w:b/>
+                <w:noProof/>
+                <w:lang w:eastAsia="x-none"/>
+              </w:rPr>
+              <mc:AlternateContent>
+                <mc:Choice Requires="wpi">
+                  <w:drawing>
+                    <wp:anchor distT="0" distB="0" distL="114300" distR="114300" simplePos="0" relativeHeight="251669504" behindDoc="0" locked="0" layoutInCell="1" allowOverlap="1" wp14:anchorId="63087141" wp14:editId="56FE7331">
+                      <wp:simplePos x="0" y="0"/>
+                      <wp:positionH relativeFrom="column">
+                        <wp:posOffset>137265</wp:posOffset>
+                      </wp:positionH>
+                      <wp:positionV relativeFrom="paragraph">
+                        <wp:posOffset>79770</wp:posOffset>
+                      </wp:positionV>
+                      <wp:extent cx="208800" cy="28080"/>
+                      <wp:effectExtent l="57150" t="114300" r="96520" b="124460"/>
+                      <wp:wrapNone/>
+                      <wp:docPr id="14" name="Ink 14"/>
+                      <wp:cNvGraphicFramePr/>
+                      <a:graphic xmlns:a="http://schemas.openxmlformats.org/drawingml/2006/main">
+                        <a:graphicData uri="http://schemas.microsoft.com/office/word/2010/wordprocessingInk">
+                          <w14:contentPart bwMode="auto" r:id="rId15">
+                            <w14:nvContentPartPr>
+                              <w14:cNvContentPartPr/>
+                            </w14:nvContentPartPr>
+                            <w14:xfrm>
+                              <a:off x="0" y="0"/>
+                              <a:ext cx="208800" cy="28080"/>
+                            </w14:xfrm>
+                          </w14:contentPart>
+                        </a:graphicData>
+                      </a:graphic>
+                    </wp:anchor>
+                  </w:drawing>
+                </mc:Choice>
+                <mc:Fallback>
+                  <w:pict>
+                    <v:shape w14:anchorId="51DDDEAB" id="Ink 14" o:spid="_x0000_s1026" type="#_x0000_t75" style="position:absolute;margin-left:8pt;margin-top:.65pt;width:22.15pt;height:13.5pt;z-index:251669504;visibility:visible;mso-wrap-style:square;mso-wrap-distance-left:9pt;mso-wrap-distance-top:0;mso-wrap-distance-right:9pt;mso-wrap-distance-bottom:0;mso-position-horizontal:absolute;mso-position-horizontal-relative:text;mso-position-vertical:absolute;mso-position-vertical-relative:text" o:gfxdata="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">
+                      <v:imagedata r:id="rId16" o:title=""/>
+                    </v:shape>
+                  </w:pict>
+                </mc:Fallback>
+              </mc:AlternateContent>
+            </w:r>
+            <w:r>
+              <w:rPr>
+                <w:b/>
                 <w:w w:val="101"/>
                 <w:lang w:eastAsia="x-none"/>
               </w:rPr>
@@ -430,6 +684,53 @@
             <w:r>
               <w:rPr>
                 <w:b/>
+                <w:noProof/>
+                <w:lang w:eastAsia="x-none"/>
+              </w:rPr>
+              <mc:AlternateContent>
+                <mc:Choice Requires="wpi">
+                  <w:drawing>
+                    <wp:anchor distT="0" distB="0" distL="114300" distR="114300" simplePos="0" relativeHeight="251664384" behindDoc="0" locked="0" layoutInCell="1" allowOverlap="1" wp14:anchorId="186FA3AB" wp14:editId="3F9FF223">
+                      <wp:simplePos x="0" y="0"/>
+                      <wp:positionH relativeFrom="column">
+                        <wp:posOffset>174705</wp:posOffset>
+                      </wp:positionH>
+                      <wp:positionV relativeFrom="paragraph">
+                        <wp:posOffset>81040</wp:posOffset>
+                      </wp:positionV>
+                      <wp:extent cx="342720" cy="36720"/>
+                      <wp:effectExtent l="76200" t="114300" r="95885" b="116205"/>
+                      <wp:wrapNone/>
+                      <wp:docPr id="8" name="Ink 8"/>
+                      <wp:cNvGraphicFramePr/>
+                      <a:graphic xmlns:a="http://schemas.openxmlformats.org/drawingml/2006/main">
+                        <a:graphicData uri="http://schemas.microsoft.com/office/word/2010/wordprocessingInk">
+                          <w14:contentPart bwMode="auto" r:id="rId17">
+                            <w14:nvContentPartPr>
+                              <w14:cNvContentPartPr/>
+                            </w14:nvContentPartPr>
+                            <w14:xfrm>
+                              <a:off x="0" y="0"/>
+                              <a:ext cx="342720" cy="36720"/>
+                            </w14:xfrm>
+                          </w14:contentPart>
+                        </a:graphicData>
+                      </a:graphic>
+                    </wp:anchor>
+                  </w:drawing>
+                </mc:Choice>
+                <mc:Fallback>
+                  <w:pict>
+                    <v:shape w14:anchorId="6822638D" id="Ink 8" o:spid="_x0000_s1026" type="#_x0000_t75" style="position:absolute;margin-left:10.9pt;margin-top:.75pt;width:32.7pt;height:14.25pt;z-index:251664384;visibility:visible;mso-wrap-style:square;mso-wrap-distance-left:9pt;mso-wrap-distance-top:0;mso-wrap-distance-right:9pt;mso-wrap-distance-bottom:0;mso-position-horizontal:absolute;mso-position-horizontal-relative:text;mso-position-vertical:absolute;mso-position-vertical-relative:text" o:gfxdata="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">
+                      <v:imagedata r:id="rId18" o:title=""/>
+                    </v:shape>
+                  </w:pict>
+                </mc:Fallback>
+              </mc:AlternateContent>
+            </w:r>
+            <w:r>
+              <w:rPr>
+                <w:b/>
                 <w:w w:val="101"/>
                 <w:lang w:eastAsia="x-none"/>
               </w:rPr>
@@ -505,6 +806,100 @@
             <w:r>
               <w:rPr>
                 <w:b/>
+                <w:noProof/>
+                <w:lang w:eastAsia="x-none"/>
+              </w:rPr>
+              <mc:AlternateContent>
+                <mc:Choice Requires="wpi">
+                  <w:drawing>
+                    <wp:anchor distT="0" distB="0" distL="114300" distR="114300" simplePos="0" relativeHeight="251667456" behindDoc="0" locked="0" layoutInCell="1" allowOverlap="1" wp14:anchorId="47FA6136" wp14:editId="27FFA0F0">
+                      <wp:simplePos x="0" y="0"/>
+                      <wp:positionH relativeFrom="column">
+                        <wp:posOffset>662505</wp:posOffset>
+                      </wp:positionH>
+                      <wp:positionV relativeFrom="paragraph">
+                        <wp:posOffset>-110650</wp:posOffset>
+                      </wp:positionV>
+                      <wp:extent cx="123840" cy="481320"/>
+                      <wp:effectExtent l="57150" t="38100" r="47625" b="52705"/>
+                      <wp:wrapNone/>
+                      <wp:docPr id="12" name="Ink 12"/>
+                      <wp:cNvGraphicFramePr/>
+                      <a:graphic xmlns:a="http://schemas.openxmlformats.org/drawingml/2006/main">
+                        <a:graphicData uri="http://schemas.microsoft.com/office/word/2010/wordprocessingInk">
+                          <w14:contentPart bwMode="auto" r:id="rId19">
+                            <w14:nvContentPartPr>
+                              <w14:cNvContentPartPr/>
+                            </w14:nvContentPartPr>
+                            <w14:xfrm>
+                              <a:off x="0" y="0"/>
+                              <a:ext cx="123840" cy="481320"/>
+                            </w14:xfrm>
+                          </w14:contentPart>
+                        </a:graphicData>
+                      </a:graphic>
+                    </wp:anchor>
+                  </w:drawing>
+                </mc:Choice>
+                <mc:Fallback>
+                  <w:pict>
+                    <v:shape w14:anchorId="179DF61D" id="Ink 12" o:spid="_x0000_s1026" type="#_x0000_t75" style="position:absolute;margin-left:51.45pt;margin-top:-9.4pt;width:11.15pt;height:39.35pt;z-index:251667456;visibility:visible;mso-wrap-style:square;mso-wrap-distance-left:9pt;mso-wrap-distance-top:0;mso-wrap-distance-right:9pt;mso-wrap-distance-bottom:0;mso-position-horizontal:absolute;mso-position-horizontal-relative:text;mso-position-vertical:absolute;mso-position-vertical-relative:text" o:gfxdata="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">
+                      <v:imagedata r:id="rId20" o:title=""/>
+                    </v:shape>
+                  </w:pict>
+                </mc:Fallback>
+              </mc:AlternateContent>
+            </w:r>
+            <w:r>
+              <w:rPr>
+                <w:b/>
+                <w:noProof/>
+                <w:lang w:eastAsia="x-none"/>
+              </w:rPr>
+              <mc:AlternateContent>
+                <mc:Choice Requires="wpi">
+                  <w:drawing>
+                    <wp:anchor distT="0" distB="0" distL="114300" distR="114300" simplePos="0" relativeHeight="251665408" behindDoc="0" locked="0" layoutInCell="1" allowOverlap="1" wp14:anchorId="59A674A6" wp14:editId="5ADF2D5D">
+                      <wp:simplePos x="0" y="0"/>
+                      <wp:positionH relativeFrom="column">
+                        <wp:posOffset>174705</wp:posOffset>
+                      </wp:positionH>
+                      <wp:positionV relativeFrom="paragraph">
+                        <wp:posOffset>102470</wp:posOffset>
+                      </wp:positionV>
+                      <wp:extent cx="389160" cy="360"/>
+                      <wp:effectExtent l="76200" t="114300" r="87630" b="133350"/>
+                      <wp:wrapNone/>
+                      <wp:docPr id="9" name="Ink 9"/>
+                      <wp:cNvGraphicFramePr/>
+                      <a:graphic xmlns:a="http://schemas.openxmlformats.org/drawingml/2006/main">
+                        <a:graphicData uri="http://schemas.microsoft.com/office/word/2010/wordprocessingInk">
+                          <w14:contentPart bwMode="auto" r:id="rId21">
+                            <w14:nvContentPartPr>
+                              <w14:cNvContentPartPr/>
+                            </w14:nvContentPartPr>
+                            <w14:xfrm>
+                              <a:off x="0" y="0"/>
+                              <a:ext cx="389160" cy="360"/>
+                            </w14:xfrm>
+                          </w14:contentPart>
+                        </a:graphicData>
+                      </a:graphic>
+                    </wp:anchor>
+                  </w:drawing>
+                </mc:Choice>
+                <mc:Fallback>
+                  <w:pict>
+                    <v:shape w14:anchorId="2B71DA99" id="Ink 9" o:spid="_x0000_s1026" type="#_x0000_t75" style="position:absolute;margin-left:10.9pt;margin-top:2.4pt;width:36.35pt;height:11.4pt;z-index:251665408;visibility:visible;mso-wrap-style:square;mso-wrap-distance-left:9pt;mso-wrap-distance-top:0;mso-wrap-distance-right:9pt;mso-wrap-distance-bottom:0;mso-position-horizontal:absolute;mso-position-horizontal-relative:text;mso-position-vertical:absolute;mso-position-vertical-relative:text" o:gfxdata="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">
+                      <v:imagedata r:id="rId22" o:title=""/>
+                    </v:shape>
+                  </w:pict>
+                </mc:Fallback>
+              </mc:AlternateContent>
+            </w:r>
+            <w:r>
+              <w:rPr>
+                <w:b/>
                 <w:w w:val="101"/>
                 <w:lang w:eastAsia="x-none"/>
               </w:rPr>
@@ -573,6 +968,53 @@
             <w:r>
               <w:rPr>
                 <w:b/>
+                <w:noProof/>
+                <w:lang w:eastAsia="x-none"/>
+              </w:rPr>
+              <mc:AlternateContent>
+                <mc:Choice Requires="wpi">
+                  <w:drawing>
+                    <wp:anchor distT="0" distB="0" distL="114300" distR="114300" simplePos="0" relativeHeight="251666432" behindDoc="0" locked="0" layoutInCell="1" allowOverlap="1" wp14:anchorId="07EA7612" wp14:editId="1F477E43">
+                      <wp:simplePos x="0" y="0"/>
+                      <wp:positionH relativeFrom="column">
+                        <wp:posOffset>172905</wp:posOffset>
+                      </wp:positionH>
+                      <wp:positionV relativeFrom="paragraph">
+                        <wp:posOffset>98340</wp:posOffset>
+                      </wp:positionV>
+                      <wp:extent cx="353160" cy="16200"/>
+                      <wp:effectExtent l="76200" t="95250" r="104140" b="136525"/>
+                      <wp:wrapNone/>
+                      <wp:docPr id="10" name="Ink 10"/>
+                      <wp:cNvGraphicFramePr/>
+                      <a:graphic xmlns:a="http://schemas.openxmlformats.org/drawingml/2006/main">
+                        <a:graphicData uri="http://schemas.microsoft.com/office/word/2010/wordprocessingInk">
+                          <w14:contentPart bwMode="auto" r:id="rId23">
+                            <w14:nvContentPartPr>
+                              <w14:cNvContentPartPr/>
+                            </w14:nvContentPartPr>
+                            <w14:xfrm>
+                              <a:off x="0" y="0"/>
+                              <a:ext cx="353160" cy="16200"/>
+                            </w14:xfrm>
+                          </w14:contentPart>
+                        </a:graphicData>
+                      </a:graphic>
+                    </wp:anchor>
+                  </w:drawing>
+                </mc:Choice>
+                <mc:Fallback>
+                  <w:pict>
+                    <v:shape w14:anchorId="0E131A70" id="Ink 10" o:spid="_x0000_s1026" type="#_x0000_t75" style="position:absolute;margin-left:10.8pt;margin-top:2.1pt;width:33.45pt;height:12.65pt;z-index:251666432;visibility:visible;mso-wrap-style:square;mso-wrap-distance-left:9pt;mso-wrap-distance-top:0;mso-wrap-distance-right:9pt;mso-wrap-distance-bottom:0;mso-position-horizontal:absolute;mso-position-horizontal-relative:text;mso-position-vertical:absolute;mso-position-vertical-relative:text" o:gfxdata="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">
+                      <v:imagedata r:id="rId24" o:title=""/>
+                    </v:shape>
+                  </w:pict>
+                </mc:Fallback>
+              </mc:AlternateContent>
+            </w:r>
+            <w:r>
+              <w:rPr>
+                <w:b/>
                 <w:w w:val="101"/>
                 <w:lang w:eastAsia="x-none"/>
               </w:rPr>
@@ -610,6 +1052,53 @@
             <w:r>
               <w:rPr>
                 <w:b/>
+                <w:noProof/>
+                <w:lang w:eastAsia="x-none"/>
+              </w:rPr>
+              <mc:AlternateContent>
+                <mc:Choice Requires="wpi">
+                  <w:drawing>
+                    <wp:anchor distT="0" distB="0" distL="114300" distR="114300" simplePos="0" relativeHeight="251673600" behindDoc="0" locked="0" layoutInCell="1" allowOverlap="1" wp14:anchorId="0D57AEF0" wp14:editId="4D57FBEF">
+                      <wp:simplePos x="0" y="0"/>
+                      <wp:positionH relativeFrom="column">
+                        <wp:posOffset>1106165</wp:posOffset>
+                      </wp:positionH>
+                      <wp:positionV relativeFrom="paragraph">
+                        <wp:posOffset>59650</wp:posOffset>
+                      </wp:positionV>
+                      <wp:extent cx="485280" cy="1227960"/>
+                      <wp:effectExtent l="76200" t="114300" r="86360" b="125095"/>
+                      <wp:wrapNone/>
+                      <wp:docPr id="20" name="Ink 20"/>
+                      <wp:cNvGraphicFramePr/>
+                      <a:graphic xmlns:a="http://schemas.openxmlformats.org/drawingml/2006/main">
+                        <a:graphicData uri="http://schemas.microsoft.com/office/word/2010/wordprocessingInk">
+                          <w14:contentPart bwMode="auto" r:id="rId25">
+                            <w14:nvContentPartPr>
+                              <w14:cNvContentPartPr/>
+                            </w14:nvContentPartPr>
+                            <w14:xfrm>
+                              <a:off x="0" y="0"/>
+                              <a:ext cx="485280" cy="1227960"/>
+                            </w14:xfrm>
+                          </w14:contentPart>
+                        </a:graphicData>
+                      </a:graphic>
+                    </wp:anchor>
+                  </w:drawing>
+                </mc:Choice>
+                <mc:Fallback>
+                  <w:pict>
+                    <v:shape w14:anchorId="1ACD0F1B" id="Ink 20" o:spid="_x0000_s1026" type="#_x0000_t75" style="position:absolute;margin-left:84.25pt;margin-top:-.95pt;width:43.85pt;height:108.05pt;z-index:251673600;visibility:visible;mso-wrap-style:square;mso-wrap-distance-left:9pt;mso-wrap-distance-top:0;mso-wrap-distance-right:9pt;mso-wrap-distance-bottom:0;mso-position-horizontal:absolute;mso-position-horizontal-relative:text;mso-position-vertical:absolute;mso-position-vertical-relative:text" o:gfxdata="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">
+                      <v:imagedata r:id="rId26" o:title=""/>
+                    </v:shape>
+                  </w:pict>
+                </mc:Fallback>
+              </mc:AlternateContent>
+            </w:r>
+            <w:r>
+              <w:rPr>
+                <w:b/>
                 <w:lang w:eastAsia="x-none"/>
               </w:rPr>
               <w:t>Course Aim</w:t>
@@ -649,23 +1138,7 @@
                 <w:sz w:val="22"/>
                 <w:szCs w:val="22"/>
               </w:rPr>
-              <w:t xml:space="preserve">This course introduces students to the fundamental principles of computing logic and the development of </w:t>
-            </w:r>
-            <w:proofErr w:type="gramStart"/>
-            <w:r>
-              <w:rPr>
-                <w:sz w:val="22"/>
-                <w:szCs w:val="22"/>
-              </w:rPr>
-              <w:t>problem solving</w:t>
-            </w:r>
-            <w:proofErr w:type="gramEnd"/>
-            <w:r>
-              <w:rPr>
-                <w:sz w:val="22"/>
-                <w:szCs w:val="22"/>
-              </w:rPr>
-              <w:t xml:space="preserve"> skills using structured programming techniques. The student will acquire basic competence in the chosen programming language and will apply this language to simple tasks using good programming techniques. It includes requirements for problem solving using given tools, steps and strategies, problem analysis, program development and testing. Students will be able to demonstrate an understanding of different programming language features.</w:t>
+              <w:t>This course introduces students to the fundamental principles of computing logic and the development of problem solving skills using structured programming techniques. The student will acquire basic competence in the chosen programming language and will apply this language to simple tasks using good programming techniques. It includes requirements for problem solving using given tools, steps and strategies, problem analysis, program development and testing. Students will be able to demonstrate an understanding of different programming language features.</w:t>
             </w:r>
           </w:p>
         </w:tc>
@@ -860,23 +1333,7 @@
                 <w:sz w:val="22"/>
                 <w:szCs w:val="22"/>
               </w:rPr>
-              <w:t xml:space="preserve">Understand and construct structured programming designs for a given business requirement including basic elements of computer programming such as variables, data and error types, statements, expressions, </w:t>
-            </w:r>
-            <w:proofErr w:type="gramStart"/>
-            <w:r>
-              <w:rPr>
-                <w:sz w:val="22"/>
-                <w:szCs w:val="22"/>
-              </w:rPr>
-              <w:t>operators</w:t>
-            </w:r>
-            <w:proofErr w:type="gramEnd"/>
-            <w:r>
-              <w:rPr>
-                <w:sz w:val="22"/>
-                <w:szCs w:val="22"/>
-              </w:rPr>
-              <w:t xml:space="preserve"> and graphical user-interface.</w:t>
+              <w:t>Understand and construct structured programming designs for a given business requirement including basic elements of computer programming such as variables, data and error types, statements, expressions, operators and graphical user-interface.</w:t>
             </w:r>
           </w:p>
         </w:tc>
@@ -965,23 +1422,7 @@
                 <w:sz w:val="22"/>
                 <w:szCs w:val="22"/>
               </w:rPr>
-              <w:t xml:space="preserve">Understand and apply the simple and nested selection/decision control structure when writing program code to </w:t>
-            </w:r>
-            <w:proofErr w:type="gramStart"/>
-            <w:r>
-              <w:rPr>
-                <w:sz w:val="22"/>
-                <w:szCs w:val="22"/>
-              </w:rPr>
-              <w:t>make a decision</w:t>
-            </w:r>
-            <w:proofErr w:type="gramEnd"/>
-            <w:r>
-              <w:rPr>
-                <w:sz w:val="22"/>
-                <w:szCs w:val="22"/>
-              </w:rPr>
-              <w:t>.</w:t>
+              <w:t>Understand and apply the simple and nested selection/decision control structure when writing program code to make a decision.</w:t>
             </w:r>
           </w:p>
         </w:tc>
@@ -1127,6 +1568,53 @@
             <w:r>
               <w:rPr>
                 <w:b/>
+                <w:noProof/>
+                <w:lang w:eastAsia="x-none"/>
+              </w:rPr>
+              <mc:AlternateContent>
+                <mc:Choice Requires="wpi">
+                  <w:drawing>
+                    <wp:anchor distT="0" distB="0" distL="114300" distR="114300" simplePos="0" relativeHeight="251674624" behindDoc="0" locked="0" layoutInCell="1" allowOverlap="1" wp14:anchorId="6371BB22" wp14:editId="7FC5FDEC">
+                      <wp:simplePos x="0" y="0"/>
+                      <wp:positionH relativeFrom="column">
+                        <wp:posOffset>214305</wp:posOffset>
+                      </wp:positionH>
+                      <wp:positionV relativeFrom="paragraph">
+                        <wp:posOffset>-1653700</wp:posOffset>
+                      </wp:positionV>
+                      <wp:extent cx="412920" cy="3951360"/>
+                      <wp:effectExtent l="76200" t="95250" r="82550" b="144780"/>
+                      <wp:wrapNone/>
+                      <wp:docPr id="21" name="Ink 21"/>
+                      <wp:cNvGraphicFramePr/>
+                      <a:graphic xmlns:a="http://schemas.openxmlformats.org/drawingml/2006/main">
+                        <a:graphicData uri="http://schemas.microsoft.com/office/word/2010/wordprocessingInk">
+                          <w14:contentPart bwMode="auto" r:id="rId27">
+                            <w14:nvContentPartPr>
+                              <w14:cNvContentPartPr/>
+                            </w14:nvContentPartPr>
+                            <w14:xfrm>
+                              <a:off x="0" y="0"/>
+                              <a:ext cx="412920" cy="3951360"/>
+                            </w14:xfrm>
+                          </w14:contentPart>
+                        </a:graphicData>
+                      </a:graphic>
+                    </wp:anchor>
+                  </w:drawing>
+                </mc:Choice>
+                <mc:Fallback>
+                  <w:pict>
+                    <v:shape w14:anchorId="653DDC9F" id="Ink 21" o:spid="_x0000_s1026" type="#_x0000_t75" style="position:absolute;margin-left:14pt;margin-top:-135.85pt;width:38.15pt;height:322.5pt;z-index:251674624;visibility:visible;mso-wrap-style:square;mso-wrap-distance-left:9pt;mso-wrap-distance-top:0;mso-wrap-distance-right:9pt;mso-wrap-distance-bottom:0;mso-position-horizontal:absolute;mso-position-horizontal-relative:text;mso-position-vertical:absolute;mso-position-vertical-relative:text" o:gfxdata="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">
+                      <v:imagedata r:id="rId28" o:title=""/>
+                    </v:shape>
+                  </w:pict>
+                </mc:Fallback>
+              </mc:AlternateContent>
+            </w:r>
+            <w:r>
+              <w:rPr>
+                <w:b/>
                 <w:w w:val="101"/>
                 <w:lang w:eastAsia="x-none"/>
               </w:rPr>
@@ -1159,23 +1647,7 @@
                 <w:sz w:val="22"/>
                 <w:szCs w:val="22"/>
               </w:rPr>
-              <w:t xml:space="preserve">Familiarise with the concept of divide &amp; </w:t>
-            </w:r>
-            <w:proofErr w:type="gramStart"/>
-            <w:r>
-              <w:rPr>
-                <w:sz w:val="22"/>
-                <w:szCs w:val="22"/>
-              </w:rPr>
-              <w:t>conquer, and</w:t>
-            </w:r>
-            <w:proofErr w:type="gramEnd"/>
-            <w:r>
-              <w:rPr>
-                <w:sz w:val="22"/>
-                <w:szCs w:val="22"/>
-              </w:rPr>
-              <w:t xml:space="preserve"> use the technology of “method” for writing effective, efficient and reusable computer program. </w:t>
+              <w:t xml:space="preserve">Familiarise with the concept of divide &amp; conquer, and use the technology of “method” for writing effective, efficient and reusable computer program. </w:t>
             </w:r>
           </w:p>
         </w:tc>
@@ -1424,15 +1896,7 @@
               <w:ind w:left="60" w:right="166"/>
             </w:pPr>
             <w:r>
-              <w:t xml:space="preserve">Develop workplace </w:t>
-            </w:r>
-            <w:proofErr w:type="gramStart"/>
-            <w:r>
-              <w:t>soft-skills</w:t>
-            </w:r>
-            <w:proofErr w:type="gramEnd"/>
-            <w:r>
-              <w:t xml:space="preserve"> including working in groups, writing formal reports, carrying out individual research and/or delivering oral presentations</w:t>
+              <w:t>Develop workplace soft-skills including working in groups, writing formal reports, carrying out individual research and/or delivering oral presentations</w:t>
             </w:r>
           </w:p>
         </w:tc>
@@ -1652,27 +2116,7 @@
                 <w:szCs w:val="16"/>
                 <w:lang w:eastAsia="x-none"/>
               </w:rPr>
-              <w:t>(</w:t>
-            </w:r>
-            <w:proofErr w:type="gramStart"/>
-            <w:r>
-              <w:rPr>
-                <w:b/>
-                <w:sz w:val="16"/>
-                <w:szCs w:val="16"/>
-                <w:lang w:eastAsia="x-none"/>
-              </w:rPr>
-              <w:t>where</w:t>
-            </w:r>
-            <w:proofErr w:type="gramEnd"/>
-            <w:r>
-              <w:rPr>
-                <w:b/>
-                <w:sz w:val="16"/>
-                <w:szCs w:val="16"/>
-                <w:lang w:eastAsia="x-none"/>
-              </w:rPr>
-              <w:t xml:space="preserve"> appropriate)</w:t>
+              <w:t>(where appropriate)</w:t>
             </w:r>
           </w:p>
         </w:tc>
@@ -1850,6 +2294,7 @@
                 <w:b/>
                 <w:lang w:eastAsia="x-none"/>
               </w:rPr>
+              <w:lastRenderedPageBreak/>
               <w:t xml:space="preserve">Summative Assessment </w:t>
             </w:r>
           </w:p>
@@ -2223,6 +2668,52 @@
             </w:pPr>
             <w:r>
               <w:rPr>
+                <w:noProof/>
+                <w:lang w:eastAsia="x-none"/>
+              </w:rPr>
+              <mc:AlternateContent>
+                <mc:Choice Requires="wpi">
+                  <w:drawing>
+                    <wp:anchor distT="0" distB="0" distL="114300" distR="114300" simplePos="0" relativeHeight="251675648" behindDoc="0" locked="0" layoutInCell="1" allowOverlap="1" wp14:anchorId="7ABFD176" wp14:editId="0AA46102">
+                      <wp:simplePos x="0" y="0"/>
+                      <wp:positionH relativeFrom="column">
+                        <wp:posOffset>448305</wp:posOffset>
+                      </wp:positionH>
+                      <wp:positionV relativeFrom="paragraph">
+                        <wp:posOffset>-447320</wp:posOffset>
+                      </wp:positionV>
+                      <wp:extent cx="235440" cy="969840"/>
+                      <wp:effectExtent l="76200" t="95250" r="88900" b="135255"/>
+                      <wp:wrapNone/>
+                      <wp:docPr id="24" name="Ink 24"/>
+                      <wp:cNvGraphicFramePr/>
+                      <a:graphic xmlns:a="http://schemas.openxmlformats.org/drawingml/2006/main">
+                        <a:graphicData uri="http://schemas.microsoft.com/office/word/2010/wordprocessingInk">
+                          <w14:contentPart bwMode="auto" r:id="rId29">
+                            <w14:nvContentPartPr>
+                              <w14:cNvContentPartPr/>
+                            </w14:nvContentPartPr>
+                            <w14:xfrm>
+                              <a:off x="0" y="0"/>
+                              <a:ext cx="235440" cy="969840"/>
+                            </w14:xfrm>
+                          </w14:contentPart>
+                        </a:graphicData>
+                      </a:graphic>
+                    </wp:anchor>
+                  </w:drawing>
+                </mc:Choice>
+                <mc:Fallback>
+                  <w:pict>
+                    <v:shape w14:anchorId="78226644" id="Ink 24" o:spid="_x0000_s1026" type="#_x0000_t75" style="position:absolute;margin-left:32.45pt;margin-top:-40.85pt;width:24.25pt;height:87.7pt;z-index:251675648;visibility:visible;mso-wrap-style:square;mso-wrap-distance-left:9pt;mso-wrap-distance-top:0;mso-wrap-distance-right:9pt;mso-wrap-distance-bottom:0;mso-position-horizontal:absolute;mso-position-horizontal-relative:text;mso-position-vertical:absolute;mso-position-vertical-relative:text" o:gfxdata="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">
+                      <v:imagedata r:id="rId30" o:title=""/>
+                    </v:shape>
+                  </w:pict>
+                </mc:Fallback>
+              </mc:AlternateContent>
+            </w:r>
+            <w:r>
+              <w:rPr>
                 <w:lang w:eastAsia="x-none"/>
               </w:rPr>
               <w:t>Assignment 2</w:t>
@@ -2250,6 +2741,98 @@
                 <w:lang w:eastAsia="x-none"/>
               </w:rPr>
             </w:pPr>
+            <w:r>
+              <w:rPr>
+                <w:noProof/>
+                <w:lang w:eastAsia="x-none"/>
+              </w:rPr>
+              <mc:AlternateContent>
+                <mc:Choice Requires="wpi">
+                  <w:drawing>
+                    <wp:anchor distT="0" distB="0" distL="114300" distR="114300" simplePos="0" relativeHeight="251677696" behindDoc="0" locked="0" layoutInCell="1" allowOverlap="1" wp14:anchorId="2AAD661A" wp14:editId="2BFC63E8">
+                      <wp:simplePos x="0" y="0"/>
+                      <wp:positionH relativeFrom="column">
+                        <wp:posOffset>1175335</wp:posOffset>
+                      </wp:positionH>
+                      <wp:positionV relativeFrom="paragraph">
+                        <wp:posOffset>-377120</wp:posOffset>
+                      </wp:positionV>
+                      <wp:extent cx="160200" cy="902520"/>
+                      <wp:effectExtent l="76200" t="95250" r="87630" b="145415"/>
+                      <wp:wrapNone/>
+                      <wp:docPr id="27" name="Ink 27"/>
+                      <wp:cNvGraphicFramePr/>
+                      <a:graphic xmlns:a="http://schemas.openxmlformats.org/drawingml/2006/main">
+                        <a:graphicData uri="http://schemas.microsoft.com/office/word/2010/wordprocessingInk">
+                          <w14:contentPart bwMode="auto" r:id="rId31">
+                            <w14:nvContentPartPr>
+                              <w14:cNvContentPartPr/>
+                            </w14:nvContentPartPr>
+                            <w14:xfrm>
+                              <a:off x="0" y="0"/>
+                              <a:ext cx="160200" cy="902520"/>
+                            </w14:xfrm>
+                          </w14:contentPart>
+                        </a:graphicData>
+                      </a:graphic>
+                    </wp:anchor>
+                  </w:drawing>
+                </mc:Choice>
+                <mc:Fallback>
+                  <w:pict>
+                    <v:shape w14:anchorId="4C173869" id="Ink 27" o:spid="_x0000_s1026" type="#_x0000_t75" style="position:absolute;margin-left:89.7pt;margin-top:-35.35pt;width:18.25pt;height:82.35pt;z-index:251677696;visibility:visible;mso-wrap-style:square;mso-wrap-distance-left:9pt;mso-wrap-distance-top:0;mso-wrap-distance-right:9pt;mso-wrap-distance-bottom:0;mso-position-horizontal:absolute;mso-position-horizontal-relative:text;mso-position-vertical:absolute;mso-position-vertical-relative:text" o:gfxdata="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">
+                      <v:imagedata r:id="rId32" o:title=""/>
+                    </v:shape>
+                  </w:pict>
+                </mc:Fallback>
+              </mc:AlternateContent>
+            </w:r>
+            <w:r>
+              <w:rPr>
+                <w:noProof/>
+                <w:lang w:eastAsia="x-none"/>
+              </w:rPr>
+              <mc:AlternateContent>
+                <mc:Choice Requires="wpi">
+                  <w:drawing>
+                    <wp:anchor distT="0" distB="0" distL="114300" distR="114300" simplePos="0" relativeHeight="251676672" behindDoc="0" locked="0" layoutInCell="1" allowOverlap="1" wp14:anchorId="3C8EF911" wp14:editId="000B9689">
+                      <wp:simplePos x="0" y="0"/>
+                      <wp:positionH relativeFrom="column">
+                        <wp:posOffset>186055</wp:posOffset>
+                      </wp:positionH>
+                      <wp:positionV relativeFrom="paragraph">
+                        <wp:posOffset>-357320</wp:posOffset>
+                      </wp:positionV>
+                      <wp:extent cx="180000" cy="911160"/>
+                      <wp:effectExtent l="76200" t="114300" r="86995" b="118110"/>
+                      <wp:wrapNone/>
+                      <wp:docPr id="26" name="Ink 26"/>
+                      <wp:cNvGraphicFramePr/>
+                      <a:graphic xmlns:a="http://schemas.openxmlformats.org/drawingml/2006/main">
+                        <a:graphicData uri="http://schemas.microsoft.com/office/word/2010/wordprocessingInk">
+                          <w14:contentPart bwMode="auto" r:id="rId33">
+                            <w14:nvContentPartPr>
+                              <w14:cNvContentPartPr/>
+                            </w14:nvContentPartPr>
+                            <w14:xfrm>
+                              <a:off x="0" y="0"/>
+                              <a:ext cx="180000" cy="911160"/>
+                            </w14:xfrm>
+                          </w14:contentPart>
+                        </a:graphicData>
+                      </a:graphic>
+                    </wp:anchor>
+                  </w:drawing>
+                </mc:Choice>
+                <mc:Fallback>
+                  <w:pict>
+                    <v:shape w14:anchorId="7499B1B9" id="Ink 26" o:spid="_x0000_s1026" type="#_x0000_t75" style="position:absolute;margin-left:11.85pt;margin-top:-33.8pt;width:19.8pt;height:83.1pt;z-index:251676672;visibility:visible;mso-wrap-style:square;mso-wrap-distance-left:9pt;mso-wrap-distance-top:0;mso-wrap-distance-right:9pt;mso-wrap-distance-bottom:0;mso-position-horizontal:absolute;mso-position-horizontal-relative:text;mso-position-vertical:absolute;mso-position-vertical-relative:text" o:gfxdata="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">
+                      <v:imagedata r:id="rId34" o:title=""/>
+                    </v:shape>
+                  </w:pict>
+                </mc:Fallback>
+              </mc:AlternateContent>
+            </w:r>
             <w:r>
               <w:rPr>
                 <w:lang w:eastAsia="x-none"/>
@@ -2427,6 +3010,53 @@
                 <w:lang w:eastAsia="x-none"/>
               </w:rPr>
             </w:pPr>
+            <w:r>
+              <w:rPr>
+                <w:b/>
+                <w:noProof/>
+                <w:lang w:eastAsia="x-none"/>
+              </w:rPr>
+              <mc:AlternateContent>
+                <mc:Choice Requires="wpi">
+                  <w:drawing>
+                    <wp:anchor distT="0" distB="0" distL="114300" distR="114300" simplePos="0" relativeHeight="251680768" behindDoc="0" locked="0" layoutInCell="1" allowOverlap="1" wp14:anchorId="40B3D3DC" wp14:editId="5A5A390A">
+                      <wp:simplePos x="0" y="0"/>
+                      <wp:positionH relativeFrom="column">
+                        <wp:posOffset>506730</wp:posOffset>
+                      </wp:positionH>
+                      <wp:positionV relativeFrom="paragraph">
+                        <wp:posOffset>45085</wp:posOffset>
+                      </wp:positionV>
+                      <wp:extent cx="4818960" cy="3486960"/>
+                      <wp:effectExtent l="38100" t="38100" r="58420" b="56515"/>
+                      <wp:wrapNone/>
+                      <wp:docPr id="31" name="Ink 31"/>
+                      <wp:cNvGraphicFramePr/>
+                      <a:graphic xmlns:a="http://schemas.openxmlformats.org/drawingml/2006/main">
+                        <a:graphicData uri="http://schemas.microsoft.com/office/word/2010/wordprocessingInk">
+                          <w14:contentPart bwMode="auto" r:id="rId35">
+                            <w14:nvContentPartPr>
+                              <w14:cNvContentPartPr/>
+                            </w14:nvContentPartPr>
+                            <w14:xfrm>
+                              <a:off x="0" y="0"/>
+                              <a:ext cx="4818960" cy="3486960"/>
+                            </w14:xfrm>
+                          </w14:contentPart>
+                        </a:graphicData>
+                      </a:graphic>
+                    </wp:anchor>
+                  </w:drawing>
+                </mc:Choice>
+                <mc:Fallback>
+                  <w:pict>
+                    <v:shape w14:anchorId="2F12BDAC" id="Ink 31" o:spid="_x0000_s1026" type="#_x0000_t75" style="position:absolute;margin-left:39.2pt;margin-top:2.85pt;width:380.9pt;height:275.95pt;z-index:251680768;visibility:visible;mso-wrap-style:square;mso-wrap-distance-left:9pt;mso-wrap-distance-top:0;mso-wrap-distance-right:9pt;mso-wrap-distance-bottom:0;mso-position-horizontal:absolute;mso-position-horizontal-relative:text;mso-position-vertical:absolute;mso-position-vertical-relative:text" o:gfxdata="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">
+                      <v:imagedata r:id="rId36" o:title=""/>
+                    </v:shape>
+                  </w:pict>
+                </mc:Fallback>
+              </mc:AlternateContent>
+            </w:r>
             <w:r>
               <w:rPr>
                 <w:b/>
@@ -2743,8 +3373,8 @@
     </w:p>
     <w:p/>
     <w:sectPr>
-      <w:headerReference w:type="default" r:id="rId5"/>
-      <w:footerReference w:type="default" r:id="rId6"/>
+      <w:headerReference w:type="default" r:id="rId37"/>
+      <w:footerReference w:type="default" r:id="rId38"/>
       <w:pgSz w:w="11906" w:h="16838" w:code="9"/>
       <w:pgMar w:top="1440" w:right="1440" w:bottom="1440" w:left="1440" w:header="720" w:footer="720" w:gutter="0"/>
       <w:cols w:space="720"/>
@@ -2752,6 +3382,25 @@
     </w:sectPr>
   </w:body>
 </w:document>
+</file>
+
+<file path=word/endnotes.xml><?xml version="1.0" encoding="utf-8"?>
+<w:endnotes xmlns:wpc="http://schemas.microsoft.com/office/word/2010/wordprocessingCanvas" xmlns:cx="http://schemas.microsoft.com/office/drawing/2014/chartex" xmlns:cx1="http://schemas.microsoft.com/office/drawing/2015/9/8/chartex" xmlns:cx2="http://schemas.microsoft.com/office/drawing/2015/10/21/chartex" xmlns:cx3="http://schemas.microsoft.com/office/drawing/2016/5/9/chartex" xmlns:cx4="http://schemas.microsoft.com/office/drawing/2016/5/10/chartex" xmlns:cx5="http://schemas.microsoft.com/office/drawing/2016/5/11/chartex" xmlns:cx6="http://schemas.microsoft.com/office/drawing/2016/5/12/chartex" xmlns:cx7="http://schemas.microsoft.com/office/drawing/2016/5/13/chartex" xmlns:cx8="http://schemas.microsoft.com/office/drawing/2016/5/14/chartex" xmlns:mc="http://schemas.openxmlformats.org/markup-compatibility/2006" xmlns:aink="http://schemas.microsoft.com/office/drawing/2016/ink" xmlns:am3d="http://schemas.microsoft.com/office/drawing/2017/model3d" xmlns:o="urn:schemas-microsoft-com:office:office" xmlns:r="http://schemas.openxmlformats.org/officeDocument/2006/relationships" xmlns:m="http://schemas.openxmlformats.org/officeDocument/2006/math" xmlns:v="urn:schemas-microsoft-com:vml" xmlns:wp14="http://schemas.microsoft.com/office/word/2010/wordprocessingDrawing" xmlns:wp="http://schemas.openxmlformats.org/drawingml/2006/wordprocessingDrawing" xmlns:w10="urn:schemas-microsoft-com:office:word" xmlns:w="http://schemas.openxmlformats.org/wordprocessingml/2006/main" xmlns:w14="http://schemas.microsoft.com/office/word/2010/wordml" xmlns:w15="http://schemas.microsoft.com/office/word/2012/wordml" xmlns:w16cex="http://schemas.microsoft.com/office/word/2018/wordml/cex" xmlns:w16cid="http://schemas.microsoft.com/office/word/2016/wordml/cid" xmlns:w16="http://schemas.microsoft.com/office/word/2018/wordml" xmlns:w16sdtdh="http://schemas.microsoft.com/office/word/2020/wordml/sdtdatahash" xmlns:w16se="http://schemas.microsoft.com/office/word/2015/wordml/symex" xmlns:wpg="http://schemas.microsoft.com/office/word/2010/wordprocessingGroup" xmlns:wpi="http://schemas.microsoft.com/office/word/2010/wordprocessingInk" xmlns:wne="http://schemas.microsoft.com/office/word/2006/wordml" xmlns:wps="http://schemas.microsoft.com/office/word/2010/wordprocessingShape" mc:Ignorable="w14 w15 w16se w16cid w16 w16cex w16sdtdh wp14">
+  <w:endnote w:type="separator" w:id="-1">
+    <w:p>
+      <w:r>
+        <w:separator/>
+      </w:r>
+    </w:p>
+  </w:endnote>
+  <w:endnote w:type="continuationSeparator" w:id="0">
+    <w:p>
+      <w:r>
+        <w:continuationSeparator/>
+      </w:r>
+    </w:p>
+  </w:endnote>
+</w:endnotes>
 </file>
 
 <file path=word/footer1.xml><?xml version="1.0" encoding="utf-8"?>
@@ -3076,6 +3725,25 @@
 </w:ftr>
 </file>
 
+<file path=word/footnotes.xml><?xml version="1.0" encoding="utf-8"?>
+<w:footnotes xmlns:wpc="http://schemas.microsoft.com/office/word/2010/wordprocessingCanvas" xmlns:cx="http://schemas.microsoft.com/office/drawing/2014/chartex" xmlns:cx1="http://schemas.microsoft.com/office/drawing/2015/9/8/chartex" xmlns:cx2="http://schemas.microsoft.com/office/drawing/2015/10/21/chartex" xmlns:cx3="http://schemas.microsoft.com/office/drawing/2016/5/9/chartex" xmlns:cx4="http://schemas.microsoft.com/office/drawing/2016/5/10/chartex" xmlns:cx5="http://schemas.microsoft.com/office/drawing/2016/5/11/chartex" xmlns:cx6="http://schemas.microsoft.com/office/drawing/2016/5/12/chartex" xmlns:cx7="http://schemas.microsoft.com/office/drawing/2016/5/13/chartex" xmlns:cx8="http://schemas.microsoft.com/office/drawing/2016/5/14/chartex" xmlns:mc="http://schemas.openxmlformats.org/markup-compatibility/2006" xmlns:aink="http://schemas.microsoft.com/office/drawing/2016/ink" xmlns:am3d="http://schemas.microsoft.com/office/drawing/2017/model3d" xmlns:o="urn:schemas-microsoft-com:office:office" xmlns:r="http://schemas.openxmlformats.org/officeDocument/2006/relationships" xmlns:m="http://schemas.openxmlformats.org/officeDocument/2006/math" xmlns:v="urn:schemas-microsoft-com:vml" xmlns:wp14="http://schemas.microsoft.com/office/word/2010/wordprocessingDrawing" xmlns:wp="http://schemas.openxmlformats.org/drawingml/2006/wordprocessingDrawing" xmlns:w10="urn:schemas-microsoft-com:office:word" xmlns:w="http://schemas.openxmlformats.org/wordprocessingml/2006/main" xmlns:w14="http://schemas.microsoft.com/office/word/2010/wordml" xmlns:w15="http://schemas.microsoft.com/office/word/2012/wordml" xmlns:w16cex="http://schemas.microsoft.com/office/word/2018/wordml/cex" xmlns:w16cid="http://schemas.microsoft.com/office/word/2016/wordml/cid" xmlns:w16="http://schemas.microsoft.com/office/word/2018/wordml" xmlns:w16sdtdh="http://schemas.microsoft.com/office/word/2020/wordml/sdtdatahash" xmlns:w16se="http://schemas.microsoft.com/office/word/2015/wordml/symex" xmlns:wpg="http://schemas.microsoft.com/office/word/2010/wordprocessingGroup" xmlns:wpi="http://schemas.microsoft.com/office/word/2010/wordprocessingInk" xmlns:wne="http://schemas.microsoft.com/office/word/2006/wordml" xmlns:wps="http://schemas.microsoft.com/office/word/2010/wordprocessingShape" mc:Ignorable="w14 w15 w16se w16cid w16 w16cex w16sdtdh wp14">
+  <w:footnote w:type="separator" w:id="-1">
+    <w:p>
+      <w:r>
+        <w:separator/>
+      </w:r>
+    </w:p>
+  </w:footnote>
+  <w:footnote w:type="continuationSeparator" w:id="0">
+    <w:p>
+      <w:r>
+        <w:continuationSeparator/>
+      </w:r>
+    </w:p>
+  </w:footnote>
+</w:footnotes>
+</file>
+
 <file path=word/header1.xml><?xml version="1.0" encoding="utf-8"?>
 <w:hdr xmlns:wpc="http://schemas.microsoft.com/office/word/2010/wordprocessingCanvas" xmlns:cx="http://schemas.microsoft.com/office/drawing/2014/chartex" xmlns:cx1="http://schemas.microsoft.com/office/drawing/2015/9/8/chartex" xmlns:cx2="http://schemas.microsoft.com/office/drawing/2015/10/21/chartex" xmlns:cx3="http://schemas.microsoft.com/office/drawing/2016/5/9/chartex" xmlns:cx4="http://schemas.microsoft.com/office/drawing/2016/5/10/chartex" xmlns:cx5="http://schemas.microsoft.com/office/drawing/2016/5/11/chartex" xmlns:cx6="http://schemas.microsoft.com/office/drawing/2016/5/12/chartex" xmlns:cx7="http://schemas.microsoft.com/office/drawing/2016/5/13/chartex" xmlns:cx8="http://schemas.microsoft.com/office/drawing/2016/5/14/chartex" xmlns:mc="http://schemas.openxmlformats.org/markup-compatibility/2006" xmlns:aink="http://schemas.microsoft.com/office/drawing/2016/ink" xmlns:am3d="http://schemas.microsoft.com/office/drawing/2017/model3d" xmlns:o="urn:schemas-microsoft-com:office:office" xmlns:r="http://schemas.openxmlformats.org/officeDocument/2006/relationships" xmlns:m="http://schemas.openxmlformats.org/officeDocument/2006/math" xmlns:v="urn:schemas-microsoft-com:vml" xmlns:wp14="http://schemas.microsoft.com/office/word/2010/wordprocessingDrawing" xmlns:wp="http://schemas.openxmlformats.org/drawingml/2006/wordprocessingDrawing" xmlns:w10="urn:schemas-microsoft-com:office:word" xmlns:w="http://schemas.openxmlformats.org/wordprocessingml/2006/main" xmlns:w14="http://schemas.microsoft.com/office/word/2010/wordml" xmlns:w15="http://schemas.microsoft.com/office/word/2012/wordml" xmlns:w16cex="http://schemas.microsoft.com/office/word/2018/wordml/cex" xmlns:w16cid="http://schemas.microsoft.com/office/word/2016/wordml/cid" xmlns:w16="http://schemas.microsoft.com/office/word/2018/wordml" xmlns:w16sdtdh="http://schemas.microsoft.com/office/word/2020/wordml/sdtdatahash" xmlns:w16se="http://schemas.microsoft.com/office/word/2015/wordml/symex" xmlns:wpg="http://schemas.microsoft.com/office/word/2010/wordprocessingGroup" xmlns:wpi="http://schemas.microsoft.com/office/word/2010/wordprocessingInk" xmlns:wne="http://schemas.microsoft.com/office/word/2006/wordml" xmlns:wps="http://schemas.microsoft.com/office/word/2010/wordprocessingShape" mc:Ignorable="w14 w15 w16se w16cid w16 w16cex w16sdtdh wp14">
   <w:p>
@@ -3168,14 +3836,7 @@
         <w:rFonts w:ascii="Calibri" w:hAnsi="Calibri"/>
         <w:lang w:val="en-NZ"/>
       </w:rPr>
-      <w:t xml:space="preserve">COURSE </w:t>
-    </w:r>
-    <w:r>
-      <w:rPr>
-        <w:rFonts w:ascii="Calibri" w:hAnsi="Calibri"/>
-        <w:lang w:val="en-NZ"/>
-      </w:rPr>
-      <w:t>DESCRIPTOR</w:t>
+      <w:t>COURSE DESCRIPTOR</w:t>
     </w:r>
   </w:p>
   <w:p>
@@ -3810,6 +4471,436 @@
 </w:styles>
 </file>
 
+<file path=word/ink/ink1.xml><?xml version="1.0" encoding="utf-8"?>
+<inkml:ink xmlns:inkml="http://www.w3.org/2003/InkML">
+  <inkml:definitions>
+    <inkml:context xml:id="ctx0">
+      <inkml:inkSource xml:id="inkSrc0">
+        <inkml:traceFormat>
+          <inkml:channel name="X" type="integer" min="-2.14748E9" max="2.14748E9" units="cm"/>
+          <inkml:channel name="Y" type="integer" min="-2.14748E9" max="2.14748E9" units="cm"/>
+        </inkml:traceFormat>
+        <inkml:channelProperties>
+          <inkml:channelProperty channel="X" name="resolution" value="1000" units="1/cm"/>
+          <inkml:channelProperty channel="Y" name="resolution" value="1000" units="1/cm"/>
+        </inkml:channelProperties>
+      </inkml:inkSource>
+      <inkml:timestamp xml:id="ts0" timeString="2021-11-01T21:14:35.304"/>
+    </inkml:context>
+    <inkml:brush xml:id="br0">
+      <inkml:brushProperty name="width" value="0.2" units="cm"/>
+      <inkml:brushProperty name="height" value="0.4" units="cm"/>
+      <inkml:brushProperty name="color" value="#A2D762"/>
+      <inkml:brushProperty name="tip" value="rectangle"/>
+      <inkml:brushProperty name="rasterOp" value="maskPen"/>
+      <inkml:brushProperty name="ignorePressure" value="1"/>
+    </inkml:brush>
+  </inkml:definitions>
+  <inkml:trace contextRef="#ctx0" brushRef="#br0">1 1,'2059'0,"-2035"0</inkml:trace>
+</inkml:ink>
+</file>
+
+<file path=word/ink/ink10.xml><?xml version="1.0" encoding="utf-8"?>
+<inkml:ink xmlns:inkml="http://www.w3.org/2003/InkML">
+  <inkml:definitions>
+    <inkml:context xml:id="ctx0">
+      <inkml:inkSource xml:id="inkSrc0">
+        <inkml:traceFormat>
+          <inkml:channel name="X" type="integer" min="-2.14748E9" max="2.14748E9" units="cm"/>
+          <inkml:channel name="Y" type="integer" min="-2.14748E9" max="2.14748E9" units="cm"/>
+        </inkml:traceFormat>
+        <inkml:channelProperties>
+          <inkml:channelProperty channel="X" name="resolution" value="1000" units="1/cm"/>
+          <inkml:channelProperty channel="Y" name="resolution" value="1000" units="1/cm"/>
+        </inkml:channelProperties>
+      </inkml:inkSource>
+      <inkml:timestamp xml:id="ts0" timeString="2021-11-01T21:17:42.754"/>
+    </inkml:context>
+    <inkml:brush xml:id="br0">
+      <inkml:brushProperty name="width" value="0.2" units="cm"/>
+      <inkml:brushProperty name="height" value="0.4" units="cm"/>
+      <inkml:brushProperty name="color" value="#00FDFF"/>
+      <inkml:brushProperty name="tip" value="rectangle"/>
+      <inkml:brushProperty name="rasterOp" value="maskPen"/>
+      <inkml:brushProperty name="ignorePressure" value="1"/>
+    </inkml:brush>
+  </inkml:definitions>
+  <inkml:trace contextRef="#ctx0" brushRef="#br0">1343 1,'0'0,"0"0,0 0,1 0,-1 0,0 0,0 0,0 0,0 0,1 0,-1 0,0 0,0 0,0 0,0 0,1 0,-1 0,0 1,0-1,0 0,0 0,0 0,0 0,1 0,-1 1,0-1,0 0,0 0,0 0,0 0,0 1,0-1,0 0,0 0,0 0,0 1,0-1,0 0,0 0,0 0,0 0,0 1,0-1,0 0,0 0,0 0,0 0,0 1,0-1,0 0,-1 0,1 0,-7 11,-10 1,0 0,0-2,-1 0,0-1,-24 8,-1 1,-50 28,-119 78,159-87,1 3,3 1,-51 54,-116 160,187-214,-41 78,-13 53,28-54,31-70,2 0,3 2,2 0,2 1,-14 86,11 42,7 214,11-361,9 185,-6-186,2-1,1 0,1 0,2-1,13 31,10 11,59 97,-70-136,1-1,1-1,2-1,1-1,32 27,-3-10,2-2,2-3,123 63,-64-57,-26-11,-64-25,1-2,54 10,-52-13,-6 0</inkml:trace>
+</inkml:ink>
+</file>
+
+<file path=word/ink/ink11.xml><?xml version="1.0" encoding="utf-8"?>
+<inkml:ink xmlns:inkml="http://www.w3.org/2003/InkML">
+  <inkml:definitions>
+    <inkml:context xml:id="ctx0">
+      <inkml:inkSource xml:id="inkSrc0">
+        <inkml:traceFormat>
+          <inkml:channel name="X" type="integer" min="-2.14748E9" max="2.14748E9" units="cm"/>
+          <inkml:channel name="Y" type="integer" min="-2.14748E9" max="2.14748E9" units="cm"/>
+        </inkml:traceFormat>
+        <inkml:channelProperties>
+          <inkml:channelProperty channel="X" name="resolution" value="1000" units="1/cm"/>
+          <inkml:channelProperty channel="Y" name="resolution" value="1000" units="1/cm"/>
+        </inkml:channelProperties>
+      </inkml:inkSource>
+      <inkml:timestamp xml:id="ts0" timeString="2021-11-01T21:18:14.267"/>
+    </inkml:context>
+    <inkml:brush xml:id="br0">
+      <inkml:brushProperty name="width" value="0.2" units="cm"/>
+      <inkml:brushProperty name="height" value="0.4" units="cm"/>
+      <inkml:brushProperty name="color" value="#FF2500"/>
+      <inkml:brushProperty name="tip" value="rectangle"/>
+      <inkml:brushProperty name="rasterOp" value="maskPen"/>
+      <inkml:brushProperty name="ignorePressure" value="1"/>
+    </inkml:brush>
+  </inkml:definitions>
+  <inkml:trace contextRef="#ctx0" brushRef="#br0">1118 1,'1'0,"0"0,0 1,0-1,1 1,-1-1,0 1,0-1,0 1,0 0,0-1,0 1,-1 0,1 0,0 0,0 0,0 0,-1 0,1 0,-1 0,1 0,-1 0,1 0,-1 0,1 0,-1 1,0-1,0 0,1 2,4 39,-5-36,1 17,-1 0,0 0,-2 0,-1-1,-1 1,-1 0,0-1,-13 30,-6 7,-2-1,-3-1,-42 61,59-97,1 0,-16 42,5-10,-5 11,2 1,4 1,-24 126,1 47,25-132,9-55,-7 97,12-88,-3 1,-16 65,3-24,3 54,3-24,-10-1,-5 45,-25 232,18-152,10-75,-4 185,30-298,-17 269,-39-34,13-82,13-84,16-78,-8 67,11 37,-13 89,7-137,-10 43,-19 141,21 4,11-109,-8 294,24 0,1-188,0-148,6-1,31 164,92 239,-87-387,-22-76,39 98,129 242,20-12,-204-407,235 426,-220-406,27 33,-16-23,-22-27</inkml:trace>
+</inkml:ink>
+</file>
+
+<file path=word/ink/ink12.xml><?xml version="1.0" encoding="utf-8"?>
+<inkml:ink xmlns:inkml="http://www.w3.org/2003/InkML">
+  <inkml:definitions>
+    <inkml:context xml:id="ctx0">
+      <inkml:inkSource xml:id="inkSrc0">
+        <inkml:traceFormat>
+          <inkml:channel name="X" type="integer" min="-2.14748E9" max="2.14748E9" units="cm"/>
+          <inkml:channel name="Y" type="integer" min="-2.14748E9" max="2.14748E9" units="cm"/>
+        </inkml:traceFormat>
+        <inkml:channelProperties>
+          <inkml:channelProperty channel="X" name="resolution" value="1000" units="1/cm"/>
+          <inkml:channelProperty channel="Y" name="resolution" value="1000" units="1/cm"/>
+        </inkml:channelProperties>
+      </inkml:inkSource>
+      <inkml:timestamp xml:id="ts0" timeString="2021-11-01T21:20:58.353"/>
+    </inkml:context>
+    <inkml:brush xml:id="br0">
+      <inkml:brushProperty name="width" value="0.2" units="cm"/>
+      <inkml:brushProperty name="height" value="0.4" units="cm"/>
+      <inkml:brushProperty name="color" value="#00B44B"/>
+      <inkml:brushProperty name="tip" value="rectangle"/>
+      <inkml:brushProperty name="rasterOp" value="maskPen"/>
+      <inkml:brushProperty name="ignorePressure" value="1"/>
+    </inkml:brush>
+  </inkml:definitions>
+  <inkml:trace contextRef="#ctx0" brushRef="#br0">495 1,'0'2,"-1"0,1 1,-1-1,0 0,0 1,0-1,0 0,0 0,-1 0,1 0,-3 3,-1 1,-49 65,-23 36,52-67,2 1,3 2,1 0,1 0,-11 51,14-42,-27 61,21-62,-18 74,-44 312,74-344,7 145,4-137,0-47,2-1,3 0,15 56,-19-97,1 0,0-1,1 1,0-1,10 16,40 48,-38-53,0 1,17 31,-23-33,1-2,1 1,1-1,29 29,74 57,-33-32,57 43,-118-99</inkml:trace>
+</inkml:ink>
+</file>
+
+<file path=word/ink/ink13.xml><?xml version="1.0" encoding="utf-8"?>
+<inkml:ink xmlns:inkml="http://www.w3.org/2003/InkML">
+  <inkml:definitions>
+    <inkml:context xml:id="ctx0">
+      <inkml:inkSource xml:id="inkSrc0">
+        <inkml:traceFormat>
+          <inkml:channel name="X" type="integer" min="-2.14748E9" max="2.14748E9" units="cm"/>
+          <inkml:channel name="Y" type="integer" min="-2.14748E9" max="2.14748E9" units="cm"/>
+        </inkml:traceFormat>
+        <inkml:channelProperties>
+          <inkml:channelProperty channel="X" name="resolution" value="1000" units="1/cm"/>
+          <inkml:channelProperty channel="Y" name="resolution" value="1000" units="1/cm"/>
+        </inkml:channelProperties>
+      </inkml:inkSource>
+      <inkml:timestamp xml:id="ts0" timeString="2021-11-01T21:21:55.721"/>
+    </inkml:context>
+    <inkml:brush xml:id="br0">
+      <inkml:brushProperty name="width" value="0.2" units="cm"/>
+      <inkml:brushProperty name="height" value="0.4" units="cm"/>
+      <inkml:brushProperty name="color" value="#D9AEFF"/>
+      <inkml:brushProperty name="tip" value="rectangle"/>
+      <inkml:brushProperty name="rasterOp" value="maskPen"/>
+      <inkml:brushProperty name="ignorePressure" value="1"/>
+    </inkml:brush>
+  </inkml:definitions>
+  <inkml:trace contextRef="#ctx0" brushRef="#br0">426 4,'0'-1,"0"1,0 0,-1 0,1-1,0 1,-1 0,1 0,-1-1,1 1,0 0,-1 0,1 0,-1 0,1 0,0 0,-1 0,1 0,-1 0,1 0,-1 0,1 0,0 0,-1 0,1 0,-1 0,1 0,0 0,-1 0,1 1,-1-1,1 0,0 0,-1 1,1-1,0 0,-1 0,1 1,0-1,0 0,-1 1,1-1,0 0,0 1,-1-1,1 1,0-1,0 0,0 1,0-1,0 1,0-1,0 0,0 2,-10 31,8-23,-72 187,6-20,3 4,-22 75,13 44,65-258,1 0,2 1,-1 45,8 132,2-93,3 16,-3-119,1 1,2-1,13 41,-3-27,2-1,1-1,1-1,2 0,35 41,-8-20,2-1,59 47,-89-86,-2-3</inkml:trace>
+</inkml:ink>
+</file>
+
+<file path=word/ink/ink14.xml><?xml version="1.0" encoding="utf-8"?>
+<inkml:ink xmlns:inkml="http://www.w3.org/2003/InkML">
+  <inkml:definitions>
+    <inkml:context xml:id="ctx0">
+      <inkml:inkSource xml:id="inkSrc0">
+        <inkml:traceFormat>
+          <inkml:channel name="X" type="integer" min="-2.14748E9" max="2.14748E9" units="cm"/>
+          <inkml:channel name="Y" type="integer" min="-2.14748E9" max="2.14748E9" units="cm"/>
+        </inkml:traceFormat>
+        <inkml:channelProperties>
+          <inkml:channelProperty channel="X" name="resolution" value="1000" units="1/cm"/>
+          <inkml:channelProperty channel="Y" name="resolution" value="1000" units="1/cm"/>
+        </inkml:channelProperties>
+      </inkml:inkSource>
+      <inkml:timestamp xml:id="ts0" timeString="2021-11-01T21:21:34.926"/>
+    </inkml:context>
+    <inkml:brush xml:id="br0">
+      <inkml:brushProperty name="width" value="0.2" units="cm"/>
+      <inkml:brushProperty name="height" value="0.4" units="cm"/>
+      <inkml:brushProperty name="color" value="#0069AF"/>
+      <inkml:brushProperty name="tip" value="rectangle"/>
+      <inkml:brushProperty name="rasterOp" value="maskPen"/>
+      <inkml:brushProperty name="ignorePressure" value="1"/>
+    </inkml:brush>
+  </inkml:definitions>
+  <inkml:trace contextRef="#ctx0" brushRef="#br0">437 5,'1'0,"-1"-1,1 1,0-1,-1 1,1 0,-1-1,1 1,0 0,-1 0,1-1,0 1,0 0,-1 0,1 0,0 0,-1 0,1 0,0 0,0 0,-1 0,1 0,0 0,-1 1,1-1,0 0,-1 0,1 1,0-1,-1 0,1 1,-1-1,1 1,-1-1,1 1,-1-1,1 1,-1-1,1 1,-1 0,1-1,-1 1,0-1,0 1,1 0,-1-1,0 3,1 1,0 1,-1-1,1 1,-1-1,-1 1,1-1,-2 7,-4 16,-1 1,-1-2,-23 49,-47 77,67-131,-21 36,-132 267,149-284,1 1,2 1,-11 71,0 130,5-61,-3 59,21 137,1-362,1 1,0-1,1 0,1 1,1-2,0 1,1 0,1-1,0 0,1-1,1 0,18 24,-10-18,0-1,2-1,0-1,0-1,2-1,0 0,37 19,6 2,-47-25,0 0,1-1,1-2,0 1,29 7,-29-12</inkml:trace>
+</inkml:ink>
+</file>
+
+<file path=word/ink/ink15.xml><?xml version="1.0" encoding="utf-8"?>
+<inkml:ink xmlns:inkml="http://www.w3.org/2003/InkML">
+  <inkml:definitions>
+    <inkml:context xml:id="ctx0">
+      <inkml:inkSource xml:id="inkSrc0">
+        <inkml:traceFormat>
+          <inkml:channel name="X" type="integer" min="-2.14748E9" max="2.14748E9" units="cm"/>
+          <inkml:channel name="Y" type="integer" min="-2.14748E9" max="2.14748E9" units="cm"/>
+          <inkml:channel name="F" type="integer" max="32767" units="dev"/>
+        </inkml:traceFormat>
+        <inkml:channelProperties>
+          <inkml:channelProperty channel="X" name="resolution" value="1000" units="1/cm"/>
+          <inkml:channelProperty channel="Y" name="resolution" value="1000" units="1/cm"/>
+          <inkml:channelProperty channel="F" name="resolution" value="0" units="1/dev"/>
+        </inkml:channelProperties>
+      </inkml:inkSource>
+      <inkml:timestamp xml:id="ts0" timeString="2021-11-01T21:22:48.089"/>
+    </inkml:context>
+    <inkml:brush xml:id="br0">
+      <inkml:brushProperty name="width" value="0.05" units="cm"/>
+      <inkml:brushProperty name="height" value="0.05" units="cm"/>
+    </inkml:brush>
+  </inkml:definitions>
+  <inkml:trace contextRef="#ctx0" brushRef="#br0">12589 255 24575,'-37'52'0,"-1"-3"0,-2-1 0,-82 74 0,-111 74 0,150-129 0,-570 459 0,-134 33 0,148-114 0,374-245-69,-789 572-514,51-94 551,563-383 23,-27 2 267,104-68-1609,100-57-3917,-380 244 5538,170-71-380,80-53 1351,128-105 5082,134-90-7757,3 1-3455,-52 38 4928,-61 47 3293,15 17-1050,44-28-2282,-23 25 0,17 18 0,-250 338 0,340-425 0,-54 61 0,-3-20 0,-79 84 0,196-218 0,-73 50 0,40-32 0,-6 5 0,-154 89 0,130-101 146,57-27-1657,11-5-5315</inkml:trace>
+  <inkml:trace contextRef="#ctx0" brushRef="#br0" timeOffset="2482.3">1 1 24575,'7'0'0,"0"2"0,0-1 0,0 1 0,0 0 0,0 1 0,0-1 0,-1 1 0,1 1 0,6 4 0,11 4 0,386 217-4979,-200-106 3174,716 436 1414,-17 34 0,299 167 391,-865-549 0,332 270 0,-562-391 0,377 288 0,-139-126 0,307 226 0,-248-178-40,101 76-61,-25 30 44,-190-124-185,125 115 1534,-272-268 3029,75 59-5330,110 95-3271,312 264 4587,-189-162-204,-88-79-68,250 222 101,108 92 6965,-670-580-7101,-20-14 0,38 34 0,144 125 0,-165-147 0,2-1 0,70 33 0,-5-2 0,-54-29 0,2-3 0,2-3 0,1-3 0,78 21 0,-66-35 314,-23-5-1993,-37-6-5147</inkml:trace>
+</inkml:ink>
+</file>
+
+<file path=word/ink/ink2.xml><?xml version="1.0" encoding="utf-8"?>
+<inkml:ink xmlns:inkml="http://www.w3.org/2003/InkML">
+  <inkml:definitions>
+    <inkml:context xml:id="ctx0">
+      <inkml:inkSource xml:id="inkSrc0">
+        <inkml:traceFormat>
+          <inkml:channel name="X" type="integer" min="-2.14748E9" max="2.14748E9" units="cm"/>
+          <inkml:channel name="Y" type="integer" min="-2.14748E9" max="2.14748E9" units="cm"/>
+        </inkml:traceFormat>
+        <inkml:channelProperties>
+          <inkml:channelProperty channel="X" name="resolution" value="1000" units="1/cm"/>
+          <inkml:channelProperty channel="Y" name="resolution" value="1000" units="1/cm"/>
+        </inkml:channelProperties>
+      </inkml:inkSource>
+      <inkml:timestamp xml:id="ts0" timeString="2021-11-01T21:14:55.681"/>
+    </inkml:context>
+    <inkml:brush xml:id="br0">
+      <inkml:brushProperty name="width" value="0.2" units="cm"/>
+      <inkml:brushProperty name="height" value="0.4" units="cm"/>
+      <inkml:brushProperty name="color" value="#A2D762"/>
+      <inkml:brushProperty name="tip" value="rectangle"/>
+      <inkml:brushProperty name="rasterOp" value="maskPen"/>
+      <inkml:brushProperty name="ignorePressure" value="1"/>
+    </inkml:brush>
+  </inkml:definitions>
+  <inkml:trace contextRef="#ctx0" brushRef="#br0">5 30,'0'0,"-1"0,1 0,0 0,0 0,-1-1,1 1,0 0,0 0,0 0,-1 0,1-1,0 1,0 0,0 0,-1 0,1-1,0 1,0 0,0 0,0-1,0 1,0 0,-1 0,1-1,0 1,0 0,0 0,0-1,0 1,0 0,0-1,0 1,0 0,0 0,0-1,1 1,-1 0,10-7,20 1,35 0,107 4,-102 3,186 20,-40 0,-136-13,0 4,117 31,-95-18,-46-15,0-3,66 0,-28-2,-50 1,56 13,18 3,-40-16,40 7,-56-5,83 2,65-11,-75-1,318 3,-429-3,0 0,-1-2,35-9,32-5,251-29,-279 37,61-17,56-9,-40 26,155 8,-146 3,3608-1,-3731 0</inkml:trace>
+</inkml:ink>
+</file>
+
+<file path=word/ink/ink3.xml><?xml version="1.0" encoding="utf-8"?>
+<inkml:ink xmlns:inkml="http://www.w3.org/2003/InkML">
+  <inkml:definitions>
+    <inkml:context xml:id="ctx0">
+      <inkml:inkSource xml:id="inkSrc0">
+        <inkml:traceFormat>
+          <inkml:channel name="X" type="integer" min="-2.14748E9" max="2.14748E9" units="cm"/>
+          <inkml:channel name="Y" type="integer" min="-2.14748E9" max="2.14748E9" units="cm"/>
+        </inkml:traceFormat>
+        <inkml:channelProperties>
+          <inkml:channelProperty channel="X" name="resolution" value="1000" units="1/cm"/>
+          <inkml:channelProperty channel="Y" name="resolution" value="1000" units="1/cm"/>
+        </inkml:channelProperties>
+      </inkml:inkSource>
+      <inkml:timestamp xml:id="ts0" timeString="2021-11-01T21:12:55.683"/>
+    </inkml:context>
+    <inkml:brush xml:id="br0">
+      <inkml:brushProperty name="width" value="0.2" units="cm"/>
+      <inkml:brushProperty name="height" value="0.4" units="cm"/>
+      <inkml:brushProperty name="color" value="#FFACD5"/>
+      <inkml:brushProperty name="tip" value="rectangle"/>
+      <inkml:brushProperty name="rasterOp" value="maskPen"/>
+      <inkml:brushProperty name="ignorePressure" value="1"/>
+    </inkml:brush>
+  </inkml:definitions>
+  <inkml:trace contextRef="#ctx0" brushRef="#br0">1 15,'0'-2,"2"-1,6 0,9 0,15 1,11 1,4 1,1-1,-7 1</inkml:trace>
+</inkml:ink>
+</file>
+
+<file path=word/ink/ink4.xml><?xml version="1.0" encoding="utf-8"?>
+<inkml:ink xmlns:inkml="http://www.w3.org/2003/InkML">
+  <inkml:definitions>
+    <inkml:context xml:id="ctx0">
+      <inkml:inkSource xml:id="inkSrc0">
+        <inkml:traceFormat>
+          <inkml:channel name="X" type="integer" min="-2.14748E9" max="2.14748E9" units="cm"/>
+          <inkml:channel name="Y" type="integer" min="-2.14748E9" max="2.14748E9" units="cm"/>
+          <inkml:channel name="F" type="integer" max="32767" units="dev"/>
+        </inkml:traceFormat>
+        <inkml:channelProperties>
+          <inkml:channelProperty channel="X" name="resolution" value="1000" units="1/cm"/>
+          <inkml:channelProperty channel="Y" name="resolution" value="1000" units="1/cm"/>
+          <inkml:channelProperty channel="F" name="resolution" value="0" units="1/dev"/>
+        </inkml:channelProperties>
+      </inkml:inkSource>
+      <inkml:timestamp xml:id="ts0" timeString="2021-11-01T21:13:30.738"/>
+    </inkml:context>
+    <inkml:brush xml:id="br0">
+      <inkml:brushProperty name="width" value="0.05" units="cm"/>
+      <inkml:brushProperty name="height" value="0.05" units="cm"/>
+    </inkml:brush>
+  </inkml:definitions>
+  <inkml:trace contextRef="#ctx0" brushRef="#br0">0 14 24575,'0'-1'0,"1"1"0,-1-1 0,0 0 0,0 0 0,1 1 0,-1-1 0,0 1 0,1-1 0,-1 0 0,0 1 0,1-1 0,-1 1 0,1-1 0,-1 1 0,1-1 0,0 1 0,-1-1 0,1 1 0,-1 0 0,1-1 0,0 1 0,-1 0 0,1 0 0,0-1 0,-1 1 0,1 0 0,0 0 0,-1 0 0,1 0 0,0 0 0,0 0 0,-1 0 0,1 0 0,0 0 0,-1 0 0,2 0 0,28 5 0,-12 0 0,-1 1 0,0 0 0,0 2 0,-1 0 0,0 1 0,-1 0 0,1 1 0,20 18 0,-19-12 0,0 0 0,-2 1 0,0 1 0,0 0 0,-2 1 0,15 27 0,-13-19 0,-2 0 0,12 36 0,-20-47 0,-1 0 0,0 0 0,-2 0 0,0 0 0,0 31 0,-2-35 0,-1 0 0,0 0 0,-1 0 0,-1 0 0,0 0 0,0-1 0,-1 1 0,0-1 0,-1 0 0,-11 18 0,12-23 0,0 0 0,-1 0 0,1-1 0,-1 0 0,-1 0 0,1 0 0,0-1 0,-1 0 0,0 0 0,0 0 0,0-1 0,-1 0 0,1 0 0,-1 0 0,0-1 0,1 0 0,-1 0 0,0-1 0,-12 1 0,-7-1-1365,2-1-5461</inkml:trace>
+</inkml:ink>
+</file>
+
+<file path=word/ink/ink5.xml><?xml version="1.0" encoding="utf-8"?>
+<inkml:ink xmlns:inkml="http://www.w3.org/2003/InkML">
+  <inkml:definitions>
+    <inkml:context xml:id="ctx0">
+      <inkml:inkSource xml:id="inkSrc0">
+        <inkml:traceFormat>
+          <inkml:channel name="X" type="integer" min="-2.14748E9" max="2.14748E9" units="cm"/>
+          <inkml:channel name="Y" type="integer" min="-2.14748E9" max="2.14748E9" units="cm"/>
+        </inkml:traceFormat>
+        <inkml:channelProperties>
+          <inkml:channelProperty channel="X" name="resolution" value="1000" units="1/cm"/>
+          <inkml:channelProperty channel="Y" name="resolution" value="1000" units="1/cm"/>
+        </inkml:channelProperties>
+      </inkml:inkSource>
+      <inkml:timestamp xml:id="ts0" timeString="2021-11-01T21:13:27.378"/>
+    </inkml:context>
+    <inkml:brush xml:id="br0">
+      <inkml:brushProperty name="width" value="0.2" units="cm"/>
+      <inkml:brushProperty name="height" value="0.4" units="cm"/>
+      <inkml:brushProperty name="color" value="#FFACD5"/>
+      <inkml:brushProperty name="tip" value="rectangle"/>
+      <inkml:brushProperty name="rasterOp" value="maskPen"/>
+      <inkml:brushProperty name="ignorePressure" value="1"/>
+    </inkml:brush>
+  </inkml:definitions>
+  <inkml:trace contextRef="#ctx0" brushRef="#br0">5 1,'-1'-1,"1"1,0 0,0 0,0 0,0 1,0-1,-1 0,1 0,0 0,0 0,0 0,0 0,0 0,-1 0,1 0,0 0,0 0,0 0,0 0,0 0,0 1,0-1,-1 0,1 0,0 0,0 0,0 0,0 0,0 1,0-1,0 0,0 0,0 0,0 0,0 0,0 1,0-1,0 0,0 0,0 0,0 0,0 1,0-1,0 0,0 0,0 0,0 0,0 0,0 1,0-1,0 0,0 0,0 0,1 0,-1 0,0 0,0 0,0 1,0-1,0 0,15 4,18 0,94-5,52 3,-155 1,1 2,-1 1,43 15,-15-4,-20-7</inkml:trace>
+</inkml:ink>
+</file>
+
+<file path=word/ink/ink6.xml><?xml version="1.0" encoding="utf-8"?>
+<inkml:ink xmlns:inkml="http://www.w3.org/2003/InkML">
+  <inkml:definitions>
+    <inkml:context xml:id="ctx0">
+      <inkml:inkSource xml:id="inkSrc0">
+        <inkml:traceFormat>
+          <inkml:channel name="X" type="integer" min="-2.14748E9" max="2.14748E9" units="cm"/>
+          <inkml:channel name="Y" type="integer" min="-2.14748E9" max="2.14748E9" units="cm"/>
+        </inkml:traceFormat>
+        <inkml:channelProperties>
+          <inkml:channelProperty channel="X" name="resolution" value="1000" units="1/cm"/>
+          <inkml:channelProperty channel="Y" name="resolution" value="1000" units="1/cm"/>
+        </inkml:channelProperties>
+      </inkml:inkSource>
+      <inkml:timestamp xml:id="ts0" timeString="2021-11-01T21:12:06.076"/>
+    </inkml:context>
+    <inkml:brush xml:id="br0">
+      <inkml:brushProperty name="width" value="0.2" units="cm"/>
+      <inkml:brushProperty name="height" value="0.4" units="cm"/>
+      <inkml:brushProperty name="color" value="#00F900"/>
+      <inkml:brushProperty name="tip" value="rectangle"/>
+      <inkml:brushProperty name="rasterOp" value="maskPen"/>
+      <inkml:brushProperty name="ignorePressure" value="1"/>
+    </inkml:brush>
+  </inkml:definitions>
+  <inkml:trace contextRef="#ctx0" brushRef="#br0">0 1,'0'3,"0"0,1 0,-1 0,1 0,-1 0,1 0,0 0,0 0,1 0,-1 0,0-1,1 1,0 0,-1-1,1 0,0 1,1-1,-1 0,0 0,0 0,1 0,-1 0,1-1,0 1,-1-1,6 2,6 2,-1-1,1 0,0-1,21 2,-33-5,143 11,202-9,-181-5,-32 3,-115 0</inkml:trace>
+</inkml:ink>
+</file>
+
+<file path=word/ink/ink7.xml><?xml version="1.0" encoding="utf-8"?>
+<inkml:ink xmlns:inkml="http://www.w3.org/2003/InkML">
+  <inkml:definitions>
+    <inkml:context xml:id="ctx0">
+      <inkml:inkSource xml:id="inkSrc0">
+        <inkml:traceFormat>
+          <inkml:channel name="X" type="integer" min="-2.14748E9" max="2.14748E9" units="cm"/>
+          <inkml:channel name="Y" type="integer" min="-2.14748E9" max="2.14748E9" units="cm"/>
+          <inkml:channel name="F" type="integer" max="32767" units="dev"/>
+        </inkml:traceFormat>
+        <inkml:channelProperties>
+          <inkml:channelProperty channel="X" name="resolution" value="1000" units="1/cm"/>
+          <inkml:channelProperty channel="Y" name="resolution" value="1000" units="1/cm"/>
+          <inkml:channelProperty channel="F" name="resolution" value="0" units="1/dev"/>
+        </inkml:channelProperties>
+      </inkml:inkSource>
+      <inkml:timestamp xml:id="ts0" timeString="2021-11-01T21:12:37.004"/>
+    </inkml:context>
+    <inkml:brush xml:id="br0">
+      <inkml:brushProperty name="width" value="0.05" units="cm"/>
+      <inkml:brushProperty name="height" value="0.05" units="cm"/>
+    </inkml:brush>
+  </inkml:definitions>
+  <inkml:trace contextRef="#ctx0" brushRef="#br0">0 0 24575,'3'0'0,"0"1"0,0-1 0,0 1 0,-1-1 0,1 1 0,0 0 0,0 0 0,-1 0 0,1 0 0,0 1 0,-1-1 0,1 1 0,3 3 0,28 30 0,-20-19 0,12 16 0,-1 2 0,-2 0 0,-1 2 0,-1 0 0,25 64 0,-34-66 0,-1 1 0,-2 1 0,7 57 0,-10-56 0,9 62 0,3 193 0,-17-239 0,0-31 0,0 1 0,-2 0 0,-6 42 0,4-56 29,0-1-1,0 1 1,-1-1-1,0 1 0,-1-1 1,0-1-1,0 1 1,0-1-1,-1 0 1,0 0-1,-13 11 1,7-8-314,-1 1 1,-1-2-1,0 1 1,0-2-1,-24 11 1,6-7-6542</inkml:trace>
+</inkml:ink>
+</file>
+
+<file path=word/ink/ink8.xml><?xml version="1.0" encoding="utf-8"?>
+<inkml:ink xmlns:inkml="http://www.w3.org/2003/InkML">
+  <inkml:definitions>
+    <inkml:context xml:id="ctx0">
+      <inkml:inkSource xml:id="inkSrc0">
+        <inkml:traceFormat>
+          <inkml:channel name="X" type="integer" min="-2.14748E9" max="2.14748E9" units="cm"/>
+          <inkml:channel name="Y" type="integer" min="-2.14748E9" max="2.14748E9" units="cm"/>
+        </inkml:traceFormat>
+        <inkml:channelProperties>
+          <inkml:channelProperty channel="X" name="resolution" value="1000" units="1/cm"/>
+          <inkml:channelProperty channel="Y" name="resolution" value="1000" units="1/cm"/>
+        </inkml:channelProperties>
+      </inkml:inkSource>
+      <inkml:timestamp xml:id="ts0" timeString="2021-11-01T21:12:09.765"/>
+    </inkml:context>
+    <inkml:brush xml:id="br0">
+      <inkml:brushProperty name="width" value="0.2" units="cm"/>
+      <inkml:brushProperty name="height" value="0.4" units="cm"/>
+      <inkml:brushProperty name="color" value="#00F900"/>
+      <inkml:brushProperty name="tip" value="rectangle"/>
+      <inkml:brushProperty name="rasterOp" value="maskPen"/>
+      <inkml:brushProperty name="ignorePressure" value="1"/>
+    </inkml:brush>
+  </inkml:definitions>
+  <inkml:trace contextRef="#ctx0" brushRef="#br0">0 1,'1058'0,"-1036"0</inkml:trace>
+</inkml:ink>
+</file>
+
+<file path=word/ink/ink9.xml><?xml version="1.0" encoding="utf-8"?>
+<inkml:ink xmlns:inkml="http://www.w3.org/2003/InkML">
+  <inkml:definitions>
+    <inkml:context xml:id="ctx0">
+      <inkml:inkSource xml:id="inkSrc0">
+        <inkml:traceFormat>
+          <inkml:channel name="X" type="integer" min="-2.14748E9" max="2.14748E9" units="cm"/>
+          <inkml:channel name="Y" type="integer" min="-2.14748E9" max="2.14748E9" units="cm"/>
+        </inkml:traceFormat>
+        <inkml:channelProperties>
+          <inkml:channelProperty channel="X" name="resolution" value="1000" units="1/cm"/>
+          <inkml:channelProperty channel="Y" name="resolution" value="1000" units="1/cm"/>
+        </inkml:channelProperties>
+      </inkml:inkSource>
+      <inkml:timestamp xml:id="ts0" timeString="2021-11-01T21:12:12.927"/>
+    </inkml:context>
+    <inkml:brush xml:id="br0">
+      <inkml:brushProperty name="width" value="0.2" units="cm"/>
+      <inkml:brushProperty name="height" value="0.4" units="cm"/>
+      <inkml:brushProperty name="color" value="#00F900"/>
+      <inkml:brushProperty name="tip" value="rectangle"/>
+      <inkml:brushProperty name="rasterOp" value="maskPen"/>
+      <inkml:brushProperty name="ignorePressure" value="1"/>
+    </inkml:brush>
+  </inkml:definitions>
+  <inkml:trace contextRef="#ctx0" brushRef="#br0">5 44,'0'-1,"-1"1,1-1,-1 0,1 0,-1 0,1 0,0 0,-1 0,1 0,0 0,0 0,0 0,0 0,0 0,0-1,0 1,0 0,0 0,1 0,-1 0,0 0,1 0,0-1,0 1,0-1,0 1,0 0,1 0,-1 0,0 0,1 0,-1 1,0-1,1 0,-1 1,1-1,-1 1,3-1,7-1,1 0,-1 1,20 1,-19 0,537 0,-239 1,-291-1</inkml:trace>
+</inkml:ink>
+</file>
+
 <file path=word/theme/theme1.xml><?xml version="1.0" encoding="utf-8"?>
 <a:theme xmlns:a="http://schemas.openxmlformats.org/drawingml/2006/main" name="Office Theme">
   <a:themeElements>

</xml_diff>